<commit_message>
SG MM correction, Legends modification and Results first part almost finished
</commit_message>
<xml_diff>
--- a/Manuscript/3.Results/Results.docx
+++ b/Manuscript/3.Results/Results.docx
@@ -597,9 +597,178 @@
       </w:r>
     </w:p>
     <w:p>
-      <w:proofErr w:type="spellStart"/>
-      <w:r>
-        <w:t>Although</w:t>
+      <w:r>
+        <w:t>C</w:t>
+      </w:r>
+      <w:r>
+        <w:t>o-</w:t>
+      </w:r>
+      <w:proofErr w:type="spellStart"/>
+      <w:r>
+        <w:t>occurrence</w:t>
+      </w:r>
+      <w:proofErr w:type="spellEnd"/>
+      <w:r>
+        <w:t xml:space="preserve"> of </w:t>
+      </w:r>
+      <w:proofErr w:type="spellStart"/>
+      <w:r>
+        <w:t>pairs</w:t>
+      </w:r>
+      <w:proofErr w:type="spellEnd"/>
+      <w:r>
+        <w:t xml:space="preserve"> of </w:t>
+      </w:r>
+      <w:proofErr w:type="spellStart"/>
+      <w:r>
+        <w:t>epigenetic</w:t>
+      </w:r>
+      <w:proofErr w:type="spellEnd"/>
+      <w:r>
+        <w:t xml:space="preserve"> </w:t>
+      </w:r>
+      <w:proofErr w:type="spellStart"/>
+      <w:r>
+        <w:t>marks</w:t>
+      </w:r>
+      <w:proofErr w:type="spellEnd"/>
+      <w:r>
+        <w:t xml:space="preserve"> </w:t>
+      </w:r>
+      <w:proofErr w:type="spellStart"/>
+      <w:r>
+        <w:t>exists</w:t>
+      </w:r>
+      <w:proofErr w:type="spellEnd"/>
+      <w:r>
+        <w:t xml:space="preserve"> </w:t>
+      </w:r>
+      <w:proofErr w:type="spellStart"/>
+      <w:r>
+        <w:t>between</w:t>
+      </w:r>
+      <w:proofErr w:type="spellEnd"/>
+      <w:r>
+        <w:t xml:space="preserve"> </w:t>
+      </w:r>
+      <w:proofErr w:type="spellStart"/>
+      <w:r>
+        <w:t>these</w:t>
+      </w:r>
+      <w:proofErr w:type="spellEnd"/>
+      <w:r>
+        <w:t xml:space="preserve"> </w:t>
+      </w:r>
+      <w:proofErr w:type="spellStart"/>
+      <w:r>
+        <w:t>species</w:t>
+      </w:r>
+      <w:proofErr w:type="spellEnd"/>
+      <w:r>
+        <w:t xml:space="preserve">, </w:t>
+      </w:r>
+      <w:proofErr w:type="spellStart"/>
+      <w:r>
+        <w:t>but</w:t>
+      </w:r>
+      <w:proofErr w:type="spellEnd"/>
+      <w:r>
+        <w:t xml:space="preserve"> </w:t>
+      </w:r>
+      <w:proofErr w:type="spellStart"/>
+      <w:r>
+        <w:t>there</w:t>
+      </w:r>
+      <w:proofErr w:type="spellEnd"/>
+      <w:r>
+        <w:t xml:space="preserve"> are </w:t>
+      </w:r>
+      <w:proofErr w:type="spellStart"/>
+      <w:r>
+        <w:t>clearly</w:t>
+      </w:r>
+      <w:proofErr w:type="spellEnd"/>
+      <w:r>
+        <w:t xml:space="preserve"> </w:t>
+      </w:r>
+      <w:proofErr w:type="spellStart"/>
+      <w:r>
+        <w:t>specific</w:t>
+      </w:r>
+      <w:proofErr w:type="spellEnd"/>
+      <w:r>
+        <w:t xml:space="preserve"> </w:t>
+      </w:r>
+      <w:proofErr w:type="spellStart"/>
+      <w:r>
+        <w:t>patterns</w:t>
+      </w:r>
+      <w:proofErr w:type="spellEnd"/>
+      <w:r>
+        <w:t xml:space="preserve"> in </w:t>
+      </w:r>
+      <w:proofErr w:type="spellStart"/>
+      <w:r>
+        <w:t>both</w:t>
+      </w:r>
+      <w:proofErr w:type="spellEnd"/>
+      <w:r>
+        <w:t xml:space="preserve">, CS and </w:t>
+      </w:r>
+      <w:proofErr w:type="spellStart"/>
+      <w:r>
+        <w:t>correlation</w:t>
+      </w:r>
+      <w:proofErr w:type="spellEnd"/>
+      <w:r>
+        <w:t xml:space="preserve"> </w:t>
+      </w:r>
+      <w:proofErr w:type="spellStart"/>
+      <w:r>
+        <w:t>analyses</w:t>
+      </w:r>
+      <w:proofErr w:type="spellEnd"/>
+      <w:r>
+        <w:t xml:space="preserve"> (</w:t>
+      </w:r>
+      <w:r>
+        <w:rPr>
+          <w:b/>
+        </w:rPr>
+        <w:t>fig. 1</w:t>
+      </w:r>
+      <w:r>
+        <w:t>;</w:t>
+      </w:r>
+      <w:r>
+        <w:rPr>
+          <w:b/>
+        </w:rPr>
+        <w:t xml:space="preserve"> </w:t>
+      </w:r>
+      <w:proofErr w:type="spellStart"/>
+      <w:r>
+        <w:rPr>
+          <w:b/>
+        </w:rPr>
+        <w:t>supplemental</w:t>
+      </w:r>
+      <w:proofErr w:type="spellEnd"/>
+      <w:r>
+        <w:rPr>
+          <w:b/>
+        </w:rPr>
+        <w:t xml:space="preserve"> fig. S2</w:t>
+      </w:r>
+      <w:r>
+        <w:t>)</w:t>
+      </w:r>
+      <w:r>
+        <w:t xml:space="preserve">. </w:t>
+      </w:r>
+      <w:proofErr w:type="spellStart"/>
+      <w:r>
+        <w:t>Despite</w:t>
       </w:r>
       <w:proofErr w:type="spellEnd"/>
       <w:r>
@@ -615,7 +784,7 @@
       </w:r>
       <w:proofErr w:type="spellStart"/>
       <w:r>
-        <w:t>co-occurrence</w:t>
+        <w:t>diversity</w:t>
       </w:r>
       <w:proofErr w:type="spellEnd"/>
       <w:r>
@@ -623,15 +792,190 @@
       </w:r>
       <w:proofErr w:type="spellStart"/>
       <w:r>
-        <w:t>pairs</w:t>
+        <w:t>the</w:t>
+      </w:r>
+      <w:proofErr w:type="spellEnd"/>
+      <w:r>
+        <w:t xml:space="preserve"> data, </w:t>
+      </w:r>
+      <w:proofErr w:type="spellStart"/>
+      <w:r>
+        <w:t>we</w:t>
+      </w:r>
+      <w:proofErr w:type="spellEnd"/>
+      <w:r>
+        <w:t xml:space="preserve"> </w:t>
+      </w:r>
+      <w:proofErr w:type="spellStart"/>
+      <w:r>
+        <w:t>found</w:t>
+      </w:r>
+      <w:proofErr w:type="spellEnd"/>
+      <w:r>
+        <w:t xml:space="preserve"> </w:t>
+      </w:r>
+      <w:proofErr w:type="spellStart"/>
+      <w:r>
+        <w:t>some</w:t>
+      </w:r>
+      <w:proofErr w:type="spellEnd"/>
+      <w:r>
+        <w:t xml:space="preserve"> </w:t>
+      </w:r>
+      <w:proofErr w:type="spellStart"/>
+      <w:r>
+        <w:t>conserved</w:t>
+      </w:r>
+      <w:proofErr w:type="spellEnd"/>
+      <w:r>
+        <w:t xml:space="preserve"> </w:t>
+      </w:r>
+      <w:proofErr w:type="spellStart"/>
+      <w:r>
+        <w:t>chromatin</w:t>
+      </w:r>
+      <w:proofErr w:type="spellEnd"/>
+      <w:r>
+        <w:t xml:space="preserve"> </w:t>
+      </w:r>
+      <w:proofErr w:type="spellStart"/>
+      <w:r>
+        <w:t>definitions</w:t>
+      </w:r>
+      <w:proofErr w:type="spellEnd"/>
+      <w:r>
+        <w:t xml:space="preserve"> </w:t>
+      </w:r>
+      <w:proofErr w:type="spellStart"/>
+      <w:r>
+        <w:t>such</w:t>
+      </w:r>
+      <w:proofErr w:type="spellEnd"/>
+      <w:r>
+        <w:t xml:space="preserve"> as</w:t>
+      </w:r>
+      <w:r>
+        <w:t xml:space="preserve"> </w:t>
+      </w:r>
+      <w:proofErr w:type="spellStart"/>
+      <w:r>
+        <w:t>Bivalent</w:t>
+      </w:r>
+      <w:proofErr w:type="spellEnd"/>
+      <w:r>
+        <w:t xml:space="preserve"> TSS/</w:t>
+      </w:r>
+      <w:proofErr w:type="spellStart"/>
+      <w:r>
+        <w:t>Promoter</w:t>
+      </w:r>
+      <w:proofErr w:type="spellEnd"/>
+      <w:r>
+        <w:t xml:space="preserve"> </w:t>
+      </w:r>
+      <w:r>
+        <w:t>CS</w:t>
+      </w:r>
+      <w:r>
+        <w:t xml:space="preserve">1, </w:t>
+      </w:r>
+      <w:proofErr w:type="spellStart"/>
+      <w:r>
+        <w:t>strongly</w:t>
+      </w:r>
+      <w:proofErr w:type="spellEnd"/>
+      <w:r>
+        <w:t xml:space="preserve"> </w:t>
+      </w:r>
+      <w:proofErr w:type="spellStart"/>
+      <w:r>
+        <w:t>linked</w:t>
+      </w:r>
+      <w:proofErr w:type="spellEnd"/>
+      <w:r>
+        <w:t xml:space="preserve"> to </w:t>
+      </w:r>
+      <w:proofErr w:type="spellStart"/>
+      <w:r>
+        <w:t>all</w:t>
+      </w:r>
+      <w:proofErr w:type="spellEnd"/>
+      <w:r>
+        <w:t xml:space="preserve"> active </w:t>
+      </w:r>
+      <w:proofErr w:type="spellStart"/>
+      <w:r>
+        <w:t>marks</w:t>
+      </w:r>
+      <w:proofErr w:type="spellEnd"/>
+      <w:r>
+        <w:t xml:space="preserve"> </w:t>
+      </w:r>
+      <w:proofErr w:type="spellStart"/>
+      <w:r>
+        <w:t>with</w:t>
+      </w:r>
+      <w:proofErr w:type="spellEnd"/>
+      <w:r>
+        <w:t xml:space="preserve"> </w:t>
+      </w:r>
+      <w:proofErr w:type="spellStart"/>
+      <w:r>
+        <w:t>very</w:t>
+      </w:r>
+      <w:proofErr w:type="spellEnd"/>
+      <w:r>
+        <w:t xml:space="preserve"> </w:t>
+      </w:r>
+      <w:proofErr w:type="spellStart"/>
+      <w:r>
+        <w:t>low</w:t>
+      </w:r>
+      <w:proofErr w:type="spellEnd"/>
+      <w:r>
+        <w:t xml:space="preserve"> </w:t>
+      </w:r>
+      <w:proofErr w:type="spellStart"/>
+      <w:r>
+        <w:t>enrichment</w:t>
+      </w:r>
+      <w:proofErr w:type="spellEnd"/>
+      <w:r>
+        <w:t xml:space="preserve"> in H3K</w:t>
+      </w:r>
+      <w:r>
+        <w:t xml:space="preserve">27me3 and </w:t>
+      </w:r>
+      <w:proofErr w:type="spellStart"/>
+      <w:r>
+        <w:t>without</w:t>
+      </w:r>
+      <w:proofErr w:type="spellEnd"/>
+      <w:r>
+        <w:t xml:space="preserve"> </w:t>
+      </w:r>
+      <w:proofErr w:type="spellStart"/>
+      <w:r>
+        <w:t>clear</w:t>
+      </w:r>
+      <w:proofErr w:type="spellEnd"/>
+      <w:r>
+        <w:t xml:space="preserve"> </w:t>
+      </w:r>
+      <w:proofErr w:type="spellStart"/>
+      <w:r>
+        <w:t>presence</w:t>
       </w:r>
       <w:proofErr w:type="spellEnd"/>
       <w:r>
         <w:t xml:space="preserve"> of </w:t>
       </w:r>
-      <w:proofErr w:type="spellStart"/>
-      <w:r>
-        <w:t>epigenetic</w:t>
+      <w:r>
+        <w:t xml:space="preserve">heavy </w:t>
+      </w:r>
+      <w:proofErr w:type="spellStart"/>
+      <w:r>
+        <w:t>repressive</w:t>
       </w:r>
       <w:proofErr w:type="spellEnd"/>
       <w:r>
@@ -647,7 +991,905 @@
       </w:r>
       <w:proofErr w:type="spellStart"/>
       <w:r>
-        <w:t>exists</w:t>
+        <w:t>like</w:t>
+      </w:r>
+      <w:proofErr w:type="spellEnd"/>
+      <w:r>
+        <w:t xml:space="preserve"> 5mC and H3K9me2</w:t>
+      </w:r>
+      <w:r>
+        <w:t>; and Active CS6</w:t>
+      </w:r>
+      <w:r>
+        <w:t xml:space="preserve">, </w:t>
+      </w:r>
+      <w:proofErr w:type="spellStart"/>
+      <w:r>
+        <w:t>e</w:t>
+      </w:r>
+      <w:r>
+        <w:t>stablished</w:t>
+      </w:r>
+      <w:proofErr w:type="spellEnd"/>
+      <w:r>
+        <w:t xml:space="preserve"> in gene </w:t>
+      </w:r>
+      <w:proofErr w:type="spellStart"/>
+      <w:r>
+        <w:t>bodies</w:t>
+      </w:r>
+      <w:proofErr w:type="spellEnd"/>
+      <w:r>
+        <w:t xml:space="preserve"> and </w:t>
+      </w:r>
+      <w:proofErr w:type="spellStart"/>
+      <w:r>
+        <w:t>mainly</w:t>
+      </w:r>
+      <w:proofErr w:type="spellEnd"/>
+      <w:r>
+        <w:t xml:space="preserve"> </w:t>
+      </w:r>
+      <w:proofErr w:type="spellStart"/>
+      <w:r>
+        <w:t>const</w:t>
+      </w:r>
+      <w:r>
+        <w:t>ituted</w:t>
+      </w:r>
+      <w:proofErr w:type="spellEnd"/>
+      <w:r>
+        <w:t xml:space="preserve"> </w:t>
+      </w:r>
+      <w:proofErr w:type="spellStart"/>
+      <w:r>
+        <w:t>by</w:t>
+      </w:r>
+      <w:proofErr w:type="spellEnd"/>
+      <w:r>
+        <w:t xml:space="preserve"> H3K36me3, H3K4me2, </w:t>
+      </w:r>
+      <w:r>
+        <w:t>H3K4me3</w:t>
+      </w:r>
+      <w:r>
+        <w:t xml:space="preserve"> and H3K9ac</w:t>
+      </w:r>
+      <w:r>
+        <w:t xml:space="preserve"> </w:t>
+      </w:r>
+      <w:r>
+        <w:t xml:space="preserve">in </w:t>
+      </w:r>
+      <w:proofErr w:type="spellStart"/>
+      <w:r>
+        <w:t>all</w:t>
+      </w:r>
+      <w:proofErr w:type="spellEnd"/>
+      <w:r>
+        <w:t xml:space="preserve"> </w:t>
+      </w:r>
+      <w:proofErr w:type="spellStart"/>
+      <w:r>
+        <w:t>the</w:t>
+      </w:r>
+      <w:proofErr w:type="spellEnd"/>
+      <w:r>
+        <w:t xml:space="preserve"> </w:t>
+      </w:r>
+      <w:proofErr w:type="spellStart"/>
+      <w:r>
+        <w:t>species</w:t>
+      </w:r>
+      <w:proofErr w:type="spellEnd"/>
+      <w:r>
+        <w:t>.</w:t>
+      </w:r>
+      <w:r>
+        <w:t xml:space="preserve"> </w:t>
+      </w:r>
+      <w:proofErr w:type="spellStart"/>
+      <w:r>
+        <w:t>O</w:t>
+      </w:r>
+      <w:r>
+        <w:t>n</w:t>
+      </w:r>
+      <w:proofErr w:type="spellEnd"/>
+      <w:r>
+        <w:t xml:space="preserve"> </w:t>
+      </w:r>
+      <w:proofErr w:type="spellStart"/>
+      <w:r>
+        <w:t>the</w:t>
+      </w:r>
+      <w:proofErr w:type="spellEnd"/>
+      <w:r>
+        <w:t xml:space="preserve"> </w:t>
+      </w:r>
+      <w:proofErr w:type="spellStart"/>
+      <w:r>
+        <w:t>other</w:t>
+      </w:r>
+      <w:proofErr w:type="spellEnd"/>
+      <w:r>
+        <w:t xml:space="preserve"> </w:t>
+      </w:r>
+      <w:proofErr w:type="spellStart"/>
+      <w:r>
+        <w:t>hand</w:t>
+      </w:r>
+      <w:proofErr w:type="spellEnd"/>
+      <w:r>
+        <w:t xml:space="preserve">, </w:t>
+      </w:r>
+      <w:proofErr w:type="spellStart"/>
+      <w:r>
+        <w:t>most</w:t>
+      </w:r>
+      <w:proofErr w:type="spellEnd"/>
+      <w:r>
+        <w:t xml:space="preserve"> of </w:t>
+      </w:r>
+      <w:proofErr w:type="spellStart"/>
+      <w:r>
+        <w:t>the</w:t>
+      </w:r>
+      <w:proofErr w:type="spellEnd"/>
+      <w:r>
+        <w:t xml:space="preserve"> </w:t>
+      </w:r>
+      <w:proofErr w:type="spellStart"/>
+      <w:r>
+        <w:t>states</w:t>
+      </w:r>
+      <w:proofErr w:type="spellEnd"/>
+      <w:r>
+        <w:t xml:space="preserve"> </w:t>
+      </w:r>
+      <w:proofErr w:type="spellStart"/>
+      <w:r>
+        <w:t>definitions</w:t>
+      </w:r>
+      <w:proofErr w:type="spellEnd"/>
+      <w:r>
+        <w:t xml:space="preserve"> </w:t>
+      </w:r>
+      <w:proofErr w:type="spellStart"/>
+      <w:r>
+        <w:t>strayed</w:t>
+      </w:r>
+      <w:proofErr w:type="spellEnd"/>
+      <w:r>
+        <w:t xml:space="preserve"> </w:t>
+      </w:r>
+      <w:proofErr w:type="spellStart"/>
+      <w:r>
+        <w:t>with</w:t>
+      </w:r>
+      <w:proofErr w:type="spellEnd"/>
+      <w:r>
+        <w:t xml:space="preserve"> </w:t>
+      </w:r>
+      <w:proofErr w:type="spellStart"/>
+      <w:r>
+        <w:t>some</w:t>
+      </w:r>
+      <w:proofErr w:type="spellEnd"/>
+      <w:r>
+        <w:t xml:space="preserve"> </w:t>
+      </w:r>
+      <w:proofErr w:type="spellStart"/>
+      <w:r>
+        <w:t>species-specif</w:t>
+      </w:r>
+      <w:r>
+        <w:t>ic</w:t>
+      </w:r>
+      <w:proofErr w:type="spellEnd"/>
+      <w:r>
+        <w:t xml:space="preserve"> </w:t>
+      </w:r>
+      <w:proofErr w:type="spellStart"/>
+      <w:r>
+        <w:t>nuances</w:t>
+      </w:r>
+      <w:proofErr w:type="spellEnd"/>
+      <w:r>
+        <w:t xml:space="preserve"> at </w:t>
+      </w:r>
+      <w:proofErr w:type="spellStart"/>
+      <w:r>
+        <w:t>different</w:t>
+      </w:r>
+      <w:proofErr w:type="spellEnd"/>
+      <w:r>
+        <w:t xml:space="preserve"> </w:t>
+      </w:r>
+      <w:proofErr w:type="spellStart"/>
+      <w:r>
+        <w:t>levels</w:t>
+      </w:r>
+      <w:proofErr w:type="spellEnd"/>
+      <w:r>
+        <w:t xml:space="preserve">, </w:t>
+      </w:r>
+      <w:proofErr w:type="spellStart"/>
+      <w:r>
+        <w:t>which</w:t>
+      </w:r>
+      <w:proofErr w:type="spellEnd"/>
+      <w:r>
+        <w:t xml:space="preserve"> </w:t>
+      </w:r>
+      <w:proofErr w:type="spellStart"/>
+      <w:r>
+        <w:t>could</w:t>
+      </w:r>
+      <w:proofErr w:type="spellEnd"/>
+      <w:r>
+        <w:t xml:space="preserve"> </w:t>
+      </w:r>
+      <w:proofErr w:type="spellStart"/>
+      <w:r>
+        <w:t>actually</w:t>
+      </w:r>
+      <w:proofErr w:type="spellEnd"/>
+      <w:r>
+        <w:t xml:space="preserve"> </w:t>
+      </w:r>
+      <w:proofErr w:type="spellStart"/>
+      <w:r>
+        <w:t>reflect</w:t>
+      </w:r>
+      <w:proofErr w:type="spellEnd"/>
+      <w:r>
+        <w:t xml:space="preserve"> </w:t>
+      </w:r>
+      <w:proofErr w:type="spellStart"/>
+      <w:r>
+        <w:t>our</w:t>
+      </w:r>
+      <w:proofErr w:type="spellEnd"/>
+      <w:r>
+        <w:t xml:space="preserve"> </w:t>
+      </w:r>
+      <w:proofErr w:type="spellStart"/>
+      <w:r>
+        <w:t>understanding</w:t>
+      </w:r>
+      <w:proofErr w:type="spellEnd"/>
+      <w:r>
+        <w:t xml:space="preserve"> of </w:t>
+      </w:r>
+      <w:proofErr w:type="spellStart"/>
+      <w:r>
+        <w:t>species-specific</w:t>
+      </w:r>
+      <w:proofErr w:type="spellEnd"/>
+      <w:r>
+        <w:t xml:space="preserve"> </w:t>
+      </w:r>
+      <w:proofErr w:type="spellStart"/>
+      <w:r>
+        <w:t>biology</w:t>
+      </w:r>
+      <w:proofErr w:type="spellEnd"/>
+      <w:r>
+        <w:t xml:space="preserve"> and </w:t>
+      </w:r>
+      <w:proofErr w:type="spellStart"/>
+      <w:r>
+        <w:t>how</w:t>
+      </w:r>
+      <w:proofErr w:type="spellEnd"/>
+      <w:r>
+        <w:t xml:space="preserve"> </w:t>
+      </w:r>
+      <w:proofErr w:type="spellStart"/>
+      <w:r>
+        <w:t>epigenomic</w:t>
+      </w:r>
+      <w:proofErr w:type="spellEnd"/>
+      <w:r>
+        <w:t xml:space="preserve"> </w:t>
+      </w:r>
+      <w:proofErr w:type="spellStart"/>
+      <w:r>
+        <w:t>complexity</w:t>
+      </w:r>
+      <w:proofErr w:type="spellEnd"/>
+      <w:r>
+        <w:t xml:space="preserve"> has </w:t>
+      </w:r>
+      <w:proofErr w:type="spellStart"/>
+      <w:r>
+        <w:t>evolved</w:t>
+      </w:r>
+      <w:proofErr w:type="spellEnd"/>
+      <w:r>
+        <w:t xml:space="preserve"> in </w:t>
+      </w:r>
+      <w:proofErr w:type="spellStart"/>
+      <w:r>
+        <w:t>plants</w:t>
+      </w:r>
+      <w:proofErr w:type="spellEnd"/>
+      <w:r>
+        <w:t>.</w:t>
+      </w:r>
+      <w:r>
+        <w:t xml:space="preserve"> </w:t>
+      </w:r>
+      <w:proofErr w:type="spellStart"/>
+      <w:r>
+        <w:t>From</w:t>
+      </w:r>
+      <w:proofErr w:type="spellEnd"/>
+      <w:r>
+        <w:t xml:space="preserve"> </w:t>
+      </w:r>
+      <w:proofErr w:type="spellStart"/>
+      <w:r>
+        <w:t>less</w:t>
+      </w:r>
+      <w:proofErr w:type="spellEnd"/>
+      <w:r>
+        <w:t xml:space="preserve"> to more </w:t>
+      </w:r>
+      <w:proofErr w:type="spellStart"/>
+      <w:r>
+        <w:t>divergent</w:t>
+      </w:r>
+      <w:proofErr w:type="spellEnd"/>
+      <w:r>
+        <w:t xml:space="preserve">: 1) </w:t>
+      </w:r>
+      <w:proofErr w:type="spellStart"/>
+      <w:r>
+        <w:t>States</w:t>
+      </w:r>
+      <w:proofErr w:type="spellEnd"/>
+      <w:r>
+        <w:t xml:space="preserve"> </w:t>
+      </w:r>
+      <w:proofErr w:type="spellStart"/>
+      <w:r>
+        <w:t>which</w:t>
+      </w:r>
+      <w:proofErr w:type="spellEnd"/>
+      <w:r>
+        <w:t xml:space="preserve"> </w:t>
+      </w:r>
+      <w:proofErr w:type="spellStart"/>
+      <w:r>
+        <w:t>shared</w:t>
+      </w:r>
+      <w:proofErr w:type="spellEnd"/>
+      <w:r>
+        <w:t xml:space="preserve"> </w:t>
+      </w:r>
+      <w:proofErr w:type="spellStart"/>
+      <w:r>
+        <w:t>genomic</w:t>
+      </w:r>
+      <w:proofErr w:type="spellEnd"/>
+      <w:r>
+        <w:t xml:space="preserve"> </w:t>
+      </w:r>
+      <w:proofErr w:type="spellStart"/>
+      <w:r>
+        <w:t>distr</w:t>
+      </w:r>
+      <w:r>
+        <w:t>i</w:t>
+      </w:r>
+      <w:r>
+        <w:t>bution</w:t>
+      </w:r>
+      <w:proofErr w:type="spellEnd"/>
+      <w:r>
+        <w:t xml:space="preserve"> and </w:t>
+      </w:r>
+      <w:proofErr w:type="spellStart"/>
+      <w:r>
+        <w:t>constituted</w:t>
+      </w:r>
+      <w:proofErr w:type="spellEnd"/>
+      <w:r>
+        <w:t xml:space="preserve"> </w:t>
+      </w:r>
+      <w:proofErr w:type="spellStart"/>
+      <w:r>
+        <w:t>by</w:t>
+      </w:r>
+      <w:proofErr w:type="spellEnd"/>
+      <w:r>
+        <w:t xml:space="preserve"> </w:t>
+      </w:r>
+      <w:proofErr w:type="spellStart"/>
+      <w:r>
+        <w:t>marks</w:t>
+      </w:r>
+      <w:proofErr w:type="spellEnd"/>
+      <w:r>
+        <w:t xml:space="preserve"> </w:t>
+      </w:r>
+      <w:proofErr w:type="spellStart"/>
+      <w:r>
+        <w:t>with</w:t>
+      </w:r>
+      <w:proofErr w:type="spellEnd"/>
+      <w:r>
+        <w:t xml:space="preserve"> </w:t>
+      </w:r>
+      <w:proofErr w:type="spellStart"/>
+      <w:r>
+        <w:t>same</w:t>
+      </w:r>
+      <w:proofErr w:type="spellEnd"/>
+      <w:r>
+        <w:t xml:space="preserve"> roles, </w:t>
+      </w:r>
+      <w:proofErr w:type="spellStart"/>
+      <w:r>
+        <w:t>but</w:t>
+      </w:r>
+      <w:proofErr w:type="spellEnd"/>
+      <w:r>
+        <w:t xml:space="preserve"> </w:t>
+      </w:r>
+      <w:proofErr w:type="spellStart"/>
+      <w:r>
+        <w:t>covered</w:t>
+      </w:r>
+      <w:proofErr w:type="spellEnd"/>
+      <w:r>
+        <w:t xml:space="preserve"> </w:t>
+      </w:r>
+      <w:proofErr w:type="spellStart"/>
+      <w:r>
+        <w:t>with</w:t>
+      </w:r>
+      <w:proofErr w:type="spellEnd"/>
+      <w:r>
+        <w:t xml:space="preserve"> </w:t>
+      </w:r>
+      <w:proofErr w:type="spellStart"/>
+      <w:r>
+        <w:t>different</w:t>
+      </w:r>
+      <w:proofErr w:type="spellEnd"/>
+      <w:r>
+        <w:t xml:space="preserve"> </w:t>
+      </w:r>
+      <w:proofErr w:type="spellStart"/>
+      <w:r>
+        <w:t>marks</w:t>
+      </w:r>
+      <w:proofErr w:type="spellEnd"/>
+      <w:r>
+        <w:t xml:space="preserve"> </w:t>
+      </w:r>
+      <w:proofErr w:type="spellStart"/>
+      <w:r>
+        <w:t>like</w:t>
+      </w:r>
+      <w:proofErr w:type="spellEnd"/>
+      <w:r>
+        <w:t xml:space="preserve"> </w:t>
+      </w:r>
+      <w:proofErr w:type="spellStart"/>
+      <w:r>
+        <w:t>Heretochromatin</w:t>
+      </w:r>
+      <w:proofErr w:type="spellEnd"/>
+      <w:r>
+        <w:t xml:space="preserve"> 1 </w:t>
+      </w:r>
+      <w:proofErr w:type="spellStart"/>
+      <w:r>
+        <w:t>strong</w:t>
+      </w:r>
+      <w:proofErr w:type="spellEnd"/>
+      <w:r>
+        <w:t xml:space="preserve"> CS11 and </w:t>
+      </w:r>
+      <w:proofErr w:type="spellStart"/>
+      <w:r>
+        <w:t>Heterochromatin</w:t>
+      </w:r>
+      <w:proofErr w:type="spellEnd"/>
+      <w:r>
+        <w:t xml:space="preserve"> 2 </w:t>
+      </w:r>
+      <w:proofErr w:type="spellStart"/>
+      <w:r>
+        <w:t>weak</w:t>
+      </w:r>
+      <w:proofErr w:type="spellEnd"/>
+      <w:r>
+        <w:t xml:space="preserve"> CS12</w:t>
+      </w:r>
+      <w:r>
+        <w:t xml:space="preserve"> (</w:t>
+      </w:r>
+      <w:r>
+        <w:rPr>
+          <w:b/>
+        </w:rPr>
+        <w:t>fig. 1</w:t>
+      </w:r>
+      <w:r>
+        <w:t>)</w:t>
+      </w:r>
+      <w:r>
+        <w:t xml:space="preserve">. </w:t>
+      </w:r>
+      <w:proofErr w:type="spellStart"/>
+      <w:r>
+        <w:t>Repressive</w:t>
+      </w:r>
+      <w:proofErr w:type="spellEnd"/>
+      <w:r>
+        <w:t xml:space="preserve"> </w:t>
+      </w:r>
+      <w:proofErr w:type="spellStart"/>
+      <w:r>
+        <w:t>marks</w:t>
+      </w:r>
+      <w:proofErr w:type="spellEnd"/>
+      <w:r>
+        <w:t xml:space="preserve">, </w:t>
+      </w:r>
+      <w:proofErr w:type="spellStart"/>
+      <w:r>
+        <w:t>also</w:t>
+      </w:r>
+      <w:proofErr w:type="spellEnd"/>
+      <w:r>
+        <w:t xml:space="preserve"> </w:t>
+      </w:r>
+      <w:proofErr w:type="spellStart"/>
+      <w:r>
+        <w:t>pinpointed</w:t>
+      </w:r>
+      <w:proofErr w:type="spellEnd"/>
+      <w:r>
+        <w:t xml:space="preserve"> in </w:t>
+      </w:r>
+      <w:proofErr w:type="spellStart"/>
+      <w:r>
+        <w:t>the</w:t>
+      </w:r>
+      <w:proofErr w:type="spellEnd"/>
+      <w:r>
+        <w:t xml:space="preserve"> </w:t>
+      </w:r>
+      <w:proofErr w:type="spellStart"/>
+      <w:r>
+        <w:t>corr</w:t>
+      </w:r>
+      <w:r>
+        <w:t>elation</w:t>
+      </w:r>
+      <w:proofErr w:type="spellEnd"/>
+      <w:r>
+        <w:t xml:space="preserve"> </w:t>
+      </w:r>
+      <w:proofErr w:type="spellStart"/>
+      <w:r>
+        <w:t>analysis</w:t>
+      </w:r>
+      <w:proofErr w:type="spellEnd"/>
+      <w:r>
+        <w:t xml:space="preserve"> </w:t>
+      </w:r>
+      <w:proofErr w:type="spellStart"/>
+      <w:r>
+        <w:t>with</w:t>
+      </w:r>
+      <w:proofErr w:type="spellEnd"/>
+      <w:r>
+        <w:t xml:space="preserve"> </w:t>
+      </w:r>
+      <w:proofErr w:type="spellStart"/>
+      <w:r>
+        <w:t>the</w:t>
+      </w:r>
+      <w:proofErr w:type="spellEnd"/>
+      <w:r>
+        <w:t xml:space="preserve"> </w:t>
+      </w:r>
+      <w:proofErr w:type="spellStart"/>
+      <w:r>
+        <w:t>highest</w:t>
+      </w:r>
+      <w:proofErr w:type="spellEnd"/>
+      <w:r>
+        <w:t xml:space="preserve"> inter-</w:t>
+      </w:r>
+      <w:proofErr w:type="spellStart"/>
+      <w:r>
+        <w:t>species</w:t>
+      </w:r>
+      <w:proofErr w:type="spellEnd"/>
+      <w:r>
+        <w:t xml:space="preserve"> </w:t>
+      </w:r>
+      <w:proofErr w:type="spellStart"/>
+      <w:r>
+        <w:t>variance</w:t>
+      </w:r>
+      <w:proofErr w:type="spellEnd"/>
+      <w:r>
+        <w:t xml:space="preserve"> (</w:t>
+      </w:r>
+      <w:proofErr w:type="spellStart"/>
+      <w:r>
+        <w:rPr>
+          <w:b/>
+        </w:rPr>
+        <w:t>supplemental</w:t>
+      </w:r>
+      <w:proofErr w:type="spellEnd"/>
+      <w:r>
+        <w:rPr>
+          <w:b/>
+        </w:rPr>
+        <w:t xml:space="preserve"> fig. S2</w:t>
+      </w:r>
+      <w:r>
+        <w:t>)</w:t>
+      </w:r>
+      <w:r>
+        <w:t xml:space="preserve">, </w:t>
+      </w:r>
+      <w:proofErr w:type="spellStart"/>
+      <w:r>
+        <w:t>suggested</w:t>
+      </w:r>
+      <w:proofErr w:type="spellEnd"/>
+      <w:r>
+        <w:t xml:space="preserve"> </w:t>
+      </w:r>
+      <w:proofErr w:type="spellStart"/>
+      <w:r>
+        <w:t>two</w:t>
+      </w:r>
+      <w:proofErr w:type="spellEnd"/>
+      <w:r>
+        <w:t xml:space="preserve"> </w:t>
+      </w:r>
+      <w:proofErr w:type="spellStart"/>
+      <w:r>
+        <w:t>distinct</w:t>
+      </w:r>
+      <w:proofErr w:type="spellEnd"/>
+      <w:r>
+        <w:t xml:space="preserve"> </w:t>
+      </w:r>
+      <w:proofErr w:type="spellStart"/>
+      <w:r>
+        <w:t>types</w:t>
+      </w:r>
+      <w:proofErr w:type="spellEnd"/>
+      <w:r>
+        <w:t xml:space="preserve"> of </w:t>
+      </w:r>
+      <w:proofErr w:type="spellStart"/>
+      <w:r>
+        <w:t>hetero</w:t>
+      </w:r>
+      <w:r>
+        <w:t>chromatin</w:t>
+      </w:r>
+      <w:proofErr w:type="spellEnd"/>
+      <w:r>
+        <w:t xml:space="preserve"> </w:t>
+      </w:r>
+      <w:proofErr w:type="spellStart"/>
+      <w:r>
+        <w:t>across</w:t>
+      </w:r>
+      <w:proofErr w:type="spellEnd"/>
+      <w:r>
+        <w:t xml:space="preserve"> </w:t>
+      </w:r>
+      <w:proofErr w:type="spellStart"/>
+      <w:r>
+        <w:t>species</w:t>
+      </w:r>
+      <w:proofErr w:type="spellEnd"/>
+      <w:r>
+        <w:t xml:space="preserve"> </w:t>
+      </w:r>
+      <w:proofErr w:type="spellStart"/>
+      <w:r>
+        <w:t>requiring</w:t>
+      </w:r>
+      <w:proofErr w:type="spellEnd"/>
+      <w:r>
+        <w:t xml:space="preserve"> H3K27me3</w:t>
+      </w:r>
+      <w:r>
+        <w:t xml:space="preserve"> </w:t>
+      </w:r>
+      <w:proofErr w:type="spellStart"/>
+      <w:r>
+        <w:t>for</w:t>
+      </w:r>
+      <w:proofErr w:type="spellEnd"/>
+      <w:r>
+        <w:t xml:space="preserve"> </w:t>
+      </w:r>
+      <w:proofErr w:type="spellStart"/>
+      <w:r>
+        <w:t>strong</w:t>
+      </w:r>
+      <w:proofErr w:type="spellEnd"/>
+      <w:r>
+        <w:t xml:space="preserve"> </w:t>
+      </w:r>
+      <w:r>
+        <w:t xml:space="preserve">and H3K9me2 </w:t>
+      </w:r>
+      <w:proofErr w:type="spellStart"/>
+      <w:r>
+        <w:t>for</w:t>
+      </w:r>
+      <w:proofErr w:type="spellEnd"/>
+      <w:r>
+        <w:t xml:space="preserve"> </w:t>
+      </w:r>
+      <w:proofErr w:type="spellStart"/>
+      <w:r>
+        <w:t>weak</w:t>
+      </w:r>
+      <w:proofErr w:type="spellEnd"/>
+      <w:r>
+        <w:t xml:space="preserve"> </w:t>
+      </w:r>
+      <w:proofErr w:type="spellStart"/>
+      <w:r>
+        <w:t>definitions</w:t>
+      </w:r>
+      <w:proofErr w:type="spellEnd"/>
+      <w:r>
+        <w:t xml:space="preserve"> </w:t>
+      </w:r>
+      <w:r>
+        <w:t xml:space="preserve">in </w:t>
+      </w:r>
+      <w:proofErr w:type="spellStart"/>
+      <w:r>
+        <w:rPr>
+          <w:i/>
+        </w:rPr>
+        <w:t>A.thaliana</w:t>
+      </w:r>
+      <w:proofErr w:type="spellEnd"/>
+      <w:r>
+        <w:t>,</w:t>
+      </w:r>
+      <w:r>
+        <w:rPr>
+          <w:i/>
+        </w:rPr>
+        <w:t xml:space="preserve"> </w:t>
+      </w:r>
+      <w:proofErr w:type="spellStart"/>
+      <w:r>
+        <w:t>but</w:t>
+      </w:r>
+      <w:proofErr w:type="spellEnd"/>
+      <w:r>
+        <w:t xml:space="preserve"> </w:t>
+      </w:r>
+      <w:proofErr w:type="spellStart"/>
+      <w:r>
+        <w:t>not</w:t>
+      </w:r>
+      <w:proofErr w:type="spellEnd"/>
+      <w:r>
+        <w:t xml:space="preserve"> </w:t>
+      </w:r>
+      <w:proofErr w:type="spellStart"/>
+      <w:r>
+        <w:t>necessary</w:t>
+      </w:r>
+      <w:proofErr w:type="spellEnd"/>
+      <w:r>
+        <w:t xml:space="preserve"> </w:t>
+      </w:r>
+      <w:r>
+        <w:t>in</w:t>
+      </w:r>
+      <w:r>
+        <w:t xml:space="preserve"> </w:t>
+      </w:r>
+      <w:proofErr w:type="spellStart"/>
+      <w:r>
+        <w:rPr>
+          <w:i/>
+        </w:rPr>
+        <w:t>O.sativa</w:t>
+      </w:r>
+      <w:proofErr w:type="spellEnd"/>
+      <w:r>
+        <w:rPr>
+          <w:i/>
+        </w:rPr>
+        <w:t xml:space="preserve"> </w:t>
+      </w:r>
+      <w:r>
+        <w:t xml:space="preserve">and </w:t>
+      </w:r>
+      <w:proofErr w:type="spellStart"/>
+      <w:r>
+        <w:rPr>
+          <w:i/>
+        </w:rPr>
+        <w:t>Z.mays</w:t>
+      </w:r>
+      <w:proofErr w:type="spellEnd"/>
+      <w:r>
+        <w:t xml:space="preserve">. </w:t>
+      </w:r>
+      <w:r>
+        <w:t xml:space="preserve">2) </w:t>
+      </w:r>
+      <w:proofErr w:type="spellStart"/>
+      <w:r>
+        <w:t>Landscapes</w:t>
+      </w:r>
+      <w:proofErr w:type="spellEnd"/>
+      <w:r>
+        <w:t xml:space="preserve"> </w:t>
+      </w:r>
+      <w:proofErr w:type="spellStart"/>
+      <w:r>
+        <w:t>whose</w:t>
+      </w:r>
+      <w:proofErr w:type="spellEnd"/>
+      <w:r>
+        <w:t xml:space="preserve"> </w:t>
+      </w:r>
+      <w:proofErr w:type="spellStart"/>
+      <w:r>
+        <w:t>marks</w:t>
+      </w:r>
+      <w:proofErr w:type="spellEnd"/>
+      <w:r>
+        <w:t xml:space="preserve"> and </w:t>
+      </w:r>
+      <w:proofErr w:type="spellStart"/>
+      <w:r>
+        <w:t>genomic</w:t>
+      </w:r>
+      <w:proofErr w:type="spellEnd"/>
+      <w:r>
+        <w:t xml:space="preserve"> </w:t>
+      </w:r>
+      <w:proofErr w:type="spellStart"/>
+      <w:r>
+        <w:t>distribution</w:t>
+      </w:r>
+      <w:proofErr w:type="spellEnd"/>
+      <w:r>
+        <w:t xml:space="preserve"> </w:t>
+      </w:r>
+      <w:proofErr w:type="spellStart"/>
+      <w:r>
+        <w:t>gradually</w:t>
+      </w:r>
+      <w:proofErr w:type="spellEnd"/>
+      <w:r>
+        <w:t xml:space="preserve"> </w:t>
+      </w:r>
+      <w:proofErr w:type="spellStart"/>
+      <w:r>
+        <w:t>transitioned</w:t>
       </w:r>
       <w:proofErr w:type="spellEnd"/>
       <w:r>
@@ -663,47 +1905,344 @@
       </w:r>
       <w:proofErr w:type="spellStart"/>
       <w:r>
-        <w:t>these</w:t>
-      </w:r>
-      <w:proofErr w:type="spellEnd"/>
-      <w:r>
-        <w:t xml:space="preserve"> </w:t>
-      </w:r>
-      <w:proofErr w:type="spellStart"/>
-      <w:r>
         <w:t>species</w:t>
       </w:r>
       <w:proofErr w:type="spellEnd"/>
       <w:r>
+        <w:t>.</w:t>
+      </w:r>
+      <w:r>
+        <w:t xml:space="preserve"> </w:t>
+      </w:r>
+      <w:r>
+        <w:t>A</w:t>
+      </w:r>
+      <w:r>
+        <w:t xml:space="preserve"> </w:t>
+      </w:r>
+      <w:proofErr w:type="spellStart"/>
+      <w:r>
+        <w:t>good</w:t>
+      </w:r>
+      <w:proofErr w:type="spellEnd"/>
+      <w:r>
+        <w:t xml:space="preserve"> </w:t>
+      </w:r>
+      <w:r>
+        <w:t>case</w:t>
+      </w:r>
+      <w:r>
+        <w:t xml:space="preserve"> </w:t>
+      </w:r>
+      <w:proofErr w:type="spellStart"/>
+      <w:r>
+        <w:t>representing</w:t>
+      </w:r>
+      <w:proofErr w:type="spellEnd"/>
+      <w:r>
+        <w:t xml:space="preserve"> </w:t>
+      </w:r>
+      <w:proofErr w:type="spellStart"/>
+      <w:r>
+        <w:t>this</w:t>
+      </w:r>
+      <w:proofErr w:type="spellEnd"/>
+      <w:r>
+        <w:t xml:space="preserve"> </w:t>
+      </w:r>
+      <w:proofErr w:type="spellStart"/>
+      <w:r>
+        <w:t>is</w:t>
+      </w:r>
+      <w:proofErr w:type="spellEnd"/>
+      <w:r>
+        <w:t xml:space="preserve"> </w:t>
+      </w:r>
+      <w:r>
+        <w:t xml:space="preserve">Active </w:t>
+      </w:r>
+      <w:proofErr w:type="spellStart"/>
+      <w:r>
+        <w:t>weak</w:t>
+      </w:r>
+      <w:proofErr w:type="spellEnd"/>
+      <w:r>
+        <w:t xml:space="preserve"> TSS &gt; TES CS8, </w:t>
+      </w:r>
+      <w:proofErr w:type="spellStart"/>
+      <w:r>
+        <w:t>mainly</w:t>
+      </w:r>
+      <w:proofErr w:type="spellEnd"/>
+      <w:r>
+        <w:t xml:space="preserve"> </w:t>
+      </w:r>
+      <w:proofErr w:type="spellStart"/>
+      <w:r>
+        <w:t>dominated</w:t>
+      </w:r>
+      <w:proofErr w:type="spellEnd"/>
+      <w:r>
+        <w:t xml:space="preserve"> </w:t>
+      </w:r>
+      <w:proofErr w:type="spellStart"/>
+      <w:r>
+        <w:t>by</w:t>
+      </w:r>
+      <w:proofErr w:type="spellEnd"/>
+      <w:r>
+        <w:t xml:space="preserve"> H3K36me3 </w:t>
+      </w:r>
+      <w:proofErr w:type="spellStart"/>
+      <w:r>
+        <w:t>deposition</w:t>
+      </w:r>
+      <w:proofErr w:type="spellEnd"/>
+      <w:r>
+        <w:t xml:space="preserve"> in </w:t>
+      </w:r>
+      <w:r>
+        <w:t xml:space="preserve">gene </w:t>
+      </w:r>
+      <w:proofErr w:type="spellStart"/>
+      <w:r>
+        <w:t>bodies</w:t>
+      </w:r>
+      <w:proofErr w:type="spellEnd"/>
+      <w:r>
+        <w:t xml:space="preserve"> and TSS in </w:t>
+      </w:r>
+      <w:proofErr w:type="spellStart"/>
+      <w:r>
+        <w:rPr>
+          <w:i/>
+        </w:rPr>
+        <w:t>A.thaliana</w:t>
+      </w:r>
+      <w:proofErr w:type="spellEnd"/>
+      <w:r>
+        <w:t>,</w:t>
+      </w:r>
+      <w:r>
+        <w:rPr>
+          <w:i/>
+        </w:rPr>
+        <w:t xml:space="preserve"> </w:t>
+      </w:r>
+      <w:proofErr w:type="spellStart"/>
+      <w:r>
+        <w:t>while</w:t>
+      </w:r>
+      <w:proofErr w:type="spellEnd"/>
+      <w:r>
+        <w:t xml:space="preserve"> in </w:t>
+      </w:r>
+      <w:proofErr w:type="spellStart"/>
+      <w:r>
+        <w:t>the</w:t>
+      </w:r>
+      <w:proofErr w:type="spellEnd"/>
+      <w:r>
+        <w:t xml:space="preserve"> </w:t>
+      </w:r>
+      <w:proofErr w:type="spellStart"/>
+      <w:r>
+        <w:t>two</w:t>
+      </w:r>
+      <w:proofErr w:type="spellEnd"/>
+      <w:r>
+        <w:t xml:space="preserve"> </w:t>
+      </w:r>
+      <w:proofErr w:type="spellStart"/>
+      <w:r>
+        <w:t>remaining</w:t>
+      </w:r>
+      <w:proofErr w:type="spellEnd"/>
+      <w:r>
+        <w:t xml:space="preserve"> </w:t>
+      </w:r>
+      <w:proofErr w:type="spellStart"/>
+      <w:r>
+        <w:t>species</w:t>
+      </w:r>
+      <w:proofErr w:type="spellEnd"/>
+      <w:r>
+        <w:t xml:space="preserve"> H3K4me2</w:t>
+      </w:r>
+      <w:r>
+        <w:t xml:space="preserve"> </w:t>
+      </w:r>
+      <w:proofErr w:type="spellStart"/>
+      <w:r>
+        <w:t>is</w:t>
+      </w:r>
+      <w:proofErr w:type="spellEnd"/>
+      <w:r>
+        <w:t xml:space="preserve"> </w:t>
+      </w:r>
+      <w:proofErr w:type="spellStart"/>
+      <w:r>
+        <w:t>added</w:t>
+      </w:r>
+      <w:proofErr w:type="spellEnd"/>
+      <w:r>
+        <w:t xml:space="preserve"> </w:t>
+      </w:r>
+      <w:r>
+        <w:t xml:space="preserve">and </w:t>
+      </w:r>
+      <w:proofErr w:type="spellStart"/>
+      <w:r>
+        <w:t>distribution</w:t>
+      </w:r>
+      <w:proofErr w:type="spellEnd"/>
+      <w:r>
+        <w:t xml:space="preserve"> </w:t>
+      </w:r>
+      <w:proofErr w:type="spellStart"/>
+      <w:r>
+        <w:t>changed</w:t>
+      </w:r>
+      <w:proofErr w:type="spellEnd"/>
+      <w:r>
+        <w:t xml:space="preserve"> </w:t>
+      </w:r>
+      <w:proofErr w:type="spellStart"/>
+      <w:r>
+        <w:t>towards</w:t>
+      </w:r>
+      <w:proofErr w:type="spellEnd"/>
+      <w:r>
+        <w:t xml:space="preserve"> </w:t>
+      </w:r>
+      <w:proofErr w:type="spellStart"/>
+      <w:r>
+        <w:t>the</w:t>
+      </w:r>
+      <w:proofErr w:type="spellEnd"/>
+      <w:r>
+        <w:t xml:space="preserve"> </w:t>
+      </w:r>
+      <w:r>
+        <w:t>TES.</w:t>
+      </w:r>
+      <w:r>
+        <w:t xml:space="preserve"> 3) </w:t>
+      </w:r>
+      <w:proofErr w:type="spellStart"/>
+      <w:r>
+        <w:t>Ultimately</w:t>
+      </w:r>
+      <w:proofErr w:type="spellEnd"/>
+      <w:r>
         <w:t xml:space="preserve">, </w:t>
       </w:r>
       <w:proofErr w:type="spellStart"/>
       <w:r>
-        <w:t>there</w:t>
-      </w:r>
-      <w:proofErr w:type="spellEnd"/>
-      <w:r>
-        <w:t xml:space="preserve"> are </w:t>
-      </w:r>
-      <w:proofErr w:type="spellStart"/>
-      <w:r>
-        <w:t>clearly</w:t>
-      </w:r>
-      <w:proofErr w:type="spellEnd"/>
-      <w:r>
-        <w:t xml:space="preserve"> </w:t>
-      </w:r>
-      <w:proofErr w:type="spellStart"/>
-      <w:r>
-        <w:t>specific</w:t>
-      </w:r>
-      <w:proofErr w:type="spellEnd"/>
-      <w:r>
-        <w:t xml:space="preserve"> </w:t>
-      </w:r>
-      <w:proofErr w:type="spellStart"/>
-      <w:r>
-        <w:t>patterns</w:t>
+        <w:t>d</w:t>
+      </w:r>
+      <w:r>
+        <w:t>ivergent</w:t>
+      </w:r>
+      <w:proofErr w:type="spellEnd"/>
+      <w:r>
+        <w:t xml:space="preserve"> </w:t>
+      </w:r>
+      <w:proofErr w:type="spellStart"/>
+      <w:r>
+        <w:t>region</w:t>
+      </w:r>
+      <w:proofErr w:type="spellEnd"/>
+      <w:r>
+        <w:t xml:space="preserve"> CS10 </w:t>
+      </w:r>
+      <w:proofErr w:type="spellStart"/>
+      <w:r>
+        <w:t>with</w:t>
+      </w:r>
+      <w:proofErr w:type="spellEnd"/>
+      <w:r>
+        <w:t xml:space="preserve"> </w:t>
+      </w:r>
+      <w:r>
+        <w:t xml:space="preserve">a </w:t>
+      </w:r>
+      <w:proofErr w:type="spellStart"/>
+      <w:r>
+        <w:t>totally</w:t>
+      </w:r>
+      <w:proofErr w:type="spellEnd"/>
+      <w:r>
+        <w:t xml:space="preserve"> </w:t>
+      </w:r>
+      <w:proofErr w:type="spellStart"/>
+      <w:r>
+        <w:t>different</w:t>
+      </w:r>
+      <w:proofErr w:type="spellEnd"/>
+      <w:r>
+        <w:t xml:space="preserve"> </w:t>
+      </w:r>
+      <w:proofErr w:type="spellStart"/>
+      <w:r>
+        <w:t>mark</w:t>
+      </w:r>
+      <w:proofErr w:type="spellEnd"/>
+      <w:r>
+        <w:t xml:space="preserve"> and </w:t>
+      </w:r>
+      <w:proofErr w:type="spellStart"/>
+      <w:r>
+        <w:t>genomic</w:t>
+      </w:r>
+      <w:proofErr w:type="spellEnd"/>
+      <w:r>
+        <w:t xml:space="preserve"> </w:t>
+      </w:r>
+      <w:proofErr w:type="spellStart"/>
+      <w:r>
+        <w:t>distribution</w:t>
+      </w:r>
+      <w:proofErr w:type="spellEnd"/>
+      <w:r>
+        <w:t xml:space="preserve"> </w:t>
+      </w:r>
+      <w:proofErr w:type="spellStart"/>
+      <w:r>
+        <w:t>profile</w:t>
+      </w:r>
+      <w:proofErr w:type="spellEnd"/>
+      <w:r>
+        <w:t xml:space="preserve">. CS10 </w:t>
+      </w:r>
+      <w:r>
+        <w:t>corresponded to</w:t>
+      </w:r>
+      <w:r>
+        <w:t xml:space="preserve"> </w:t>
+      </w:r>
+      <w:proofErr w:type="spellStart"/>
+      <w:r>
+        <w:t>heterochromatic</w:t>
+      </w:r>
+      <w:proofErr w:type="spellEnd"/>
+      <w:r>
+        <w:t xml:space="preserve">, </w:t>
+      </w:r>
+      <w:proofErr w:type="spellStart"/>
+      <w:r>
+        <w:t>bivalent</w:t>
+      </w:r>
+      <w:proofErr w:type="spellEnd"/>
+      <w:r>
+        <w:t xml:space="preserve"> and active </w:t>
+      </w:r>
+      <w:proofErr w:type="spellStart"/>
+      <w:r>
+        <w:t>state</w:t>
+      </w:r>
+      <w:r>
+        <w:t>s</w:t>
       </w:r>
       <w:proofErr w:type="spellEnd"/>
       <w:r>
@@ -711,1062 +2250,1799 @@
       </w:r>
       <w:proofErr w:type="spellStart"/>
       <w:r>
-        <w:t>both</w:t>
-      </w:r>
-      <w:proofErr w:type="spellEnd"/>
-      <w:r>
-        <w:t xml:space="preserve">, CS and </w:t>
-      </w:r>
-      <w:proofErr w:type="spellStart"/>
-      <w:r>
-        <w:t>correlation</w:t>
-      </w:r>
-      <w:proofErr w:type="spellEnd"/>
-      <w:r>
-        <w:t xml:space="preserve"> </w:t>
-      </w:r>
-      <w:proofErr w:type="spellStart"/>
-      <w:r>
-        <w:t>analyses</w:t>
-      </w:r>
-      <w:proofErr w:type="spellEnd"/>
-      <w:r>
-        <w:t xml:space="preserve"> (</w:t>
-      </w:r>
-      <w:r>
-        <w:rPr>
-          <w:b/>
-        </w:rPr>
-        <w:t>fig. 1</w:t>
-      </w:r>
-      <w:r>
-        <w:t>;</w:t>
-      </w:r>
-      <w:r>
-        <w:rPr>
-          <w:b/>
-        </w:rPr>
-        <w:t xml:space="preserve"> </w:t>
-      </w:r>
-      <w:proofErr w:type="spellStart"/>
-      <w:r>
-        <w:rPr>
-          <w:b/>
-        </w:rPr>
-        <w:t>supplemental</w:t>
-      </w:r>
-      <w:proofErr w:type="spellEnd"/>
-      <w:r>
-        <w:rPr>
-          <w:b/>
-        </w:rPr>
-        <w:t xml:space="preserve"> fig. S2</w:t>
-      </w:r>
-      <w:r>
-        <w:t>)</w:t>
-      </w:r>
-      <w:r>
-        <w:t xml:space="preserve">. </w:t>
-      </w:r>
-      <w:proofErr w:type="spellStart"/>
-      <w:r>
-        <w:t>Despite</w:t>
-      </w:r>
-      <w:proofErr w:type="spellEnd"/>
-      <w:r>
-        <w:t xml:space="preserve"> </w:t>
-      </w:r>
-      <w:proofErr w:type="spellStart"/>
-      <w:r>
-        <w:t>the</w:t>
-      </w:r>
-      <w:proofErr w:type="spellEnd"/>
-      <w:r>
-        <w:t xml:space="preserve"> </w:t>
-      </w:r>
-      <w:proofErr w:type="spellStart"/>
-      <w:r>
-        <w:t>diversity</w:t>
-      </w:r>
-      <w:proofErr w:type="spellEnd"/>
-      <w:r>
-        <w:t xml:space="preserve"> of </w:t>
-      </w:r>
-      <w:proofErr w:type="spellStart"/>
-      <w:r>
-        <w:t>the</w:t>
-      </w:r>
-      <w:proofErr w:type="spellEnd"/>
-      <w:r>
-        <w:t xml:space="preserve"> data, </w:t>
-      </w:r>
-      <w:proofErr w:type="spellStart"/>
-      <w:r>
-        <w:t>we</w:t>
-      </w:r>
-      <w:proofErr w:type="spellEnd"/>
-      <w:r>
-        <w:t xml:space="preserve"> </w:t>
-      </w:r>
-      <w:proofErr w:type="spellStart"/>
-      <w:r>
-        <w:t>found</w:t>
-      </w:r>
-      <w:proofErr w:type="spellEnd"/>
-      <w:r>
-        <w:t xml:space="preserve"> </w:t>
-      </w:r>
-      <w:proofErr w:type="spellStart"/>
-      <w:r>
-        <w:t>some</w:t>
-      </w:r>
-      <w:proofErr w:type="spellEnd"/>
-      <w:r>
-        <w:t xml:space="preserve"> </w:t>
-      </w:r>
-      <w:proofErr w:type="spellStart"/>
-      <w:r>
-        <w:t>conserved</w:t>
-      </w:r>
-      <w:proofErr w:type="spellEnd"/>
-      <w:r>
-        <w:t xml:space="preserve"> </w:t>
-      </w:r>
-      <w:proofErr w:type="spellStart"/>
-      <w:r>
-        <w:t>chromatin</w:t>
-      </w:r>
-      <w:proofErr w:type="spellEnd"/>
-      <w:r>
-        <w:t xml:space="preserve"> </w:t>
-      </w:r>
-      <w:proofErr w:type="spellStart"/>
-      <w:r>
-        <w:t>definitions</w:t>
-      </w:r>
-      <w:proofErr w:type="spellEnd"/>
-      <w:r>
-        <w:t xml:space="preserve"> </w:t>
-      </w:r>
-      <w:proofErr w:type="spellStart"/>
-      <w:r>
-        <w:t>such</w:t>
-      </w:r>
-      <w:proofErr w:type="spellEnd"/>
-      <w:r>
-        <w:t xml:space="preserve"> as</w:t>
-      </w:r>
-      <w:r>
-        <w:t xml:space="preserve"> </w:t>
-      </w:r>
-      <w:proofErr w:type="spellStart"/>
-      <w:r>
-        <w:t>Bivalent</w:t>
-      </w:r>
-      <w:proofErr w:type="spellEnd"/>
-      <w:r>
-        <w:t xml:space="preserve"> TSS/</w:t>
-      </w:r>
-      <w:proofErr w:type="spellStart"/>
-      <w:r>
-        <w:t>Promoter</w:t>
-      </w:r>
-      <w:proofErr w:type="spellEnd"/>
-      <w:r>
-        <w:t xml:space="preserve"> </w:t>
-      </w:r>
-      <w:r>
-        <w:t>CS</w:t>
-      </w:r>
-      <w:r>
-        <w:t xml:space="preserve">1, </w:t>
-      </w:r>
-      <w:proofErr w:type="spellStart"/>
-      <w:r>
-        <w:t>strongly</w:t>
-      </w:r>
-      <w:proofErr w:type="spellEnd"/>
-      <w:r>
-        <w:t xml:space="preserve"> </w:t>
-      </w:r>
-      <w:proofErr w:type="spellStart"/>
-      <w:r>
-        <w:t>linked</w:t>
-      </w:r>
-      <w:proofErr w:type="spellEnd"/>
-      <w:r>
-        <w:t xml:space="preserve"> to </w:t>
-      </w:r>
-      <w:proofErr w:type="spellStart"/>
-      <w:r>
-        <w:t>all</w:t>
-      </w:r>
-      <w:proofErr w:type="spellEnd"/>
-      <w:r>
-        <w:t xml:space="preserve"> active </w:t>
-      </w:r>
-      <w:proofErr w:type="spellStart"/>
-      <w:r>
-        <w:t>marks</w:t>
-      </w:r>
-      <w:proofErr w:type="spellEnd"/>
-      <w:r>
-        <w:t xml:space="preserve"> </w:t>
-      </w:r>
-      <w:proofErr w:type="spellStart"/>
-      <w:r>
-        <w:t>with</w:t>
-      </w:r>
-      <w:proofErr w:type="spellEnd"/>
-      <w:r>
-        <w:t xml:space="preserve"> </w:t>
-      </w:r>
-      <w:proofErr w:type="spellStart"/>
-      <w:r>
-        <w:t>very</w:t>
-      </w:r>
-      <w:proofErr w:type="spellEnd"/>
-      <w:r>
-        <w:t xml:space="preserve"> </w:t>
-      </w:r>
-      <w:proofErr w:type="spellStart"/>
-      <w:r>
-        <w:t>low</w:t>
-      </w:r>
-      <w:proofErr w:type="spellEnd"/>
-      <w:r>
-        <w:t xml:space="preserve"> </w:t>
-      </w:r>
-      <w:proofErr w:type="spellStart"/>
-      <w:r>
-        <w:t>enrichment</w:t>
-      </w:r>
-      <w:proofErr w:type="spellEnd"/>
-      <w:r>
-        <w:t xml:space="preserve"> in H3K</w:t>
-      </w:r>
-      <w:r>
-        <w:t xml:space="preserve">27me3 and </w:t>
-      </w:r>
-      <w:proofErr w:type="spellStart"/>
-      <w:r>
-        <w:t>without</w:t>
-      </w:r>
-      <w:proofErr w:type="spellEnd"/>
-      <w:r>
-        <w:t xml:space="preserve"> </w:t>
-      </w:r>
-      <w:proofErr w:type="spellStart"/>
-      <w:r>
-        <w:t>clear</w:t>
-      </w:r>
-      <w:proofErr w:type="spellEnd"/>
-      <w:r>
-        <w:t xml:space="preserve"> </w:t>
-      </w:r>
-      <w:proofErr w:type="spellStart"/>
-      <w:r>
-        <w:t>presence</w:t>
-      </w:r>
-      <w:proofErr w:type="spellEnd"/>
-      <w:r>
-        <w:t xml:space="preserve"> of </w:t>
-      </w:r>
-      <w:r>
-        <w:t xml:space="preserve">heavy </w:t>
-      </w:r>
-      <w:proofErr w:type="spellStart"/>
-      <w:r>
-        <w:t>repressive</w:t>
-      </w:r>
-      <w:proofErr w:type="spellEnd"/>
-      <w:r>
-        <w:t xml:space="preserve"> </w:t>
-      </w:r>
-      <w:proofErr w:type="spellStart"/>
-      <w:r>
-        <w:t>marks</w:t>
-      </w:r>
-      <w:proofErr w:type="spellEnd"/>
-      <w:r>
-        <w:t xml:space="preserve"> </w:t>
-      </w:r>
-      <w:proofErr w:type="spellStart"/>
-      <w:r>
-        <w:t>like</w:t>
-      </w:r>
-      <w:proofErr w:type="spellEnd"/>
-      <w:r>
-        <w:t xml:space="preserve"> 5mC and H3K9me2</w:t>
-      </w:r>
-      <w:r>
-        <w:t>; and Active CS6</w:t>
-      </w:r>
+        <w:rPr>
+          <w:i/>
+        </w:rPr>
+        <w:t>A.thaliana</w:t>
+      </w:r>
+      <w:proofErr w:type="spellEnd"/>
       <w:r>
         <w:t xml:space="preserve">, </w:t>
       </w:r>
       <w:proofErr w:type="spellStart"/>
       <w:r>
-        <w:t>e</w:t>
-      </w:r>
-      <w:r>
-        <w:t>stablished</w:t>
-      </w:r>
-      <w:proofErr w:type="spellEnd"/>
-      <w:r>
-        <w:t xml:space="preserve"> in gene </w:t>
-      </w:r>
-      <w:proofErr w:type="spellStart"/>
-      <w:r>
-        <w:t>bodies</w:t>
-      </w:r>
-      <w:proofErr w:type="spellEnd"/>
-      <w:r>
-        <w:t xml:space="preserve"> and</w:t>
-      </w:r>
-      <w:r>
-        <w:t xml:space="preserve"> </w:t>
-      </w:r>
-      <w:proofErr w:type="spellStart"/>
-      <w:r>
-        <w:t>mainly</w:t>
-      </w:r>
-      <w:proofErr w:type="spellEnd"/>
-      <w:r>
-        <w:t xml:space="preserve"> </w:t>
-      </w:r>
-      <w:proofErr w:type="spellStart"/>
-      <w:r>
-        <w:t>constituted</w:t>
-      </w:r>
-      <w:proofErr w:type="spellEnd"/>
-      <w:r>
-        <w:t xml:space="preserve"> </w:t>
-      </w:r>
-      <w:proofErr w:type="spellStart"/>
-      <w:r>
-        <w:t>by</w:t>
-      </w:r>
-      <w:proofErr w:type="spellEnd"/>
-      <w:r>
-        <w:t xml:space="preserve"> H3K36me3, H3K4me2 and H3K4me3 </w:t>
-      </w:r>
-      <w:r>
-        <w:t xml:space="preserve">in </w:t>
-      </w:r>
-      <w:proofErr w:type="spellStart"/>
-      <w:r>
-        <w:t>all</w:t>
-      </w:r>
-      <w:proofErr w:type="spellEnd"/>
-      <w:r>
-        <w:t xml:space="preserve"> </w:t>
-      </w:r>
-      <w:proofErr w:type="spellStart"/>
-      <w:r>
-        <w:t>the</w:t>
-      </w:r>
-      <w:proofErr w:type="spellEnd"/>
-      <w:r>
-        <w:t xml:space="preserve"> </w:t>
-      </w:r>
-      <w:proofErr w:type="spellStart"/>
-      <w:r>
-        <w:t>species</w:t>
+        <w:rPr>
+          <w:i/>
+        </w:rPr>
+        <w:t>O.sativa</w:t>
+      </w:r>
+      <w:proofErr w:type="spellEnd"/>
+      <w:r>
+        <w:rPr>
+          <w:i/>
+        </w:rPr>
+        <w:t xml:space="preserve"> </w:t>
+      </w:r>
+      <w:r>
+        <w:t xml:space="preserve">and </w:t>
+      </w:r>
+      <w:proofErr w:type="spellStart"/>
+      <w:r>
+        <w:rPr>
+          <w:i/>
+        </w:rPr>
+        <w:t>Z.mays</w:t>
+      </w:r>
+      <w:proofErr w:type="spellEnd"/>
+      <w:r>
+        <w:t xml:space="preserve">, </w:t>
+      </w:r>
+      <w:proofErr w:type="spellStart"/>
+      <w:r>
+        <w:t>respectively</w:t>
       </w:r>
       <w:proofErr w:type="spellEnd"/>
       <w:r>
         <w:t>.</w:t>
-      </w:r>
-      <w:r>
-        <w:t xml:space="preserve"> </w:t>
-      </w:r>
-      <w:proofErr w:type="spellStart"/>
-      <w:r>
-        <w:t>O</w:t>
-      </w:r>
-      <w:r>
-        <w:t>n</w:t>
-      </w:r>
-      <w:proofErr w:type="spellEnd"/>
-      <w:r>
-        <w:t xml:space="preserve"> </w:t>
-      </w:r>
-      <w:proofErr w:type="spellStart"/>
-      <w:r>
-        <w:t>the</w:t>
-      </w:r>
-      <w:proofErr w:type="spellEnd"/>
-      <w:r>
-        <w:t xml:space="preserve"> </w:t>
-      </w:r>
-      <w:proofErr w:type="spellStart"/>
-      <w:r>
-        <w:t>other</w:t>
-      </w:r>
-      <w:proofErr w:type="spellEnd"/>
-      <w:r>
-        <w:t xml:space="preserve"> </w:t>
-      </w:r>
-      <w:proofErr w:type="spellStart"/>
-      <w:r>
-        <w:t>hand</w:t>
-      </w:r>
-      <w:proofErr w:type="spellEnd"/>
-      <w:r>
-        <w:t xml:space="preserve">, </w:t>
-      </w:r>
-      <w:proofErr w:type="spellStart"/>
-      <w:r>
-        <w:t>most</w:t>
-      </w:r>
-      <w:proofErr w:type="spellEnd"/>
-      <w:r>
-        <w:t xml:space="preserve"> of </w:t>
-      </w:r>
-      <w:proofErr w:type="spellStart"/>
-      <w:r>
-        <w:t>the</w:t>
-      </w:r>
-      <w:proofErr w:type="spellEnd"/>
-      <w:r>
-        <w:t xml:space="preserve"> </w:t>
-      </w:r>
-      <w:proofErr w:type="spellStart"/>
-      <w:r>
-        <w:t>states</w:t>
-      </w:r>
-      <w:proofErr w:type="spellEnd"/>
-      <w:r>
-        <w:t xml:space="preserve"> </w:t>
-      </w:r>
-      <w:proofErr w:type="spellStart"/>
-      <w:r>
-        <w:t>definitions</w:t>
-      </w:r>
-      <w:proofErr w:type="spellEnd"/>
-      <w:r>
-        <w:t xml:space="preserve"> </w:t>
-      </w:r>
-      <w:proofErr w:type="spellStart"/>
-      <w:r>
-        <w:t>strayed</w:t>
-      </w:r>
-      <w:proofErr w:type="spellEnd"/>
-      <w:r>
-        <w:t xml:space="preserve"> </w:t>
-      </w:r>
-      <w:proofErr w:type="spellStart"/>
-      <w:r>
-        <w:t>with</w:t>
-      </w:r>
-      <w:proofErr w:type="spellEnd"/>
-      <w:r>
-        <w:t xml:space="preserve"> </w:t>
-      </w:r>
-      <w:proofErr w:type="spellStart"/>
-      <w:r>
-        <w:t>some</w:t>
-      </w:r>
-      <w:proofErr w:type="spellEnd"/>
-      <w:r>
-        <w:t xml:space="preserve"> </w:t>
-      </w:r>
-      <w:proofErr w:type="spellStart"/>
-      <w:r>
-        <w:t>species-specif</w:t>
-      </w:r>
-      <w:r>
-        <w:t>ic</w:t>
-      </w:r>
-      <w:proofErr w:type="spellEnd"/>
-      <w:r>
-        <w:t xml:space="preserve"> </w:t>
-      </w:r>
-      <w:proofErr w:type="spellStart"/>
-      <w:r>
-        <w:t>nuances</w:t>
-      </w:r>
-      <w:proofErr w:type="spellEnd"/>
-      <w:r>
-        <w:t xml:space="preserve"> at </w:t>
-      </w:r>
-      <w:proofErr w:type="spellStart"/>
-      <w:r>
-        <w:t>different</w:t>
-      </w:r>
-      <w:proofErr w:type="spellEnd"/>
-      <w:r>
-        <w:t xml:space="preserve"> </w:t>
-      </w:r>
-      <w:proofErr w:type="spellStart"/>
-      <w:r>
-        <w:t>levels</w:t>
-      </w:r>
-      <w:proofErr w:type="spellEnd"/>
-      <w:r>
-        <w:t xml:space="preserve">, </w:t>
-      </w:r>
-      <w:proofErr w:type="spellStart"/>
-      <w:r>
-        <w:t>which</w:t>
-      </w:r>
-      <w:proofErr w:type="spellEnd"/>
-      <w:r>
-        <w:t xml:space="preserve"> </w:t>
-      </w:r>
-      <w:proofErr w:type="spellStart"/>
-      <w:r>
-        <w:t>could</w:t>
-      </w:r>
-      <w:proofErr w:type="spellEnd"/>
-      <w:r>
-        <w:t xml:space="preserve"> </w:t>
-      </w:r>
-      <w:proofErr w:type="spellStart"/>
-      <w:r>
-        <w:t>actually</w:t>
-      </w:r>
-      <w:proofErr w:type="spellEnd"/>
-      <w:r>
-        <w:t xml:space="preserve"> </w:t>
-      </w:r>
-      <w:proofErr w:type="spellStart"/>
-      <w:r>
-        <w:t>reflect</w:t>
-      </w:r>
-      <w:proofErr w:type="spellEnd"/>
-      <w:r>
-        <w:t xml:space="preserve"> </w:t>
-      </w:r>
-      <w:proofErr w:type="spellStart"/>
-      <w:r>
-        <w:t>our</w:t>
-      </w:r>
-      <w:proofErr w:type="spellEnd"/>
-      <w:r>
-        <w:t xml:space="preserve"> </w:t>
-      </w:r>
-      <w:proofErr w:type="spellStart"/>
-      <w:r>
-        <w:t>understanding</w:t>
-      </w:r>
-      <w:proofErr w:type="spellEnd"/>
-      <w:r>
-        <w:t xml:space="preserve"> of </w:t>
-      </w:r>
-      <w:proofErr w:type="spellStart"/>
-      <w:r>
-        <w:t>species-specific</w:t>
-      </w:r>
-      <w:proofErr w:type="spellEnd"/>
-      <w:r>
-        <w:t xml:space="preserve"> </w:t>
-      </w:r>
-      <w:proofErr w:type="spellStart"/>
-      <w:r>
-        <w:t>biology</w:t>
-      </w:r>
-      <w:proofErr w:type="spellEnd"/>
-      <w:r>
-        <w:t xml:space="preserve"> and </w:t>
-      </w:r>
-      <w:proofErr w:type="spellStart"/>
-      <w:r>
-        <w:t>how</w:t>
-      </w:r>
-      <w:proofErr w:type="spellEnd"/>
-      <w:r>
-        <w:t xml:space="preserve"> </w:t>
-      </w:r>
-      <w:proofErr w:type="spellStart"/>
-      <w:r>
-        <w:t>epigenomic</w:t>
-      </w:r>
-      <w:proofErr w:type="spellEnd"/>
-      <w:r>
-        <w:t xml:space="preserve"> </w:t>
-      </w:r>
-      <w:proofErr w:type="spellStart"/>
-      <w:r>
-        <w:t>complexity</w:t>
-      </w:r>
-      <w:proofErr w:type="spellEnd"/>
-      <w:r>
-        <w:t xml:space="preserve"> has </w:t>
-      </w:r>
-      <w:proofErr w:type="spellStart"/>
-      <w:r>
-        <w:t>evolved</w:t>
-      </w:r>
-      <w:proofErr w:type="spellEnd"/>
-      <w:r>
-        <w:t xml:space="preserve"> in </w:t>
-      </w:r>
-      <w:proofErr w:type="spellStart"/>
-      <w:r>
-        <w:t>plants</w:t>
-      </w:r>
-      <w:proofErr w:type="spellEnd"/>
-      <w:r>
-        <w:t>.</w:t>
-      </w:r>
-      <w:r>
-        <w:t xml:space="preserve"> </w:t>
       </w:r>
     </w:p>
     <w:p>
-      <w:r>
-        <w:t xml:space="preserve">De </w:t>
-      </w:r>
-      <w:r>
-        <w:t xml:space="preserve">menos a </w:t>
-      </w:r>
-      <w:proofErr w:type="spellStart"/>
-      <w:r>
-        <w:t>mas</w:t>
-      </w:r>
-      <w:proofErr w:type="spellEnd"/>
-      <w:r>
-        <w:t xml:space="preserve"> divergent</w:t>
+      <w:proofErr w:type="spellStart"/>
+      <w:r>
+        <w:t>W</w:t>
       </w:r>
       <w:r>
         <w:t>e</w:t>
       </w:r>
-      <w:proofErr w:type="gramStart"/>
-      <w:r>
-        <w:t>,.</w:t>
-      </w:r>
-      <w:proofErr w:type="gramEnd"/>
-      <w:r>
-        <w:t xml:space="preserve"> </w:t>
-      </w:r>
-      <w:r>
-        <w:t>1</w:t>
-      </w:r>
-      <w:r>
-        <w:t xml:space="preserve">) Mismo estado de cromatina con diferente marcas </w:t>
-      </w:r>
-      <w:r>
-        <w:t xml:space="preserve">de misma función </w:t>
-      </w:r>
-      <w:r>
-        <w:t xml:space="preserve">y misma localización – heterocromatina. </w:t>
-      </w:r>
-      <w:r>
-        <w:t>2</w:t>
-      </w:r>
-      <w:r>
-        <w:t xml:space="preserve">) estados de cromatina que con </w:t>
-      </w:r>
-      <w:r>
-        <w:t>diferentes</w:t>
-      </w:r>
-      <w:r>
-        <w:t xml:space="preserve"> marcas </w:t>
-      </w:r>
-      <w:r>
-        <w:t xml:space="preserve">misma función o parecida </w:t>
-      </w:r>
-      <w:r>
-        <w:t>diferente</w:t>
-      </w:r>
-      <w:r>
-        <w:t xml:space="preserve"> localización </w:t>
-      </w:r>
-      <w:r>
-        <w:t>–</w:t>
-      </w:r>
-      <w:r>
-        <w:t xml:space="preserve"> </w:t>
-      </w:r>
-      <w:proofErr w:type="spellStart"/>
-      <w:r>
-        <w:t>check</w:t>
-      </w:r>
-      <w:proofErr w:type="spellEnd"/>
-      <w:r>
-        <w:t xml:space="preserve">. Para hacer el entendimiento de estas marcas </w:t>
-      </w:r>
-      <w:proofErr w:type="spellStart"/>
-      <w:r>
-        <w:t>mas</w:t>
-      </w:r>
-      <w:proofErr w:type="spellEnd"/>
-      <w:r>
-        <w:t xml:space="preserve"> fácil se ha </w:t>
-      </w:r>
-      <w:proofErr w:type="spellStart"/>
-      <w:r>
-        <w:t>añdido</w:t>
-      </w:r>
-      <w:proofErr w:type="spellEnd"/>
-      <w:r>
-        <w:t xml:space="preserve"> &gt; al nombre de la </w:t>
-      </w:r>
-      <w:proofErr w:type="spellStart"/>
-      <w:r>
-        <w:t>definicion</w:t>
-      </w:r>
-      <w:proofErr w:type="spellEnd"/>
-      <w:r>
-        <w:t xml:space="preserve"> </w:t>
-      </w:r>
-      <w:r>
-        <w:t xml:space="preserve">3) Totalmente </w:t>
-      </w:r>
-      <w:proofErr w:type="spellStart"/>
-      <w:r>
-        <w:t>divergent</w:t>
-      </w:r>
-      <w:proofErr w:type="spellEnd"/>
-      <w:r>
-        <w:t xml:space="preserve"> CS10 </w:t>
+      <w:proofErr w:type="spellEnd"/>
+      <w:r>
+        <w:t xml:space="preserve"> </w:t>
+      </w:r>
+      <w:proofErr w:type="spellStart"/>
+      <w:r>
+        <w:t>next</w:t>
+      </w:r>
+      <w:proofErr w:type="spellEnd"/>
+      <w:r>
+        <w:t xml:space="preserve"> </w:t>
+      </w:r>
+      <w:proofErr w:type="spellStart"/>
+      <w:r>
+        <w:t>performed</w:t>
+      </w:r>
+      <w:proofErr w:type="spellEnd"/>
+      <w:r>
+        <w:t xml:space="preserve"> </w:t>
+      </w:r>
+      <w:proofErr w:type="spellStart"/>
+      <w:r>
+        <w:t>additional</w:t>
+      </w:r>
+      <w:proofErr w:type="spellEnd"/>
+      <w:r>
+        <w:t xml:space="preserve"> </w:t>
+      </w:r>
+      <w:proofErr w:type="spellStart"/>
+      <w:r>
+        <w:t>annotation</w:t>
+      </w:r>
+      <w:proofErr w:type="spellEnd"/>
+      <w:r>
+        <w:t xml:space="preserve"> </w:t>
+      </w:r>
+      <w:proofErr w:type="spellStart"/>
+      <w:r>
+        <w:t>analyses</w:t>
+      </w:r>
+      <w:proofErr w:type="spellEnd"/>
+      <w:r>
+        <w:t xml:space="preserve"> </w:t>
+      </w:r>
+      <w:proofErr w:type="spellStart"/>
+      <w:r>
+        <w:t>based</w:t>
+      </w:r>
+      <w:proofErr w:type="spellEnd"/>
+      <w:r>
+        <w:t xml:space="preserve"> </w:t>
+      </w:r>
+      <w:proofErr w:type="spellStart"/>
+      <w:r>
+        <w:t>on</w:t>
+      </w:r>
+      <w:proofErr w:type="spellEnd"/>
+      <w:r>
+        <w:t xml:space="preserve"> </w:t>
+      </w:r>
+      <w:r>
+        <w:t>non-</w:t>
+      </w:r>
+      <w:proofErr w:type="spellStart"/>
+      <w:r>
+        <w:t>common</w:t>
+      </w:r>
+      <w:proofErr w:type="spellEnd"/>
+      <w:r>
+        <w:t xml:space="preserve"> </w:t>
+      </w:r>
+      <w:proofErr w:type="spellStart"/>
+      <w:r>
+        <w:t>chromatin</w:t>
+      </w:r>
+      <w:proofErr w:type="spellEnd"/>
+      <w:r>
+        <w:t xml:space="preserve"> </w:t>
+      </w:r>
+      <w:proofErr w:type="spellStart"/>
+      <w:r>
+        <w:t>proteins</w:t>
+      </w:r>
+      <w:proofErr w:type="spellEnd"/>
+      <w:r>
+        <w:t xml:space="preserve"> and </w:t>
+      </w:r>
+      <w:proofErr w:type="spellStart"/>
+      <w:r>
+        <w:t>histone</w:t>
+      </w:r>
+      <w:proofErr w:type="spellEnd"/>
+      <w:r>
+        <w:t xml:space="preserve"> </w:t>
+      </w:r>
+      <w:proofErr w:type="spellStart"/>
+      <w:r>
+        <w:t>marks</w:t>
+      </w:r>
+      <w:proofErr w:type="spellEnd"/>
+      <w:r>
+        <w:t xml:space="preserve"> </w:t>
+      </w:r>
+      <w:proofErr w:type="spellStart"/>
+      <w:r>
+        <w:t>tracks</w:t>
+      </w:r>
+      <w:proofErr w:type="spellEnd"/>
+      <w:r>
+        <w:t xml:space="preserve"> </w:t>
+      </w:r>
+      <w:r>
+        <w:t xml:space="preserve">to </w:t>
+      </w:r>
+      <w:r>
+        <w:t xml:space="preserve">test </w:t>
+      </w:r>
+      <w:proofErr w:type="spellStart"/>
+      <w:r>
+        <w:t>our</w:t>
+      </w:r>
+      <w:proofErr w:type="spellEnd"/>
+      <w:r>
+        <w:t xml:space="preserve"> </w:t>
+      </w:r>
+      <w:proofErr w:type="spellStart"/>
+      <w:r>
+        <w:t>state</w:t>
+      </w:r>
+      <w:r>
+        <w:t>s</w:t>
+      </w:r>
+      <w:proofErr w:type="spellEnd"/>
+      <w:r>
+        <w:t xml:space="preserve"> </w:t>
+      </w:r>
+      <w:proofErr w:type="spellStart"/>
+      <w:r>
+        <w:t>definitions</w:t>
+      </w:r>
+      <w:proofErr w:type="spellEnd"/>
+      <w:r>
+        <w:t xml:space="preserve"> </w:t>
+      </w:r>
+      <w:r>
+        <w:t>(</w:t>
+      </w:r>
+      <w:r>
+        <w:rPr>
+          <w:b/>
+        </w:rPr>
+        <w:t>fig. 2</w:t>
+      </w:r>
+      <w:r>
+        <w:rPr>
+          <w:b/>
+        </w:rPr>
+        <w:t xml:space="preserve">; </w:t>
+      </w:r>
+      <w:proofErr w:type="spellStart"/>
+      <w:r>
+        <w:rPr>
+          <w:b/>
+        </w:rPr>
+        <w:t>bottom</w:t>
+      </w:r>
+      <w:proofErr w:type="spellEnd"/>
+      <w:r>
+        <w:rPr>
+          <w:b/>
+        </w:rPr>
+        <w:t xml:space="preserve"> panel</w:t>
+      </w:r>
+      <w:r>
+        <w:t>)</w:t>
+      </w:r>
+      <w:r>
+        <w:t xml:space="preserve">. </w:t>
+      </w:r>
+      <w:proofErr w:type="spellStart"/>
+      <w:r>
+        <w:t>There</w:t>
+      </w:r>
+      <w:proofErr w:type="spellEnd"/>
+      <w:r>
+        <w:t xml:space="preserve"> </w:t>
+      </w:r>
+      <w:proofErr w:type="spellStart"/>
+      <w:r>
+        <w:t>were</w:t>
+      </w:r>
+      <w:proofErr w:type="spellEnd"/>
+      <w:r>
+        <w:t xml:space="preserve"> </w:t>
+      </w:r>
+      <w:proofErr w:type="spellStart"/>
+      <w:r>
+        <w:t>evidence</w:t>
+      </w:r>
+      <w:proofErr w:type="spellEnd"/>
+      <w:r>
+        <w:t xml:space="preserve"> </w:t>
+      </w:r>
+      <w:proofErr w:type="spellStart"/>
+      <w:r>
+        <w:t>supporting</w:t>
+      </w:r>
+      <w:proofErr w:type="spellEnd"/>
+      <w:r>
+        <w:t xml:space="preserve"> </w:t>
+      </w:r>
+      <w:proofErr w:type="spellStart"/>
+      <w:r>
+        <w:t>our</w:t>
+      </w:r>
+      <w:proofErr w:type="spellEnd"/>
+      <w:r>
+        <w:t xml:space="preserve"> </w:t>
+      </w:r>
+      <w:proofErr w:type="spellStart"/>
+      <w:r>
+        <w:t>interpretation</w:t>
+      </w:r>
+      <w:proofErr w:type="spellEnd"/>
+      <w:r>
+        <w:t xml:space="preserve"> of </w:t>
+      </w:r>
+      <w:proofErr w:type="spellStart"/>
+      <w:r>
+        <w:t>the</w:t>
+      </w:r>
+      <w:proofErr w:type="spellEnd"/>
+      <w:r>
+        <w:t xml:space="preserve"> </w:t>
+      </w:r>
+      <w:proofErr w:type="spellStart"/>
+      <w:r>
+        <w:t>states</w:t>
+      </w:r>
+      <w:proofErr w:type="spellEnd"/>
+      <w:r>
+        <w:t xml:space="preserve"> </w:t>
+      </w:r>
+      <w:proofErr w:type="spellStart"/>
+      <w:r>
+        <w:t>for</w:t>
+      </w:r>
+      <w:proofErr w:type="spellEnd"/>
+      <w:r>
+        <w:t xml:space="preserve"> </w:t>
+      </w:r>
+      <w:proofErr w:type="spellStart"/>
+      <w:r>
+        <w:t>each</w:t>
+      </w:r>
+      <w:proofErr w:type="spellEnd"/>
+      <w:r>
+        <w:t xml:space="preserve"> </w:t>
+      </w:r>
+      <w:proofErr w:type="spellStart"/>
+      <w:r>
+        <w:t>species</w:t>
+      </w:r>
+      <w:proofErr w:type="spellEnd"/>
+      <w:r>
+        <w:t xml:space="preserve"> </w:t>
+      </w:r>
+      <w:proofErr w:type="spellStart"/>
+      <w:r>
+        <w:t>under</w:t>
+      </w:r>
+      <w:proofErr w:type="spellEnd"/>
+      <w:r>
+        <w:t xml:space="preserve"> </w:t>
+      </w:r>
+      <w:proofErr w:type="spellStart"/>
+      <w:r>
+        <w:lastRenderedPageBreak/>
+        <w:t>study</w:t>
+      </w:r>
+      <w:proofErr w:type="spellEnd"/>
+      <w:r>
+        <w:t xml:space="preserve">. </w:t>
+      </w:r>
+      <w:proofErr w:type="spellStart"/>
+      <w:r>
+        <w:t>For</w:t>
+      </w:r>
+      <w:proofErr w:type="spellEnd"/>
+      <w:r>
+        <w:t xml:space="preserve"> </w:t>
+      </w:r>
+      <w:proofErr w:type="spellStart"/>
+      <w:r>
+        <w:t>example</w:t>
+      </w:r>
+      <w:proofErr w:type="spellEnd"/>
+      <w:r>
+        <w:t xml:space="preserve">: </w:t>
+      </w:r>
+      <w:r>
+        <w:t xml:space="preserve">RNA </w:t>
+      </w:r>
+      <w:proofErr w:type="spellStart"/>
+      <w:r>
+        <w:t>polymerase</w:t>
+      </w:r>
+      <w:proofErr w:type="spellEnd"/>
+      <w:r>
+        <w:t xml:space="preserve"> </w:t>
+      </w:r>
+      <w:r>
+        <w:t xml:space="preserve">II (Pol2) </w:t>
+      </w:r>
+      <w:proofErr w:type="spellStart"/>
+      <w:r>
+        <w:t>significantly</w:t>
+      </w:r>
+      <w:proofErr w:type="spellEnd"/>
+      <w:r>
+        <w:t xml:space="preserve"> </w:t>
+      </w:r>
+      <w:proofErr w:type="spellStart"/>
+      <w:r>
+        <w:t>located</w:t>
+      </w:r>
+      <w:proofErr w:type="spellEnd"/>
+      <w:r>
+        <w:t xml:space="preserve"> </w:t>
+      </w:r>
+      <w:r>
+        <w:t>in</w:t>
+      </w:r>
+      <w:r>
+        <w:t xml:space="preserve"> </w:t>
+      </w:r>
+      <w:proofErr w:type="spellStart"/>
+      <w:r>
+        <w:t>all</w:t>
+      </w:r>
+      <w:proofErr w:type="spellEnd"/>
+      <w:r>
+        <w:t xml:space="preserve"> active and </w:t>
+      </w:r>
+      <w:proofErr w:type="spellStart"/>
+      <w:r>
+        <w:t>several</w:t>
+      </w:r>
+      <w:proofErr w:type="spellEnd"/>
+      <w:r>
+        <w:t xml:space="preserve"> </w:t>
+      </w:r>
+      <w:proofErr w:type="spellStart"/>
+      <w:r>
+        <w:t>bivalent</w:t>
+      </w:r>
+      <w:proofErr w:type="spellEnd"/>
+      <w:r>
+        <w:t xml:space="preserve"> </w:t>
+      </w:r>
+      <w:proofErr w:type="spellStart"/>
+      <w:r>
+        <w:t>states</w:t>
+      </w:r>
+      <w:proofErr w:type="spellEnd"/>
+      <w:r>
+        <w:t>,</w:t>
+      </w:r>
+      <w:r>
+        <w:t xml:space="preserve"> and </w:t>
+      </w:r>
+      <w:proofErr w:type="spellStart"/>
+      <w:r>
+        <w:t>enrichment</w:t>
+      </w:r>
+      <w:proofErr w:type="spellEnd"/>
+      <w:r>
+        <w:t xml:space="preserve"> of </w:t>
+      </w:r>
+      <w:proofErr w:type="spellStart"/>
+      <w:r>
+        <w:t>the</w:t>
+      </w:r>
+      <w:proofErr w:type="spellEnd"/>
+      <w:r>
+        <w:t xml:space="preserve"> </w:t>
+      </w:r>
+      <w:proofErr w:type="spellStart"/>
+      <w:r>
+        <w:t>well</w:t>
+      </w:r>
+      <w:r>
+        <w:t>-known</w:t>
+      </w:r>
+      <w:proofErr w:type="spellEnd"/>
+      <w:r>
+        <w:t xml:space="preserve"> </w:t>
+      </w:r>
+      <w:r>
+        <w:t>H3K9-d</w:t>
+      </w:r>
+      <w:r>
+        <w:t>emethylase (IBM1)</w:t>
+      </w:r>
+      <w:r>
+        <w:t xml:space="preserve"> and</w:t>
+      </w:r>
+      <w:r>
+        <w:t xml:space="preserve"> </w:t>
+      </w:r>
+      <w:proofErr w:type="spellStart"/>
+      <w:r>
+        <w:t>transposon-</w:t>
+      </w:r>
+      <w:r>
+        <w:t>methylase</w:t>
+      </w:r>
+      <w:proofErr w:type="spellEnd"/>
+      <w:r>
+        <w:t xml:space="preserve"> (CMT3)</w:t>
+      </w:r>
+      <w:r>
+        <w:t xml:space="preserve"> </w:t>
+      </w:r>
+      <w:proofErr w:type="spellStart"/>
+      <w:r>
+        <w:t>over</w:t>
+      </w:r>
+      <w:proofErr w:type="spellEnd"/>
+      <w:r>
+        <w:t xml:space="preserve"> </w:t>
+      </w:r>
+      <w:proofErr w:type="spellStart"/>
+      <w:r>
+        <w:t>heterochromatic</w:t>
+      </w:r>
+      <w:proofErr w:type="spellEnd"/>
+      <w:r>
+        <w:t xml:space="preserve"> </w:t>
+      </w:r>
+      <w:proofErr w:type="spellStart"/>
+      <w:r>
+        <w:t>state</w:t>
+      </w:r>
+      <w:r>
+        <w:t>s</w:t>
+      </w:r>
+      <w:proofErr w:type="spellEnd"/>
+      <w:r>
+        <w:t xml:space="preserve"> in </w:t>
+      </w:r>
+      <w:proofErr w:type="spellStart"/>
+      <w:r>
+        <w:rPr>
+          <w:i/>
+        </w:rPr>
+        <w:t>A.thaliana</w:t>
+      </w:r>
+      <w:proofErr w:type="spellEnd"/>
+      <w:r>
+        <w:t xml:space="preserve">. </w:t>
+      </w:r>
+      <w:proofErr w:type="spellStart"/>
+      <w:r>
+        <w:t>Essentially</w:t>
+      </w:r>
+      <w:proofErr w:type="spellEnd"/>
+      <w:r>
+        <w:t xml:space="preserve">, </w:t>
+      </w:r>
+      <w:proofErr w:type="spellStart"/>
+      <w:r>
+        <w:t>all</w:t>
+      </w:r>
+      <w:proofErr w:type="spellEnd"/>
+      <w:r>
+        <w:t xml:space="preserve"> non-</w:t>
+      </w:r>
+      <w:proofErr w:type="spellStart"/>
+      <w:r>
+        <w:t>common</w:t>
+      </w:r>
+      <w:proofErr w:type="spellEnd"/>
+      <w:r>
+        <w:t xml:space="preserve"> active </w:t>
+      </w:r>
+      <w:r>
+        <w:t xml:space="preserve">and </w:t>
+      </w:r>
+      <w:proofErr w:type="spellStart"/>
+      <w:r>
+        <w:t>repressive</w:t>
+      </w:r>
+      <w:proofErr w:type="spellEnd"/>
+      <w:r>
+        <w:t xml:space="preserve"> </w:t>
+      </w:r>
+      <w:proofErr w:type="spellStart"/>
+      <w:r>
+        <w:t>histone</w:t>
+      </w:r>
+      <w:proofErr w:type="spellEnd"/>
+      <w:r>
+        <w:t xml:space="preserve"> </w:t>
+      </w:r>
+      <w:proofErr w:type="spellStart"/>
+      <w:r>
+        <w:t>marks</w:t>
+      </w:r>
+      <w:proofErr w:type="spellEnd"/>
+      <w:r>
+        <w:t>/</w:t>
+      </w:r>
+      <w:proofErr w:type="spellStart"/>
+      <w:r>
+        <w:t>variants</w:t>
+      </w:r>
+      <w:proofErr w:type="spellEnd"/>
+      <w:r>
+        <w:t xml:space="preserve"> </w:t>
+      </w:r>
+      <w:proofErr w:type="spellStart"/>
+      <w:r>
+        <w:t>evaluated</w:t>
+      </w:r>
+      <w:proofErr w:type="spellEnd"/>
+      <w:r>
+        <w:t xml:space="preserve"> </w:t>
+      </w:r>
+      <w:proofErr w:type="spellStart"/>
+      <w:r>
+        <w:t>were</w:t>
+      </w:r>
+      <w:proofErr w:type="spellEnd"/>
+      <w:r>
+        <w:t xml:space="preserve"> </w:t>
+      </w:r>
+      <w:proofErr w:type="spellStart"/>
+      <w:r>
+        <w:t>enriched</w:t>
+      </w:r>
+      <w:proofErr w:type="spellEnd"/>
+      <w:r>
+        <w:t xml:space="preserve"> in </w:t>
+      </w:r>
+      <w:r>
+        <w:t>active/</w:t>
+      </w:r>
+      <w:proofErr w:type="spellStart"/>
+      <w:r>
+        <w:t>bivalent</w:t>
+      </w:r>
+      <w:proofErr w:type="spellEnd"/>
+      <w:r>
+        <w:t xml:space="preserve"> </w:t>
+      </w:r>
+      <w:r>
+        <w:t xml:space="preserve">and </w:t>
+      </w:r>
+      <w:proofErr w:type="spellStart"/>
+      <w:r>
+        <w:t>heterochromatic</w:t>
+      </w:r>
+      <w:proofErr w:type="spellEnd"/>
+      <w:r>
+        <w:t xml:space="preserve"> </w:t>
+      </w:r>
+      <w:proofErr w:type="spellStart"/>
+      <w:r>
+        <w:t>states</w:t>
+      </w:r>
+      <w:proofErr w:type="spellEnd"/>
+      <w:r>
+        <w:t xml:space="preserve">, </w:t>
+      </w:r>
+      <w:proofErr w:type="spellStart"/>
+      <w:r>
+        <w:t>respectively</w:t>
+      </w:r>
+      <w:proofErr w:type="spellEnd"/>
+      <w:r>
+        <w:t xml:space="preserve">, </w:t>
+      </w:r>
+      <w:proofErr w:type="spellStart"/>
+      <w:r>
+        <w:t>with</w:t>
+      </w:r>
+      <w:proofErr w:type="spellEnd"/>
+      <w:r>
+        <w:t xml:space="preserve"> </w:t>
+      </w:r>
+      <w:proofErr w:type="spellStart"/>
+      <w:r>
+        <w:t>only</w:t>
+      </w:r>
+      <w:proofErr w:type="spellEnd"/>
+      <w:r>
+        <w:t xml:space="preserve"> </w:t>
+      </w:r>
+      <w:proofErr w:type="spellStart"/>
+      <w:r>
+        <w:t>two</w:t>
+      </w:r>
+      <w:proofErr w:type="spellEnd"/>
+      <w:r>
+        <w:t xml:space="preserve"> </w:t>
+      </w:r>
+      <w:proofErr w:type="spellStart"/>
+      <w:r>
+        <w:t>exceptions</w:t>
+      </w:r>
+      <w:proofErr w:type="spellEnd"/>
+      <w:r>
+        <w:t xml:space="preserve">: </w:t>
+      </w:r>
+      <w:r>
+        <w:t xml:space="preserve">H3K27me1 </w:t>
+      </w:r>
+      <w:proofErr w:type="spellStart"/>
+      <w:r>
+        <w:t>location</w:t>
+      </w:r>
+      <w:proofErr w:type="spellEnd"/>
+      <w:r>
+        <w:t xml:space="preserve"> in </w:t>
+      </w:r>
+      <w:proofErr w:type="spellStart"/>
+      <w:r>
+        <w:t>Bivalent</w:t>
+      </w:r>
+      <w:proofErr w:type="spellEnd"/>
+      <w:r>
+        <w:t xml:space="preserve"> </w:t>
+      </w:r>
+      <w:proofErr w:type="spellStart"/>
+      <w:r>
+        <w:t>Promoter</w:t>
+      </w:r>
+      <w:proofErr w:type="spellEnd"/>
+      <w:r>
+        <w:t xml:space="preserve"> CS2</w:t>
+      </w:r>
+      <w:r>
+        <w:t xml:space="preserve"> in </w:t>
+      </w:r>
+      <w:proofErr w:type="spellStart"/>
+      <w:r>
+        <w:rPr>
+          <w:i/>
+        </w:rPr>
+        <w:t>A.thaliana</w:t>
+      </w:r>
+      <w:proofErr w:type="spellEnd"/>
+      <w:r>
+        <w:t xml:space="preserve">, </w:t>
+      </w:r>
+      <w:proofErr w:type="spellStart"/>
+      <w:r>
+        <w:t>which</w:t>
+      </w:r>
+      <w:proofErr w:type="spellEnd"/>
+      <w:r>
+        <w:t xml:space="preserve"> </w:t>
+      </w:r>
+      <w:proofErr w:type="spellStart"/>
+      <w:r>
+        <w:t>did</w:t>
+      </w:r>
+      <w:proofErr w:type="spellEnd"/>
+      <w:r>
+        <w:t xml:space="preserve"> </w:t>
+      </w:r>
+      <w:proofErr w:type="spellStart"/>
+      <w:r>
+        <w:t>not</w:t>
+      </w:r>
+      <w:proofErr w:type="spellEnd"/>
+      <w:r>
+        <w:t xml:space="preserve"> </w:t>
+      </w:r>
+      <w:proofErr w:type="spellStart"/>
+      <w:r>
+        <w:t>impact</w:t>
+      </w:r>
+      <w:proofErr w:type="spellEnd"/>
+      <w:r>
+        <w:t xml:space="preserve"> </w:t>
+      </w:r>
+      <w:proofErr w:type="spellStart"/>
+      <w:r>
+        <w:t>on</w:t>
+      </w:r>
+      <w:proofErr w:type="spellEnd"/>
+      <w:r>
+        <w:t xml:space="preserve"> </w:t>
+      </w:r>
+      <w:proofErr w:type="spellStart"/>
+      <w:r>
+        <w:t>the</w:t>
+      </w:r>
+      <w:proofErr w:type="spellEnd"/>
+      <w:r>
+        <w:t xml:space="preserve"> </w:t>
+      </w:r>
+      <w:proofErr w:type="spellStart"/>
+      <w:r>
+        <w:t>state</w:t>
+      </w:r>
+      <w:proofErr w:type="spellEnd"/>
+      <w:r>
+        <w:t xml:space="preserve"> </w:t>
+      </w:r>
+      <w:proofErr w:type="spellStart"/>
+      <w:r>
+        <w:t>definition</w:t>
+      </w:r>
+      <w:proofErr w:type="spellEnd"/>
+      <w:r>
+        <w:t xml:space="preserve"> </w:t>
+      </w:r>
+      <w:proofErr w:type="spellStart"/>
+      <w:r>
+        <w:t>because</w:t>
+      </w:r>
+      <w:proofErr w:type="spellEnd"/>
+      <w:r>
+        <w:t xml:space="preserve"> </w:t>
+      </w:r>
+      <w:proofErr w:type="spellStart"/>
+      <w:r>
+        <w:t>this</w:t>
+      </w:r>
+      <w:proofErr w:type="spellEnd"/>
+      <w:r>
+        <w:t xml:space="preserve"> </w:t>
+      </w:r>
+      <w:proofErr w:type="spellStart"/>
+      <w:r>
+        <w:t>was</w:t>
+      </w:r>
+      <w:proofErr w:type="spellEnd"/>
+      <w:r>
+        <w:t xml:space="preserve"> </w:t>
+      </w:r>
+      <w:proofErr w:type="spellStart"/>
+      <w:r>
+        <w:t>already</w:t>
+      </w:r>
+      <w:proofErr w:type="spellEnd"/>
+      <w:r>
+        <w:t xml:space="preserve"> </w:t>
+      </w:r>
+      <w:proofErr w:type="spellStart"/>
+      <w:r>
+        <w:t>presented</w:t>
+      </w:r>
+      <w:proofErr w:type="spellEnd"/>
+      <w:r>
+        <w:t xml:space="preserve"> as </w:t>
+      </w:r>
+      <w:proofErr w:type="spellStart"/>
+      <w:r>
+        <w:t>bivalent</w:t>
+      </w:r>
+      <w:proofErr w:type="spellEnd"/>
+      <w:r>
+        <w:t xml:space="preserve"> </w:t>
+      </w:r>
+      <w:proofErr w:type="spellStart"/>
+      <w:r>
+        <w:t>due</w:t>
+      </w:r>
+      <w:proofErr w:type="spellEnd"/>
+      <w:r>
+        <w:t xml:space="preserve"> to</w:t>
+      </w:r>
+      <w:r>
+        <w:t xml:space="preserve"> </w:t>
+      </w:r>
+      <w:proofErr w:type="spellStart"/>
+      <w:r>
+        <w:t>the</w:t>
+      </w:r>
+      <w:proofErr w:type="spellEnd"/>
+      <w:r>
+        <w:t xml:space="preserve"> </w:t>
+      </w:r>
+      <w:proofErr w:type="spellStart"/>
+      <w:r>
+        <w:t>presence</w:t>
+      </w:r>
+      <w:proofErr w:type="spellEnd"/>
+      <w:r>
+        <w:t xml:space="preserve"> of H3K27me3; </w:t>
+      </w:r>
+      <w:r>
+        <w:t xml:space="preserve">and </w:t>
+      </w:r>
+      <w:r>
+        <w:t xml:space="preserve">H3K9me1/me3 </w:t>
+      </w:r>
+      <w:r>
+        <w:t xml:space="preserve">in Active gradual </w:t>
+      </w:r>
+      <w:proofErr w:type="spellStart"/>
+      <w:r>
+        <w:t>bivalent</w:t>
+      </w:r>
+      <w:proofErr w:type="spellEnd"/>
+      <w:r>
+        <w:t xml:space="preserve"> </w:t>
+      </w:r>
+      <w:proofErr w:type="spellStart"/>
+      <w:r>
+        <w:t>flank</w:t>
+      </w:r>
+      <w:proofErr w:type="spellEnd"/>
+      <w:r>
+        <w:t xml:space="preserve"> &gt; </w:t>
+      </w:r>
+      <w:proofErr w:type="spellStart"/>
+      <w:r>
+        <w:t>intergenic</w:t>
+      </w:r>
+      <w:proofErr w:type="spellEnd"/>
+      <w:r>
+        <w:t xml:space="preserve"> CS7 in </w:t>
+      </w:r>
+      <w:proofErr w:type="spellStart"/>
+      <w:r>
+        <w:rPr>
+          <w:i/>
+        </w:rPr>
+        <w:t>O.sativa</w:t>
+      </w:r>
+      <w:proofErr w:type="spellEnd"/>
+      <w:r>
+        <w:t xml:space="preserve">. </w:t>
+      </w:r>
+      <w:proofErr w:type="spellStart"/>
+      <w:r>
+        <w:t>Although</w:t>
+      </w:r>
+      <w:proofErr w:type="spellEnd"/>
+      <w:r>
+        <w:t xml:space="preserve"> </w:t>
+      </w:r>
+      <w:proofErr w:type="spellStart"/>
+      <w:r>
+        <w:t>the</w:t>
+      </w:r>
+      <w:proofErr w:type="spellEnd"/>
+      <w:r>
+        <w:t xml:space="preserve"> </w:t>
+      </w:r>
+      <w:proofErr w:type="spellStart"/>
+      <w:r>
+        <w:t>initial</w:t>
+      </w:r>
+      <w:proofErr w:type="spellEnd"/>
+      <w:r>
+        <w:t xml:space="preserve"> </w:t>
+      </w:r>
+      <w:proofErr w:type="spellStart"/>
+      <w:r>
+        <w:t>definition</w:t>
+      </w:r>
+      <w:proofErr w:type="spellEnd"/>
+      <w:r>
+        <w:t xml:space="preserve"> </w:t>
+      </w:r>
+      <w:proofErr w:type="spellStart"/>
+      <w:r>
+        <w:t>include</w:t>
+      </w:r>
+      <w:r>
+        <w:t>d</w:t>
+      </w:r>
+      <w:proofErr w:type="spellEnd"/>
+      <w:r>
+        <w:t xml:space="preserve"> </w:t>
+      </w:r>
+      <w:r>
+        <w:t xml:space="preserve">gradual </w:t>
+      </w:r>
+      <w:proofErr w:type="spellStart"/>
+      <w:r>
+        <w:t>bivalent</w:t>
+      </w:r>
+      <w:proofErr w:type="spellEnd"/>
+      <w:r>
+        <w:t xml:space="preserve">, </w:t>
+      </w:r>
+      <w:proofErr w:type="spellStart"/>
+      <w:r>
+        <w:t>th</w:t>
+      </w:r>
+      <w:r>
+        <w:t>is</w:t>
+      </w:r>
+      <w:proofErr w:type="spellEnd"/>
+      <w:r>
+        <w:t xml:space="preserve"> </w:t>
+      </w:r>
+      <w:proofErr w:type="spellStart"/>
+      <w:r>
+        <w:t>was</w:t>
+      </w:r>
+      <w:proofErr w:type="spellEnd"/>
+      <w:r>
+        <w:t xml:space="preserve"> </w:t>
+      </w:r>
+      <w:proofErr w:type="spellStart"/>
+      <w:r>
+        <w:t>only</w:t>
+      </w:r>
+      <w:proofErr w:type="spellEnd"/>
+      <w:r>
+        <w:t xml:space="preserve"> </w:t>
+      </w:r>
+      <w:proofErr w:type="spellStart"/>
+      <w:r>
+        <w:t>alluding</w:t>
+      </w:r>
+      <w:proofErr w:type="spellEnd"/>
+      <w:r>
+        <w:t xml:space="preserve"> to </w:t>
+      </w:r>
+      <w:proofErr w:type="spellStart"/>
+      <w:r>
+        <w:rPr>
+          <w:i/>
+        </w:rPr>
+        <w:t>Z.mays</w:t>
+      </w:r>
+      <w:proofErr w:type="spellEnd"/>
+      <w:r>
+        <w:t xml:space="preserve"> as </w:t>
+      </w:r>
+      <w:proofErr w:type="spellStart"/>
+      <w:r>
+        <w:rPr>
+          <w:i/>
+        </w:rPr>
+        <w:t>O.sativa</w:t>
+      </w:r>
+      <w:proofErr w:type="spellEnd"/>
+      <w:r>
+        <w:rPr>
+          <w:i/>
+        </w:rPr>
+        <w:t xml:space="preserve"> </w:t>
+      </w:r>
+      <w:r>
+        <w:t xml:space="preserve">CS7 </w:t>
+      </w:r>
+      <w:proofErr w:type="spellStart"/>
+      <w:r>
+        <w:t>was</w:t>
+      </w:r>
+      <w:proofErr w:type="spellEnd"/>
+      <w:r>
+        <w:t xml:space="preserve"> </w:t>
+      </w:r>
+      <w:proofErr w:type="spellStart"/>
+      <w:r>
+        <w:t>absent</w:t>
+      </w:r>
+      <w:proofErr w:type="spellEnd"/>
+      <w:r>
+        <w:t xml:space="preserve"> of </w:t>
+      </w:r>
+      <w:proofErr w:type="spellStart"/>
+      <w:r>
+        <w:t>any</w:t>
+      </w:r>
+      <w:proofErr w:type="spellEnd"/>
+      <w:r>
+        <w:t xml:space="preserve"> </w:t>
+      </w:r>
+      <w:proofErr w:type="spellStart"/>
+      <w:r>
+        <w:t>repressive</w:t>
+      </w:r>
+      <w:proofErr w:type="spellEnd"/>
+      <w:r>
+        <w:t xml:space="preserve"> </w:t>
+      </w:r>
+      <w:proofErr w:type="spellStart"/>
+      <w:r>
+        <w:t>mark</w:t>
+      </w:r>
+      <w:proofErr w:type="spellEnd"/>
+      <w:r>
+        <w:t xml:space="preserve">, </w:t>
+      </w:r>
+      <w:proofErr w:type="spellStart"/>
+      <w:r>
+        <w:t>therefore</w:t>
+      </w:r>
+      <w:proofErr w:type="spellEnd"/>
+      <w:r>
+        <w:t>,</w:t>
+      </w:r>
+      <w:r>
+        <w:t xml:space="preserve"> </w:t>
+      </w:r>
+      <w:proofErr w:type="spellStart"/>
+      <w:r>
+        <w:t>this</w:t>
+      </w:r>
+      <w:proofErr w:type="spellEnd"/>
+      <w:r>
+        <w:t xml:space="preserve"> </w:t>
+      </w:r>
+      <w:proofErr w:type="spellStart"/>
+      <w:r>
+        <w:t>would</w:t>
+      </w:r>
+      <w:proofErr w:type="spellEnd"/>
+      <w:r>
+        <w:t xml:space="preserve"> </w:t>
+      </w:r>
+      <w:proofErr w:type="spellStart"/>
+      <w:r>
+        <w:t>ponte</w:t>
+      </w:r>
+      <w:r>
+        <w:t>n</w:t>
+      </w:r>
+      <w:r>
+        <w:t>tially</w:t>
+      </w:r>
+      <w:proofErr w:type="spellEnd"/>
+      <w:r>
+        <w:t xml:space="preserve"> </w:t>
+      </w:r>
+      <w:proofErr w:type="spellStart"/>
+      <w:r>
+        <w:t>increase</w:t>
+      </w:r>
+      <w:proofErr w:type="spellEnd"/>
+      <w:r>
+        <w:t xml:space="preserve"> CS7 </w:t>
+      </w:r>
+      <w:proofErr w:type="spellStart"/>
+      <w:r>
+        <w:t>relation</w:t>
+      </w:r>
+      <w:proofErr w:type="spellEnd"/>
+      <w:r>
+        <w:t xml:space="preserve"> </w:t>
+      </w:r>
+      <w:proofErr w:type="spellStart"/>
+      <w:r>
+        <w:t>between</w:t>
+      </w:r>
+      <w:proofErr w:type="spellEnd"/>
+      <w:r>
+        <w:t xml:space="preserve"> </w:t>
+      </w:r>
+      <w:proofErr w:type="spellStart"/>
+      <w:r>
+        <w:t>both</w:t>
+      </w:r>
+      <w:proofErr w:type="spellEnd"/>
+      <w:r>
+        <w:t xml:space="preserve"> </w:t>
+      </w:r>
+      <w:proofErr w:type="spellStart"/>
+      <w:r>
+        <w:t>Poaceae</w:t>
+      </w:r>
+      <w:r>
+        <w:t>-family</w:t>
+      </w:r>
+      <w:proofErr w:type="spellEnd"/>
+      <w:r>
+        <w:t xml:space="preserve"> </w:t>
+      </w:r>
+      <w:proofErr w:type="spellStart"/>
+      <w:r>
+        <w:t>members</w:t>
+      </w:r>
+      <w:proofErr w:type="spellEnd"/>
+      <w:r>
+        <w:t>.</w:t>
+      </w:r>
+      <w:r>
+        <w:t xml:space="preserve"> </w:t>
+      </w:r>
+      <w:proofErr w:type="spellStart"/>
+      <w:r>
+        <w:t>We</w:t>
+      </w:r>
+      <w:proofErr w:type="spellEnd"/>
+      <w:r>
+        <w:t xml:space="preserve"> </w:t>
+      </w:r>
+      <w:proofErr w:type="spellStart"/>
+      <w:r>
+        <w:t>decided</w:t>
+      </w:r>
+      <w:proofErr w:type="spellEnd"/>
+      <w:r>
+        <w:t xml:space="preserve"> to </w:t>
+      </w:r>
+      <w:proofErr w:type="spellStart"/>
+      <w:r>
+        <w:t>stay</w:t>
+      </w:r>
+      <w:proofErr w:type="spellEnd"/>
+      <w:r>
+        <w:t xml:space="preserve"> </w:t>
+      </w:r>
+      <w:proofErr w:type="spellStart"/>
+      <w:r>
+        <w:t>conservative</w:t>
+      </w:r>
+      <w:proofErr w:type="spellEnd"/>
+      <w:r>
+        <w:t xml:space="preserve"> </w:t>
+      </w:r>
+      <w:r>
+        <w:t xml:space="preserve">and </w:t>
+      </w:r>
+      <w:proofErr w:type="spellStart"/>
+      <w:r>
+        <w:t>keep</w:t>
+      </w:r>
+      <w:proofErr w:type="spellEnd"/>
+      <w:r>
+        <w:t xml:space="preserve"> </w:t>
+      </w:r>
+      <w:proofErr w:type="spellStart"/>
+      <w:r>
+        <w:t>our</w:t>
+      </w:r>
+      <w:proofErr w:type="spellEnd"/>
+      <w:r>
+        <w:t xml:space="preserve"> </w:t>
+      </w:r>
+      <w:proofErr w:type="spellStart"/>
+      <w:r>
+        <w:t>i</w:t>
+      </w:r>
+      <w:r>
+        <w:t>nitial</w:t>
+      </w:r>
+      <w:proofErr w:type="spellEnd"/>
+      <w:r>
+        <w:t xml:space="preserve"> </w:t>
+      </w:r>
+      <w:proofErr w:type="spellStart"/>
+      <w:r>
+        <w:t>interpretation</w:t>
+      </w:r>
+      <w:proofErr w:type="spellEnd"/>
+      <w:r>
+        <w:t xml:space="preserve"> </w:t>
+      </w:r>
+      <w:proofErr w:type="spellStart"/>
+      <w:r>
+        <w:t>because</w:t>
+      </w:r>
+      <w:proofErr w:type="spellEnd"/>
+      <w:r>
+        <w:t xml:space="preserve"> H3K9me3 data </w:t>
+      </w:r>
+      <w:proofErr w:type="spellStart"/>
+      <w:r>
+        <w:t>is</w:t>
+      </w:r>
+      <w:proofErr w:type="spellEnd"/>
+      <w:r>
+        <w:t xml:space="preserve"> </w:t>
+      </w:r>
+      <w:proofErr w:type="spellStart"/>
+      <w:r>
+        <w:t>not</w:t>
+      </w:r>
+      <w:proofErr w:type="spellEnd"/>
+      <w:r>
+        <w:t xml:space="preserve"> </w:t>
+      </w:r>
+      <w:proofErr w:type="spellStart"/>
+      <w:r>
+        <w:t>available</w:t>
+      </w:r>
+      <w:proofErr w:type="spellEnd"/>
+      <w:r>
+        <w:t xml:space="preserve"> </w:t>
+      </w:r>
+      <w:proofErr w:type="spellStart"/>
+      <w:r>
+        <w:t>for</w:t>
+      </w:r>
+      <w:proofErr w:type="spellEnd"/>
+      <w:r>
+        <w:t xml:space="preserve"> </w:t>
+      </w:r>
+      <w:proofErr w:type="spellStart"/>
+      <w:r>
+        <w:t>all</w:t>
+      </w:r>
+      <w:proofErr w:type="spellEnd"/>
+      <w:r>
+        <w:t xml:space="preserve"> </w:t>
+      </w:r>
+      <w:proofErr w:type="spellStart"/>
+      <w:r>
+        <w:t>the</w:t>
+      </w:r>
+      <w:proofErr w:type="spellEnd"/>
+      <w:r>
+        <w:t xml:space="preserve"> </w:t>
+      </w:r>
+      <w:proofErr w:type="spellStart"/>
+      <w:r>
+        <w:t>species</w:t>
+      </w:r>
+      <w:proofErr w:type="spellEnd"/>
+      <w:r>
+        <w:t>.</w:t>
+      </w:r>
+      <w:r>
+        <w:t xml:space="preserve"> </w:t>
+      </w:r>
+      <w:proofErr w:type="spellStart"/>
+      <w:r>
+        <w:t>It</w:t>
+      </w:r>
+      <w:proofErr w:type="spellEnd"/>
+      <w:r>
+        <w:t xml:space="preserve"> </w:t>
+      </w:r>
+      <w:proofErr w:type="spellStart"/>
+      <w:r>
+        <w:t>is</w:t>
+      </w:r>
+      <w:proofErr w:type="spellEnd"/>
+      <w:r>
+        <w:t xml:space="preserve"> </w:t>
+      </w:r>
+      <w:proofErr w:type="spellStart"/>
+      <w:r>
+        <w:t>worth</w:t>
+      </w:r>
+      <w:proofErr w:type="spellEnd"/>
+      <w:r>
+        <w:t xml:space="preserve"> </w:t>
+      </w:r>
+      <w:proofErr w:type="spellStart"/>
+      <w:r>
+        <w:t>mentioning</w:t>
+      </w:r>
+      <w:proofErr w:type="spellEnd"/>
+      <w:r>
+        <w:t xml:space="preserve"> </w:t>
+      </w:r>
+      <w:proofErr w:type="spellStart"/>
+      <w:r>
+        <w:t>that</w:t>
+      </w:r>
+      <w:proofErr w:type="spellEnd"/>
+      <w:r>
+        <w:t xml:space="preserve"> </w:t>
+      </w:r>
+      <w:proofErr w:type="spellStart"/>
+      <w:r>
+        <w:t>most</w:t>
+      </w:r>
+      <w:proofErr w:type="spellEnd"/>
+      <w:r>
+        <w:t xml:space="preserve"> of </w:t>
+      </w:r>
+      <w:proofErr w:type="spellStart"/>
+      <w:r>
+        <w:t>the</w:t>
+      </w:r>
+      <w:proofErr w:type="spellEnd"/>
+      <w:r>
+        <w:t xml:space="preserve"> </w:t>
+      </w:r>
+      <w:proofErr w:type="spellStart"/>
+      <w:r>
+        <w:t>transcription</w:t>
+      </w:r>
+      <w:proofErr w:type="spellEnd"/>
+      <w:r>
+        <w:t xml:space="preserve"> </w:t>
+      </w:r>
+      <w:proofErr w:type="spellStart"/>
+      <w:r>
+        <w:t>factors</w:t>
+      </w:r>
+      <w:proofErr w:type="spellEnd"/>
+      <w:r>
+        <w:t xml:space="preserve"> (</w:t>
+      </w:r>
+      <w:proofErr w:type="spellStart"/>
+      <w:r>
+        <w:t>TF</w:t>
+      </w:r>
+      <w:r>
+        <w:t>s</w:t>
+      </w:r>
+      <w:proofErr w:type="spellEnd"/>
+      <w:r>
+        <w:t xml:space="preserve">) </w:t>
+      </w:r>
+      <w:proofErr w:type="spellStart"/>
+      <w:r>
+        <w:t>observed</w:t>
+      </w:r>
+      <w:proofErr w:type="spellEnd"/>
+      <w:r>
+        <w:t xml:space="preserve"> in </w:t>
+      </w:r>
+      <w:proofErr w:type="spellStart"/>
+      <w:r>
+        <w:t>heterochromatin</w:t>
+      </w:r>
+      <w:proofErr w:type="spellEnd"/>
+      <w:r>
+        <w:t xml:space="preserve"> </w:t>
+      </w:r>
+      <w:proofErr w:type="spellStart"/>
+      <w:r>
+        <w:t>state</w:t>
+      </w:r>
+      <w:r>
+        <w:t>s</w:t>
+      </w:r>
+      <w:proofErr w:type="spellEnd"/>
+      <w:r>
+        <w:t xml:space="preserve"> </w:t>
+      </w:r>
+      <w:proofErr w:type="spellStart"/>
+      <w:r>
+        <w:t>were</w:t>
+      </w:r>
+      <w:proofErr w:type="spellEnd"/>
+      <w:r>
+        <w:t xml:space="preserve"> </w:t>
+      </w:r>
+      <w:proofErr w:type="spellStart"/>
+      <w:r>
+        <w:t>related</w:t>
+      </w:r>
+      <w:proofErr w:type="spellEnd"/>
+      <w:r>
+        <w:t xml:space="preserve"> </w:t>
+      </w:r>
+      <w:proofErr w:type="spellStart"/>
+      <w:r>
+        <w:t>with</w:t>
+      </w:r>
+      <w:proofErr w:type="spellEnd"/>
+      <w:r>
+        <w:t xml:space="preserve"> </w:t>
+      </w:r>
+      <w:proofErr w:type="spellStart"/>
+      <w:r>
+        <w:t>flowering</w:t>
+      </w:r>
+      <w:proofErr w:type="spellEnd"/>
+      <w:r>
+        <w:t xml:space="preserve">, </w:t>
+      </w:r>
+      <w:proofErr w:type="spellStart"/>
+      <w:r>
+        <w:t>organ</w:t>
+      </w:r>
+      <w:proofErr w:type="spellEnd"/>
+      <w:r>
+        <w:t xml:space="preserve"> </w:t>
+      </w:r>
+      <w:proofErr w:type="spellStart"/>
+      <w:r>
+        <w:t>missed</w:t>
+      </w:r>
+      <w:proofErr w:type="spellEnd"/>
+      <w:r>
+        <w:t xml:space="preserve"> in </w:t>
+      </w:r>
+      <w:proofErr w:type="spellStart"/>
+      <w:r>
+        <w:t>our</w:t>
+      </w:r>
+      <w:proofErr w:type="spellEnd"/>
+      <w:r>
+        <w:t xml:space="preserve"> </w:t>
+      </w:r>
+      <w:proofErr w:type="spellStart"/>
+      <w:r>
+        <w:t>collection</w:t>
+      </w:r>
+      <w:proofErr w:type="spellEnd"/>
+      <w:r>
+        <w:t xml:space="preserve">, and </w:t>
+      </w:r>
+      <w:proofErr w:type="spellStart"/>
+      <w:r>
+        <w:t>cell-</w:t>
+      </w:r>
+      <w:r>
+        <w:t>cycle</w:t>
+      </w:r>
+      <w:proofErr w:type="spellEnd"/>
+      <w:r>
+        <w:t>/</w:t>
+      </w:r>
+      <w:proofErr w:type="spellStart"/>
+      <w:r>
+        <w:t>division</w:t>
+      </w:r>
+      <w:proofErr w:type="spellEnd"/>
+      <w:r>
+        <w:t xml:space="preserve"> </w:t>
+      </w:r>
+      <w:proofErr w:type="spellStart"/>
+      <w:r>
+        <w:t>functions</w:t>
+      </w:r>
+      <w:proofErr w:type="spellEnd"/>
+      <w:r>
+        <w:t xml:space="preserve">, </w:t>
+      </w:r>
+      <w:proofErr w:type="spellStart"/>
+      <w:r>
+        <w:t>previously</w:t>
+      </w:r>
+      <w:proofErr w:type="spellEnd"/>
+      <w:r>
+        <w:t xml:space="preserve"> </w:t>
+      </w:r>
+      <w:proofErr w:type="spellStart"/>
+      <w:r>
+        <w:t>described</w:t>
+      </w:r>
+      <w:proofErr w:type="spellEnd"/>
+      <w:r>
+        <w:t xml:space="preserve"> </w:t>
+      </w:r>
+      <w:r>
+        <w:t xml:space="preserve">as </w:t>
+      </w:r>
+      <w:proofErr w:type="spellStart"/>
+      <w:r>
+        <w:t>present</w:t>
+      </w:r>
+      <w:proofErr w:type="spellEnd"/>
+      <w:r>
+        <w:t xml:space="preserve"> in </w:t>
+      </w:r>
+      <w:proofErr w:type="spellStart"/>
+      <w:r>
+        <w:t>chromatin</w:t>
+      </w:r>
+      <w:proofErr w:type="spellEnd"/>
+      <w:r>
+        <w:t xml:space="preserve"> </w:t>
+      </w:r>
+      <w:proofErr w:type="spellStart"/>
+      <w:r>
+        <w:t>barriers</w:t>
+      </w:r>
+      <w:proofErr w:type="spellEnd"/>
+      <w:r>
+        <w:t xml:space="preserve"> and</w:t>
+      </w:r>
+      <w:r>
+        <w:t xml:space="preserve"> </w:t>
+      </w:r>
+      <w:proofErr w:type="spellStart"/>
+      <w:r>
+        <w:t>strictly</w:t>
+      </w:r>
+      <w:proofErr w:type="spellEnd"/>
+      <w:r>
+        <w:t xml:space="preserve"> </w:t>
+      </w:r>
+      <w:proofErr w:type="spellStart"/>
+      <w:r>
+        <w:t>under</w:t>
+      </w:r>
+      <w:proofErr w:type="spellEnd"/>
+      <w:r>
+        <w:t xml:space="preserve"> control</w:t>
+      </w:r>
+      <w:r>
+        <w:t xml:space="preserve"> </w:t>
+      </w:r>
+      <w:proofErr w:type="spellStart"/>
+      <w:r>
+        <w:t>with</w:t>
+      </w:r>
+      <w:proofErr w:type="spellEnd"/>
+      <w:r>
+        <w:t xml:space="preserve"> </w:t>
+      </w:r>
+      <w:proofErr w:type="spellStart"/>
+      <w:r>
+        <w:t>low</w:t>
+      </w:r>
+      <w:proofErr w:type="spellEnd"/>
+      <w:r>
+        <w:t xml:space="preserve"> </w:t>
+      </w:r>
+      <w:proofErr w:type="spellStart"/>
+      <w:r>
+        <w:t>level</w:t>
+      </w:r>
+      <w:r>
+        <w:t>s</w:t>
+      </w:r>
+      <w:bookmarkStart w:id="0" w:name="_GoBack"/>
+      <w:bookmarkEnd w:id="0"/>
+      <w:proofErr w:type="spellEnd"/>
+      <w:r>
+        <w:t xml:space="preserve"> of </w:t>
+      </w:r>
+      <w:proofErr w:type="spellStart"/>
+      <w:r>
+        <w:t>expression</w:t>
+      </w:r>
+      <w:proofErr w:type="spellEnd"/>
+      <w:r>
+        <w:t xml:space="preserve"> </w:t>
+      </w:r>
+      <w:r>
+        <w:fldChar w:fldCharType="begin" w:fldLock="1"/>
+      </w:r>
+      <w:r>
+        <w:instrText>ADDIN CSL_CITATION {"citationItems":[{"id":"ITEM-1","itemData":{"DOI":"10.3389/fpls.2022.888102","author":[{"dropping-particle":"","family":"Velay","given":"Florent","non-dropping-particle":"","parse-names":false,"suffix":""},{"dropping-particle":"","family":"Méteignier","given":"Louis-Valentin","non-dropping-particle":"","parse-names":false,"suffix":""},{"dropping-particle":"","family":"Laloi","given":"Christophe","non-dropping-particle":"","parse-names":false,"suffix":""}],"container-title":"Frontiers in Plant Science","id":"ITEM-1","issue":"September","issued":{"date-parts":[["2022"]]},"page":"1-9","title":"You shall not pass ! A Chromatin barrier story in plants","type":"article-journal","volume":"13"},"uris":["http://www.mendeley.com/documents/?uuid=d544f026-b2b0-435e-8c5c-7702d3b2dc35"]},{"id":"ITEM-2","itemData":{"DOI":"10.1146/annurev-genet-112414-055048","author":[{"dropping-particle":"","family":"Feng","given":"Wei","non-dropping-particle":"","parse-names":false,"suffix":""},{"dropping-particle":"","family":"Michaels","given":"Scott D","non-dropping-particle":"","parse-names":false,"suffix":""}],"container-title":"Annual Review of Genetics","id":"ITEM-2","issued":{"date-parts":[["2015"]]},"page":"439-59","title":"Accessing the Inaccessible : The Organization , Transcription , Replication , and Repair of Heterochromatin in Plants","type":"article-journal","volume":"49"},"uris":["http://www.mendeley.com/documents/?uuid=e93e95dc-d0e6-4da0-95ca-e0c03437c70b"]}],"mendeley":{"formattedCitation":"(Feng &amp; Michaels, 2015; Velay, Méteignier, &amp; Laloi, 2022)","plainTextFormattedCitation":"(Feng &amp; Michaels, 2015; Velay, Méteignier, &amp; Laloi, 2022)"},"properties":{"noteIndex":0},"schema":"https://github.com/citation-style-language/schema/raw/master/csl-citation.json"}</w:instrText>
+      </w:r>
+      <w:r>
+        <w:fldChar w:fldCharType="separate"/>
+      </w:r>
+      <w:r>
+        <w:rPr>
+          <w:noProof/>
+        </w:rPr>
+        <w:t>(Feng &amp; Michaels, 2015; Velay, Méteignier, &amp; Laloi, 2022)</w:t>
+      </w:r>
+      <w:r>
+        <w:fldChar w:fldCharType="end"/>
+      </w:r>
+      <w:r>
+        <w:t>.</w:t>
+      </w:r>
+    </w:p>
+    <w:p/>
+    <w:p>
+      <w:proofErr w:type="spellStart"/>
+      <w:r>
+        <w:t>Evolutionary</w:t>
+      </w:r>
+      <w:proofErr w:type="spellEnd"/>
+      <w:r>
+        <w:t xml:space="preserve"> </w:t>
+      </w:r>
+      <w:proofErr w:type="spellStart"/>
+      <w:r>
+        <w:t>information</w:t>
+      </w:r>
+      <w:proofErr w:type="spellEnd"/>
+      <w:r>
+        <w:t xml:space="preserve"> </w:t>
+      </w:r>
+      <w:proofErr w:type="spellStart"/>
+      <w:r>
+        <w:t>functional</w:t>
+      </w:r>
+      <w:proofErr w:type="spellEnd"/>
+      <w:r>
+        <w:t xml:space="preserve"> </w:t>
+      </w:r>
+      <w:proofErr w:type="spellStart"/>
+      <w:r>
+        <w:t>convergence</w:t>
+      </w:r>
+      <w:proofErr w:type="spellEnd"/>
+      <w:r>
+        <w:t xml:space="preserve"> and </w:t>
+      </w:r>
+      <w:proofErr w:type="spellStart"/>
+      <w:r>
+        <w:t>orthologous</w:t>
+      </w:r>
+      <w:proofErr w:type="spellEnd"/>
+      <w:r>
+        <w:t>.</w:t>
+      </w:r>
+      <w:r>
+        <w:t xml:space="preserve"> </w:t>
+      </w:r>
+      <w:proofErr w:type="spellStart"/>
+      <w:r>
+        <w:t>CNEs</w:t>
+      </w:r>
+      <w:proofErr w:type="spellEnd"/>
+      <w:r>
+        <w:t xml:space="preserve"> </w:t>
+      </w:r>
+      <w:proofErr w:type="spellStart"/>
+      <w:r>
+        <w:t>PhastCons</w:t>
+      </w:r>
+      <w:proofErr w:type="spellEnd"/>
+      <w:r>
+        <w:t xml:space="preserve"> B</w:t>
+      </w:r>
+      <w:r>
+        <w:t xml:space="preserve">ivalente active </w:t>
+      </w:r>
+      <w:proofErr w:type="spellStart"/>
+      <w:r>
+        <w:t>elements</w:t>
+      </w:r>
+      <w:proofErr w:type="spellEnd"/>
+      <w:r>
+        <w:t xml:space="preserve">. </w:t>
+      </w:r>
+      <w:r>
+        <w:t xml:space="preserve">TF </w:t>
+      </w:r>
+      <w:proofErr w:type="spellStart"/>
+      <w:r>
+        <w:t>motifs</w:t>
+      </w:r>
+      <w:proofErr w:type="spellEnd"/>
+      <w:r>
+        <w:t xml:space="preserve">, </w:t>
+      </w:r>
+      <w:proofErr w:type="spellStart"/>
+      <w:r>
+        <w:t>function</w:t>
+      </w:r>
+      <w:r>
+        <w:t>al</w:t>
+      </w:r>
+      <w:proofErr w:type="spellEnd"/>
+      <w:r>
+        <w:t xml:space="preserve"> </w:t>
+      </w:r>
+      <w:proofErr w:type="spellStart"/>
+      <w:r>
+        <w:t>convergence</w:t>
+      </w:r>
+      <w:proofErr w:type="spellEnd"/>
+      <w:r>
+        <w:t xml:space="preserve"> and </w:t>
+      </w:r>
+      <w:proofErr w:type="spellStart"/>
+      <w:r>
+        <w:t>orthologous</w:t>
+      </w:r>
+      <w:proofErr w:type="spellEnd"/>
+      <w:r>
+        <w:t>.</w:t>
       </w:r>
     </w:p>
     <w:p>
-      <w:proofErr w:type="spellStart"/>
-      <w:r>
-        <w:t>Examples</w:t>
-      </w:r>
-      <w:proofErr w:type="spellEnd"/>
-      <w:r>
-        <w:t xml:space="preserve"> of </w:t>
-      </w:r>
-      <w:proofErr w:type="spellStart"/>
-      <w:r>
-        <w:t>conserved</w:t>
-      </w:r>
-      <w:proofErr w:type="spellEnd"/>
-      <w:r>
-        <w:t xml:space="preserve"> and </w:t>
-      </w:r>
-      <w:proofErr w:type="spellStart"/>
-      <w:r>
-        <w:t>species-specific</w:t>
-      </w:r>
-      <w:proofErr w:type="spellEnd"/>
-      <w:r>
-        <w:t>.</w:t>
+      <w:r>
+        <w:t>----</w:t>
       </w:r>
     </w:p>
     <w:p>
-      <w:r>
-        <w:t>----</w:t>
+      <w:proofErr w:type="spellStart"/>
+      <w:r>
+        <w:t>Again</w:t>
+      </w:r>
+      <w:proofErr w:type="spellEnd"/>
+      <w:r>
+        <w:t xml:space="preserve">, </w:t>
+      </w:r>
+      <w:proofErr w:type="spellStart"/>
+      <w:r>
+        <w:t>Reflect</w:t>
+      </w:r>
+      <w:proofErr w:type="spellEnd"/>
+      <w:r>
+        <w:t xml:space="preserve"> </w:t>
+      </w:r>
+      <w:proofErr w:type="spellStart"/>
+      <w:r>
+        <w:t>different</w:t>
+      </w:r>
+      <w:proofErr w:type="spellEnd"/>
+      <w:r>
+        <w:t xml:space="preserve"> </w:t>
+      </w:r>
+      <w:proofErr w:type="spellStart"/>
+      <w:r>
+        <w:t>genomic</w:t>
+      </w:r>
+      <w:proofErr w:type="spellEnd"/>
+      <w:r>
+        <w:t xml:space="preserve"> </w:t>
+      </w:r>
+      <w:proofErr w:type="spellStart"/>
+      <w:r>
+        <w:t>architectures</w:t>
+      </w:r>
+      <w:proofErr w:type="spellEnd"/>
+      <w:r>
+        <w:t xml:space="preserve"> </w:t>
+      </w:r>
+      <w:proofErr w:type="spellStart"/>
+      <w:r>
+        <w:t>SNPs</w:t>
+      </w:r>
+      <w:proofErr w:type="spellEnd"/>
+      <w:r>
+        <w:t xml:space="preserve"> and TF </w:t>
+      </w:r>
+      <w:proofErr w:type="spellStart"/>
+      <w:r>
+        <w:t>motifs</w:t>
+      </w:r>
+      <w:proofErr w:type="spellEnd"/>
+      <w:r>
+        <w:t xml:space="preserve"> </w:t>
+      </w:r>
+      <w:proofErr w:type="spellStart"/>
+      <w:r>
+        <w:t>distribution</w:t>
+      </w:r>
+      <w:proofErr w:type="spellEnd"/>
+      <w:r>
+        <w:t>.</w:t>
+      </w:r>
+      <w:r>
+        <w:t xml:space="preserve"> </w:t>
       </w:r>
     </w:p>
     <w:p>
-      <w:proofErr w:type="spellStart"/>
-      <w:r>
-        <w:t>Futher</w:t>
-      </w:r>
-      <w:proofErr w:type="spellEnd"/>
-      <w:r>
-        <w:t xml:space="preserve"> </w:t>
-      </w:r>
-      <w:proofErr w:type="spellStart"/>
-      <w:r>
-        <w:t>analysis</w:t>
-      </w:r>
-      <w:proofErr w:type="spellEnd"/>
-      <w:r>
-        <w:t xml:space="preserve"> to </w:t>
-      </w:r>
-      <w:proofErr w:type="spellStart"/>
-      <w:r>
-        <w:t>confirm</w:t>
-      </w:r>
-      <w:proofErr w:type="spellEnd"/>
-      <w:r>
-        <w:t xml:space="preserve"> </w:t>
-      </w:r>
-      <w:proofErr w:type="spellStart"/>
-      <w:r>
-        <w:t>interpretation</w:t>
-      </w:r>
-      <w:proofErr w:type="spellEnd"/>
-      <w:r>
-        <w:t xml:space="preserve"> </w:t>
-      </w:r>
-      <w:proofErr w:type="spellStart"/>
-      <w:r>
-        <w:t>such</w:t>
-      </w:r>
-      <w:proofErr w:type="spellEnd"/>
-      <w:r>
-        <w:t xml:space="preserve"> as.</w:t>
-      </w:r>
-      <w:r>
-        <w:t xml:space="preserve"> </w:t>
-      </w:r>
-      <w:proofErr w:type="spellStart"/>
-      <w:r>
-        <w:t>RNapolII</w:t>
-      </w:r>
-      <w:proofErr w:type="spellEnd"/>
-      <w:r>
-        <w:t xml:space="preserve"> At active </w:t>
-      </w:r>
-      <w:proofErr w:type="spellStart"/>
-      <w:r>
-        <w:t>states</w:t>
-      </w:r>
-      <w:proofErr w:type="spellEnd"/>
-      <w:r>
-        <w:t xml:space="preserve"> etc. CMT3 </w:t>
-      </w:r>
-      <w:proofErr w:type="spellStart"/>
-      <w:r>
-        <w:t>heterochromatin</w:t>
-      </w:r>
-      <w:proofErr w:type="spellEnd"/>
-      <w:r>
-        <w:t xml:space="preserve"> etc.</w:t>
-      </w:r>
-      <w:r>
-        <w:t xml:space="preserve"> </w:t>
-      </w:r>
-      <w:proofErr w:type="spellStart"/>
-      <w:r>
-        <w:t>Guarantee</w:t>
-      </w:r>
-      <w:proofErr w:type="spellEnd"/>
-      <w:r>
-        <w:t xml:space="preserve"> </w:t>
-      </w:r>
-      <w:proofErr w:type="spellStart"/>
-      <w:r>
-        <w:t>our</w:t>
-      </w:r>
-      <w:proofErr w:type="spellEnd"/>
-      <w:r>
-        <w:t xml:space="preserve"> </w:t>
-      </w:r>
-      <w:proofErr w:type="spellStart"/>
-      <w:r>
-        <w:t>initial</w:t>
-      </w:r>
-      <w:proofErr w:type="spellEnd"/>
-      <w:r>
-        <w:t xml:space="preserve"> </w:t>
-      </w:r>
-      <w:proofErr w:type="spellStart"/>
-      <w:r>
-        <w:t>interpretation</w:t>
-      </w:r>
-      <w:proofErr w:type="spellEnd"/>
-      <w:r>
-        <w:t xml:space="preserve"> of </w:t>
-      </w:r>
-      <w:proofErr w:type="spellStart"/>
-      <w:r>
-        <w:t>the</w:t>
-      </w:r>
-      <w:proofErr w:type="spellEnd"/>
-      <w:r>
-        <w:t xml:space="preserve"> </w:t>
-      </w:r>
-      <w:proofErr w:type="spellStart"/>
-      <w:r>
-        <w:t>states</w:t>
-      </w:r>
-      <w:proofErr w:type="spellEnd"/>
-    </w:p>
-    <w:p>
-      <w:r>
-        <w:t>----</w:t>
-      </w:r>
-    </w:p>
-    <w:p>
-      <w:proofErr w:type="spellStart"/>
-      <w:r>
-        <w:t>Evolutionary</w:t>
-      </w:r>
-      <w:proofErr w:type="spellEnd"/>
-      <w:r>
-        <w:t xml:space="preserve"> </w:t>
-      </w:r>
-      <w:proofErr w:type="spellStart"/>
-      <w:r>
-        <w:t>information</w:t>
-      </w:r>
-      <w:proofErr w:type="spellEnd"/>
-      <w:r>
-        <w:t xml:space="preserve"> </w:t>
-      </w:r>
-      <w:proofErr w:type="spellStart"/>
-      <w:r>
-        <w:t>functional</w:t>
-      </w:r>
-      <w:proofErr w:type="spellEnd"/>
-      <w:r>
-        <w:t xml:space="preserve"> </w:t>
-      </w:r>
-      <w:proofErr w:type="spellStart"/>
-      <w:r>
-        <w:t>convergence</w:t>
-      </w:r>
-      <w:proofErr w:type="spellEnd"/>
-      <w:r>
-        <w:t xml:space="preserve"> and </w:t>
-      </w:r>
-      <w:proofErr w:type="spellStart"/>
-      <w:r>
-        <w:t>orthologous</w:t>
-      </w:r>
-      <w:proofErr w:type="spellEnd"/>
-      <w:r>
-        <w:t>.</w:t>
-      </w:r>
-      <w:r>
-        <w:t xml:space="preserve"> </w:t>
-      </w:r>
-      <w:proofErr w:type="spellStart"/>
-      <w:r>
-        <w:t>CNEs</w:t>
-      </w:r>
-      <w:proofErr w:type="spellEnd"/>
-      <w:r>
-        <w:t xml:space="preserve"> </w:t>
-      </w:r>
-      <w:proofErr w:type="spellStart"/>
-      <w:r>
-        <w:t>PhastCons</w:t>
-      </w:r>
-      <w:proofErr w:type="spellEnd"/>
-      <w:r>
-        <w:t xml:space="preserve"> B</w:t>
-      </w:r>
-      <w:r>
-        <w:t xml:space="preserve">ivalente active </w:t>
-      </w:r>
-      <w:proofErr w:type="spellStart"/>
-      <w:r>
-        <w:t>elements</w:t>
-      </w:r>
-      <w:proofErr w:type="spellEnd"/>
-      <w:r>
-        <w:t xml:space="preserve">. </w:t>
-      </w:r>
-      <w:r>
-        <w:t xml:space="preserve">TF </w:t>
-      </w:r>
-      <w:proofErr w:type="spellStart"/>
-      <w:r>
-        <w:t>motifs</w:t>
-      </w:r>
-      <w:proofErr w:type="spellEnd"/>
-      <w:r>
-        <w:t xml:space="preserve">, </w:t>
-      </w:r>
-      <w:proofErr w:type="spellStart"/>
-      <w:r>
-        <w:t>function</w:t>
-      </w:r>
-      <w:r>
-        <w:t>al</w:t>
-      </w:r>
-      <w:proofErr w:type="spellEnd"/>
-      <w:r>
-        <w:t xml:space="preserve"> </w:t>
-      </w:r>
-      <w:proofErr w:type="spellStart"/>
-      <w:r>
-        <w:t>convergence</w:t>
-      </w:r>
-      <w:proofErr w:type="spellEnd"/>
-      <w:r>
-        <w:t xml:space="preserve"> and </w:t>
-      </w:r>
-      <w:proofErr w:type="spellStart"/>
-      <w:r>
-        <w:t>orthologous</w:t>
-      </w:r>
-      <w:proofErr w:type="spellEnd"/>
-      <w:r>
-        <w:t>.</w:t>
-      </w:r>
-    </w:p>
-    <w:p>
-      <w:r>
-        <w:t>----</w:t>
-      </w:r>
-    </w:p>
-    <w:p>
-      <w:proofErr w:type="spellStart"/>
-      <w:r>
-        <w:lastRenderedPageBreak/>
-        <w:t>Again</w:t>
-      </w:r>
-      <w:proofErr w:type="spellEnd"/>
-      <w:r>
-        <w:t xml:space="preserve">, </w:t>
-      </w:r>
-      <w:proofErr w:type="spellStart"/>
-      <w:r>
-        <w:t>Reflect</w:t>
-      </w:r>
-      <w:proofErr w:type="spellEnd"/>
-      <w:r>
-        <w:t xml:space="preserve"> </w:t>
-      </w:r>
-      <w:proofErr w:type="spellStart"/>
-      <w:r>
-        <w:t>different</w:t>
-      </w:r>
-      <w:proofErr w:type="spellEnd"/>
-      <w:r>
-        <w:t xml:space="preserve"> </w:t>
-      </w:r>
-      <w:proofErr w:type="spellStart"/>
-      <w:r>
-        <w:t>genomic</w:t>
-      </w:r>
-      <w:proofErr w:type="spellEnd"/>
-      <w:r>
-        <w:t xml:space="preserve"> </w:t>
-      </w:r>
-      <w:proofErr w:type="spellStart"/>
-      <w:r>
-        <w:t>architectures</w:t>
-      </w:r>
-      <w:proofErr w:type="spellEnd"/>
-      <w:r>
-        <w:t xml:space="preserve"> </w:t>
-      </w:r>
-      <w:proofErr w:type="spellStart"/>
-      <w:r>
-        <w:t>SNPs</w:t>
-      </w:r>
-      <w:proofErr w:type="spellEnd"/>
-      <w:r>
-        <w:t xml:space="preserve"> and TF </w:t>
-      </w:r>
-      <w:proofErr w:type="spellStart"/>
-      <w:r>
-        <w:t>motifs</w:t>
-      </w:r>
-      <w:proofErr w:type="spellEnd"/>
-      <w:r>
-        <w:t xml:space="preserve"> </w:t>
-      </w:r>
-      <w:proofErr w:type="spellStart"/>
-      <w:r>
-        <w:t>distribution</w:t>
-      </w:r>
-      <w:proofErr w:type="spellEnd"/>
-      <w:r>
-        <w:t>.</w:t>
-      </w:r>
-    </w:p>
-    <w:p>
-      <w:r>
-        <w:t>---</w:t>
-      </w:r>
-      <w:bookmarkStart w:id="0" w:name="_GoBack"/>
-      <w:bookmarkEnd w:id="0"/>
-    </w:p>
-    <w:p>
       <w:r>
         <w:t xml:space="preserve">Estados de cromatina </w:t>
       </w:r>
@@ -1777,7 +4053,16 @@
         <w:t xml:space="preserve">llevar información evolutiva conservación mientras que manifiestan </w:t>
       </w:r>
       <w:r>
-        <w:t>características que aluden a la diversidad tanto de la biología como de arquitectura genómica de cada especie.</w:t>
+        <w:t>características que aluden a la diversidad tanto de la biología como de arquit</w:t>
+      </w:r>
+      <w:r>
+        <w:t xml:space="preserve">ectura genómica de cada especie </w:t>
+      </w:r>
+      <w:r>
+        <w:sym w:font="Wingdings" w:char="F0E0"/>
+      </w:r>
+      <w:r>
+        <w:t xml:space="preserve"> mini conclusión </w:t>
       </w:r>
     </w:p>
     <w:p>
@@ -1957,7 +4242,14 @@
         <w:rPr>
           <w:lang w:val="en-US"/>
         </w:rPr>
-        <w:t xml:space="preserve"> regulation over several tissues/conditions such as differentiating constitutively active regions </w:t>
+        <w:t xml:space="preserve"> regulation over several </w:t>
+      </w:r>
+      <w:r>
+        <w:rPr>
+          <w:lang w:val="en-US"/>
+        </w:rPr>
+        <w:lastRenderedPageBreak/>
+        <w:t xml:space="preserve">tissues/conditions such as differentiating constitutively active regions </w:t>
       </w:r>
       <w:r>
         <w:rPr>
@@ -2176,13 +4468,53 @@
         <w:rPr>
           <w:lang w:val="en-US"/>
         </w:rPr>
-        <w:t xml:space="preserve">. Furthermore, we decided to asses AOX redundancy in roots phenotypes (because 2/5 </w:t>
+        <w:t>. We decided to assess AOX redundancy by monitoring root phenotypes under two different stresses, considering previously described roles of these genes in response and retrograde-</w:t>
       </w:r>
       <w:proofErr w:type="spellStart"/>
       <w:r>
         <w:rPr>
           <w:lang w:val="en-US"/>
         </w:rPr>
+        <w:t>signalling</w:t>
+      </w:r>
+      <w:proofErr w:type="spellEnd"/>
+      <w:r>
+        <w:rPr>
+          <w:lang w:val="en-US"/>
+        </w:rPr>
+        <w:t xml:space="preserve"> (</w:t>
+      </w:r>
+      <w:proofErr w:type="spellStart"/>
+      <w:r>
+        <w:rPr>
+          <w:lang w:val="en-US"/>
+        </w:rPr>
+        <w:t>cita</w:t>
+      </w:r>
+      <w:proofErr w:type="spellEnd"/>
+      <w:r>
+        <w:rPr>
+          <w:lang w:val="en-US"/>
+        </w:rPr>
+        <w:t>);</w:t>
+      </w:r>
+      <w:r>
+        <w:rPr>
+          <w:lang w:val="en-US"/>
+        </w:rPr>
+        <w:t xml:space="preserve"> </w:t>
+      </w:r>
+      <w:r>
+        <w:rPr>
+          <w:lang w:val="en-US"/>
+        </w:rPr>
+        <w:t xml:space="preserve">2/5 </w:t>
+      </w:r>
+      <w:proofErr w:type="spellStart"/>
+      <w:r>
+        <w:rPr>
+          <w:lang w:val="en-US"/>
+        </w:rPr>
         <w:t>paralogs</w:t>
       </w:r>
       <w:proofErr w:type="spellEnd"/>
@@ -2190,96 +4522,19 @@
         <w:rPr>
           <w:lang w:val="en-US"/>
         </w:rPr>
-        <w:t xml:space="preserve"> are not expressed </w:t>
-      </w:r>
-      <w:proofErr w:type="spellStart"/>
-      <w:r>
-        <w:rPr>
-          <w:lang w:val="en-US"/>
-        </w:rPr>
-        <w:t>simplying</w:t>
-      </w:r>
-      <w:proofErr w:type="spellEnd"/>
-      <w:r>
-        <w:rPr>
-          <w:lang w:val="en-US"/>
-        </w:rPr>
-        <w:t xml:space="preserve"> the system and it is easier to </w:t>
-      </w:r>
-      <w:proofErr w:type="spellStart"/>
-      <w:r>
-        <w:rPr>
-          <w:lang w:val="en-US"/>
-        </w:rPr>
-        <w:t>monitorize</w:t>
-      </w:r>
-      <w:proofErr w:type="spellEnd"/>
-      <w:r>
-        <w:rPr>
-          <w:lang w:val="en-US"/>
-        </w:rPr>
-        <w:t xml:space="preserve"> in seedling stages) under two different stresses considering previously described roles of these genes in response and retrograde-</w:t>
-      </w:r>
-      <w:proofErr w:type="spellStart"/>
-      <w:r>
-        <w:rPr>
-          <w:lang w:val="en-US"/>
-        </w:rPr>
-        <w:t>signalling</w:t>
-      </w:r>
-      <w:proofErr w:type="spellEnd"/>
-      <w:r>
-        <w:rPr>
-          <w:lang w:val="en-US"/>
-        </w:rPr>
-        <w:t xml:space="preserve"> (</w:t>
-      </w:r>
-      <w:proofErr w:type="spellStart"/>
-      <w:r>
-        <w:rPr>
-          <w:lang w:val="en-US"/>
-        </w:rPr>
-        <w:t>cita</w:t>
-      </w:r>
-      <w:proofErr w:type="spellEnd"/>
-      <w:r>
-        <w:rPr>
-          <w:lang w:val="en-US"/>
-        </w:rPr>
-        <w:t xml:space="preserve">). </w:t>
-      </w:r>
-      <w:r>
-        <w:rPr>
-          <w:lang w:val="en-US"/>
-        </w:rPr>
-        <w:t xml:space="preserve">AOX check in </w:t>
-      </w:r>
-      <w:proofErr w:type="spellStart"/>
-      <w:r>
-        <w:rPr>
-          <w:lang w:val="en-US"/>
-        </w:rPr>
-        <w:t>Ezoe</w:t>
-      </w:r>
-      <w:proofErr w:type="spellEnd"/>
-      <w:r>
-        <w:rPr>
-          <w:lang w:val="en-US"/>
-        </w:rPr>
-        <w:t xml:space="preserve"> tables</w:t>
-      </w:r>
-      <w:r>
-        <w:rPr>
-          <w:lang w:val="en-US"/>
-        </w:rPr>
-        <w:t>.</w:t>
+        <w:t xml:space="preserve"> are not root expressed, simplifying the system and evaluation in seedling stages.</w:t>
       </w:r>
     </w:p>
     <w:p>
-      <w:r>
+      <w:pPr>
         <w:rPr>
           <w:lang w:val="en-US"/>
         </w:rPr>
+      </w:pPr>
+      <w:r>
+        <w:rPr>
+          <w:lang w:val="en-US"/>
+        </w:rPr>
         <w:t xml:space="preserve">DB and future of evolutionary </w:t>
       </w:r>
       <w:proofErr w:type="spellStart"/>
@@ -2297,6 +4552,7 @@
         <w:t>.</w:t>
       </w:r>
     </w:p>
+    <w:p/>
     <w:sectPr>
       <w:footerReference w:type="default" r:id="rId8"/>
       <w:pgSz w:w="11906" w:h="16838"/>
@@ -2392,7 +4648,7 @@
           <w:rPr>
             <w:noProof/>
           </w:rPr>
-          <w:t>2</w:t>
+          <w:t>3</w:t>
         </w:r>
         <w:r>
           <w:fldChar w:fldCharType="end"/>
@@ -3766,7 +6022,7 @@
 </file>
 
 <file path=customXml/itemProps1.xml><?xml version="1.0" encoding="utf-8"?>
-<ds:datastoreItem xmlns:ds="http://schemas.openxmlformats.org/officeDocument/2006/customXml" ds:itemID="{30F95F4F-D0A9-4B22-8B43-22D4B770B271}">
+<ds:datastoreItem xmlns:ds="http://schemas.openxmlformats.org/officeDocument/2006/customXml" ds:itemID="{AA0E175C-72D9-4339-BB93-6934F94E541C}">
   <ds:schemaRefs>
     <ds:schemaRef ds:uri="http://schemas.openxmlformats.org/officeDocument/2006/bibliography"/>
   </ds:schemaRefs>

</xml_diff>

<commit_message>
Legends minor and Results 3.5/4
</commit_message>
<xml_diff>
--- a/Manuscript/3.Results/Results.docx
+++ b/Manuscript/3.Results/Results.docx
@@ -1687,7 +1687,7 @@
         <w:fldChar w:fldCharType="begin" w:fldLock="1"/>
       </w:r>
       <w:r>
-        <w:instrText>ADDIN CSL_CITATION {"citationItems":[{"id":"ITEM-1","itemData":{"DOI":"10.1093/molbev/msaa302","ISSN":"15371719","PMID":"33290522","abstract":"Gene duplication is a major mechanism to create new genes. After gene duplication, some duplicated genes undergo functionalization, whereas others largely maintain redundant functions. Duplicated genes comprise various degrees of functional diversification in plants. However, the evolutionary fate of high and low diversified duplicates is unclear at genomic scale. To infer high and low diversified duplicates in Arabidopsis thaliana genome, we generated a prediction method for predicting whether a pair of duplicate genes was subjected to high or low diversification based on the phenotypes of knock-out mutants. Among 4,017 pairs of recently duplicated A. thaliana genes, 1,052 and 600 are high and low diversified duplicate pairs, respectively. The predictions were validated based on the phenotypes of generated knock-down transgenic plants. We determined that the high diversified duplicates resulting from tandem duplications tend to have lineage-specific functions, whereas the low diversified duplicates produced by whole-genome duplications are related to essential signaling pathways. To assess the evolutionary impact of high and low diversified duplicates in closely related species, we compared the retention rates and selection pressures on the orthologs of A. thaliana duplicates in two closely related species. Interestingly, high diversified duplicates resulting from tandem duplications tend to be retained in multiple lineages under positive selection. Low diversified duplicates by whole-genome duplications tend to be retained in multiple lineages under purifying selection. Taken together, the functional diversities determined by different duplication mechanisms had distinct effects on plant evolution.","author":[{"dropping-particle":"","family":"Ezoe","given":"Akihiro","non-dropping-particle":"","parse-names":false,"suffix":""},{"dropping-particle":"","family":"Shirai","given":"Kazumasa","non-dropping-particle":"","parse-names":false,"suffix":""},{"dropping-particle":"","family":"Hanada","given":"Kousuke","non-dropping-particle":"","parse-names":false,"suffix":""}],"container-title":"Molecular biology and evolution","id":"ITEM-1","issue":"4","issued":{"date-parts":[["2021"]]},"page":"1447-1459","title":"Degree of Functional Divergence in Duplicates Is Associated with Distinct Roles in Plant Evolution","type":"article-journal","volume":"38"},"uris":["http://www.mendeley.com/documents/?uuid=8b7af9ca-d863-46a8-b1cc-f5bf2353ac0b"]},{"id":"ITEM-2","itemData":{"DOI":"10.1093/molbev/msab111","author":[{"dropping-particle":"","family":"Cusack","given":"Siobhan A","non-dropping-particle":"","parse-names":false,"suffix":""},{"dropping-particle":"","family":"Wang","given":"Peipei","non-dropping-particle":"","parse-names":false,"suffix":""},{"dropping-particle":"","family":"Lotreck","given":"Serena G","non-dropping-particle":"","parse-names":false,"suffix":""},{"dropping-particle":"","family":"Moore","given":"Bethany M","non-dropping-particle":"","parse-names":false,"suffix":""},{"dropping-particle":"","family":"Meng","given":"Fanrui","non-dropping-particle":"","parse-names":false,"suffix":""},{"dropping-particle":"","family":"Conner","given":"Jeffrey K","non-dropping-particle":"","parse-names":false,"suffix":""},{"dropping-particle":"","family":"Krysan","given":"Patrick J","non-dropping-particle":"","parse-names":false,"suffix":""},{"dropping-particle":"","family":"Lehti-shiu","given":"Melissa D","non-dropping-particle":"","parse-names":false,"suffix":""},{"dropping-particle":"","family":"Shiu","given":"Shin-han","non-dropping-particle":"","parse-names":false,"suffix":""}],"container-title":"Molecular Biology and Evolution","id":"ITEM-2","issue":"8","issued":{"date-parts":[["2021"]]},"page":"3397-3414","title":"Predictive Models of Genetic Redundancy in Arabidopsis thaliana","type":"article-journal","volume":"38"},"uris":["http://www.mendeley.com/documents/?uuid=15f27853-0aaf-422e-823e-172943c2d1a2"]}],"mendeley":{"formattedCitation":"(Cusack et al., 2021; Ezoe, Shirai, &amp; Hanada, 2021)","plainTextFormattedCitation":"(Cusack et al., 2021; Ezoe, Shirai, &amp; Hanada, 2021)"},"properties":{"noteIndex":0},"schema":"https://github.com/citation-style-language/schema/raw/master/csl-citation.json"}</w:instrText>
+        <w:instrText>ADDIN CSL_CITATION {"citationItems":[{"id":"ITEM-1","itemData":{"DOI":"10.1093/molbev/msaa302","ISSN":"15371719","PMID":"33290522","abstract":"Gene duplication is a major mechanism to create new genes. After gene duplication, some duplicated genes undergo functionalization, whereas others largely maintain redundant functions. Duplicated genes comprise various degrees of functional diversification in plants. However, the evolutionary fate of high and low diversified duplicates is unclear at genomic scale. To infer high and low diversified duplicates in Arabidopsis thaliana genome, we generated a prediction method for predicting whether a pair of duplicate genes was subjected to high or low diversification based on the phenotypes of knock-out mutants. Among 4,017 pairs of recently duplicated A. thaliana genes, 1,052 and 600 are high and low diversified duplicate pairs, respectively. The predictions were validated based on the phenotypes of generated knock-down transgenic plants. We determined that the high diversified duplicates resulting from tandem duplications tend to have lineage-specific functions, whereas the low diversified duplicates produced by whole-genome duplications are related to essential signaling pathways. To assess the evolutionary impact of high and low diversified duplicates in closely related species, we compared the retention rates and selection pressures on the orthologs of A. thaliana duplicates in two closely related species. Interestingly, high diversified duplicates resulting from tandem duplications tend to be retained in multiple lineages under positive selection. Low diversified duplicates by whole-genome duplications tend to be retained in multiple lineages under purifying selection. Taken together, the functional diversities determined by different duplication mechanisms had distinct effects on plant evolution.","author":[{"dropping-particle":"","family":"Ezoe","given":"Akihiro","non-dropping-particle":"","parse-names":false,"suffix":""},{"dropping-particle":"","family":"Shirai","given":"Kazumasa","non-dropping-particle":"","parse-names":false,"suffix":""},{"dropping-particle":"","family":"Hanada","given":"Kousuke","non-dropping-particle":"","parse-names":false,"suffix":""}],"container-title":"Molecular biology and evolution","id":"ITEM-1","issue":"4","issued":{"date-parts":[["2021"]]},"page":"1447-1459","title":"Degree of Functional Divergence in Duplicates Is Associated with Distinct Roles in Plant Evolution","type":"article-journal","volume":"38"},"uris":["http://www.mendeley.com/documents/?uuid=8b7af9ca-d863-46a8-b1cc-f5bf2353ac0b"]},{"id":"ITEM-2","itemData":{"DOI":"10.1093/molbev/msab111","author":[{"dropping-particle":"","family":"Cusack","given":"Siobhan A","non-dropping-particle":"","parse-names":false,"suffix":""},{"dropping-particle":"","family":"Wang","given":"Peipei","non-dropping-particle":"","parse-names":false,"suffix":""},{"dropping-particle":"","family":"Lotreck","given":"Serena G","non-dropping-particle":"","parse-names":false,"suffix":""},{"dropping-particle":"","family":"Moore","given":"Bethany M","non-dropping-particle":"","parse-names":false,"suffix":""},{"dropping-particle":"","family":"Meng","given":"Fanrui","non-dropping-particle":"","parse-names":false,"suffix":""},{"dropping-particle":"","family":"Conner","given":"Jeffrey K","non-dropping-particle":"","parse-names":false,"suffix":""},{"dropping-particle":"","family":"Krysan","given":"Patrick J","non-dropping-particle":"","parse-names":false,"suffix":""},{"dropping-particle":"","family":"Lehti-shiu","given":"Melissa D","non-dropping-particle":"","parse-names":false,"suffix":""},{"dropping-particle":"","family":"Shiu","given":"Shin-han","non-dropping-particle":"","parse-names":false,"suffix":""}],"container-title":"Molecular Biology and Evolution","id":"ITEM-2","issue":"8","issued":{"date-parts":[["2021"]]},"page":"3397-3414","title":"Predictive Models of Genetic Redundancy in Arabidopsis thaliana","type":"article-journal","volume":"38"},"uris":["http://www.mendeley.com/documents/?uuid=15f27853-0aaf-422e-823e-172943c2d1a2"]}],"mendeley":{"formattedCitation":"(Cusack et al., 2021; Ezoe, Shirai, &amp; Hanada, 2021)","plainTextFormattedCitation":"(Cusack et al., 2021; Ezoe, Shirai, &amp; Hanada, 2021)","previouslyFormattedCitation":"(Cusack et al., 2021; Ezoe, Shirai, &amp; Hanada, 2021)"},"properties":{"noteIndex":0},"schema":"https://github.com/citation-style-language/schema/raw/master/csl-citation.json"}</w:instrText>
       </w:r>
       <w:r>
         <w:fldChar w:fldCharType="separate"/>
@@ -2388,6 +2388,9 @@
         <w:t>which also contained RD4</w:t>
       </w:r>
       <w:r>
+        <w:t xml:space="preserve"> gene pairs</w:t>
+      </w:r>
+      <w:r>
         <w:t>;</w:t>
       </w:r>
       <w:r>
@@ -2502,10 +2505,7 @@
         <w:t xml:space="preserve">) &gt; </w:t>
       </w:r>
       <w:r>
-        <w:t>protein properties (145/88)</w:t>
-      </w:r>
-      <w:r>
-        <w:t xml:space="preserve"> &gt; </w:t>
+        <w:t xml:space="preserve">protein properties (145/88) &gt; </w:t>
       </w:r>
       <w:r>
         <w:t>epigenetic modifications (121/</w:t>
@@ -2559,7 +2559,10 @@
         <w:t xml:space="preserve"> category </w:t>
       </w:r>
       <w:r>
-        <w:t xml:space="preserve">was 6th/2nd in importance rankings </w:t>
+        <w:t>was sixth/second</w:t>
+      </w:r>
+      <w:r>
+        <w:t xml:space="preserve"> in importance rankings </w:t>
       </w:r>
       <w:r>
         <w:t xml:space="preserve">and </w:t>
@@ -2607,10 +2610,12 @@
         <w:t xml:space="preserve">) </w:t>
       </w:r>
       <w:r>
-        <w:t>using different set</w:t>
-      </w:r>
-      <w:r>
-        <w:t xml:space="preserve">s were compared </w:t>
+        <w:t>with</w:t>
+      </w:r>
+      <w:bookmarkStart w:id="0" w:name="_GoBack"/>
+      <w:bookmarkEnd w:id="0"/>
+      <w:r>
+        <w:t xml:space="preserve"> different sets were compared </w:t>
       </w:r>
       <w:r>
         <w:t>using AUC-ROC and AU-PRC</w:t>
@@ -2634,7 +2639,13 @@
         <w:t xml:space="preserve">. </w:t>
       </w:r>
       <w:r>
-        <w:t xml:space="preserve">While CS data clearly improved prediction for general redundancy, </w:t>
+        <w:t>While CS data clearly improved prediction</w:t>
+      </w:r>
+      <w:r>
+        <w:t>s</w:t>
+      </w:r>
+      <w:r>
+        <w:t xml:space="preserve"> for general redundancy, </w:t>
       </w:r>
       <w:r>
         <w:t>it also reduced the values for the extreme definition.</w:t>
@@ -2732,10 +2743,662 @@
         <w:t>Defining functional genomics conservation score</w:t>
       </w:r>
       <w:r>
-        <w:t xml:space="preserve"> and database content</w:t>
-      </w:r>
-      <w:bookmarkStart w:id="0" w:name="_GoBack"/>
-      <w:bookmarkEnd w:id="0"/>
+        <w:t xml:space="preserve"> and database</w:t>
+      </w:r>
+    </w:p>
+    <w:p>
+      <w:r>
+        <w:t>Evolutionary functi</w:t>
+      </w:r>
+      <w:r>
+        <w:t>onal-</w:t>
+      </w:r>
+      <w:r>
+        <w:t>genomics/</w:t>
+      </w:r>
+      <w:r>
+        <w:t xml:space="preserve">epigenomics is an emerging field of study </w:t>
+      </w:r>
+      <w:r>
+        <w:t xml:space="preserve">with a growing body of </w:t>
+      </w:r>
+      <w:r>
+        <w:t>literature</w:t>
+      </w:r>
+      <w:r>
+        <w:t xml:space="preserve"> reporting </w:t>
+      </w:r>
+      <w:r>
+        <w:t xml:space="preserve">massive generation of functional </w:t>
+      </w:r>
+      <w:r>
+        <w:t xml:space="preserve">genomics tracks, </w:t>
+      </w:r>
+      <w:r>
+        <w:t xml:space="preserve">yet </w:t>
+      </w:r>
+      <w:r>
+        <w:t xml:space="preserve">the </w:t>
+      </w:r>
+      <w:r>
+        <w:t xml:space="preserve">determinants underlying </w:t>
+      </w:r>
+      <w:r>
+        <w:t>these</w:t>
+      </w:r>
+      <w:r>
+        <w:t xml:space="preserve"> process</w:t>
+      </w:r>
+      <w:r>
+        <w:t>es</w:t>
+      </w:r>
+      <w:r>
+        <w:t xml:space="preserve"> are still not well understood for a lack of a holistic point of view. </w:t>
+      </w:r>
+      <w:commentRangeStart w:id="1"/>
+      <w:r>
+        <w:t xml:space="preserve">Previous works </w:t>
+      </w:r>
+      <w:r>
+        <w:t xml:space="preserve">analyzing </w:t>
+      </w:r>
+      <w:r>
+        <w:t xml:space="preserve">inter-species </w:t>
+      </w:r>
+      <w:r>
+        <w:t xml:space="preserve">functional genomics </w:t>
+      </w:r>
+      <w:r>
+        <w:t>were</w:t>
+      </w:r>
+      <w:r>
+        <w:t xml:space="preserve"> focu</w:t>
+      </w:r>
+      <w:r>
+        <w:t>s</w:t>
+      </w:r>
+      <w:r>
+        <w:t xml:space="preserve">ed on comparing same assay matched experiments </w:t>
+      </w:r>
+      <w:r>
+        <w:t xml:space="preserve">missing the power of diverse datasets </w:t>
+      </w:r>
+      <w:r>
+        <w:t>for conservation inference</w:t>
+      </w:r>
+      <w:commentRangeEnd w:id="1"/>
+      <w:r>
+        <w:rPr>
+          <w:rStyle w:val="Refdecomentario"/>
+        </w:rPr>
+        <w:commentReference w:id="1"/>
+      </w:r>
+      <w:r>
+        <w:t xml:space="preserve">. </w:t>
+      </w:r>
+      <w:r>
+        <w:t xml:space="preserve">To fill this gap, </w:t>
+      </w:r>
+      <w:r>
+        <w:t xml:space="preserve">we adopted an integrative approach and expanded </w:t>
+      </w:r>
+      <w:r>
+        <w:t xml:space="preserve">the resource generated </w:t>
+      </w:r>
+      <w:r>
+        <w:t xml:space="preserve">with </w:t>
+      </w:r>
+      <w:r>
+        <w:t>functional genomics conservation scores computed by LECIF algorithm</w:t>
+      </w:r>
+      <w:r>
+        <w:t xml:space="preserve"> </w:t>
+      </w:r>
+      <w:r>
+        <w:fldChar w:fldCharType="begin" w:fldLock="1"/>
+      </w:r>
+      <w:r>
+        <w:instrText>ADDIN CSL_CITATION {"citationItems":[{"id":"ITEM-1","itemData":{"DOI":"10.1038/s41467-021-22653-8","ISSN":"2041-1723","author":[{"dropping-particle":"Bin","family":"Kwon","given":"Soo","non-dropping-particle":"","parse-names":false,"suffix":""},{"dropping-particle":"","family":"Ernst","given":"Jason","non-dropping-particle":"","parse-names":false,"suffix":""}],"container-title":"Nature Communications","id":"ITEM-1","issued":{"date-parts":[["2021"]]},"page":"2495","publisher":"Springer US","title":"Learning a genome-wide score of human–mouse conservation at the functional genomics level","type":"article-journal","volume":"12"},"uris":["http://www.mendeley.com/documents/?uuid=fa26fc2d-7dc8-49d4-8993-5946d90ce2df"]}],"mendeley":{"formattedCitation":"(Kwon &amp; Ernst, 2021)","plainTextFormattedCitation":"(Kwon &amp; Ernst, 2021)"},"properties":{"noteIndex":0},"schema":"https://github.com/citation-style-language/schema/raw/master/csl-citation.json"}</w:instrText>
+      </w:r>
+      <w:r>
+        <w:fldChar w:fldCharType="separate"/>
+      </w:r>
+      <w:r>
+        <w:rPr>
+          <w:noProof/>
+        </w:rPr>
+        <w:t>(Kwon &amp; Ernst, 2021)</w:t>
+      </w:r>
+      <w:r>
+        <w:fldChar w:fldCharType="end"/>
+      </w:r>
+      <w:r>
+        <w:t xml:space="preserve">. </w:t>
+      </w:r>
+      <w:r>
+        <w:t xml:space="preserve">LECIF </w:t>
+      </w:r>
+      <w:r>
+        <w:t>was applied integrat</w:t>
+      </w:r>
+      <w:r>
+        <w:t xml:space="preserve">ing </w:t>
+      </w:r>
+      <w:r>
+        <w:t>epigenomic, chromatin states, whole genome alignments and transcriptomic information</w:t>
+      </w:r>
+      <w:r>
+        <w:t xml:space="preserve"> </w:t>
+      </w:r>
+      <w:r>
+        <w:t>for all pairwise comparisons</w:t>
+      </w:r>
+      <w:r>
+        <w:t xml:space="preserve">. </w:t>
+      </w:r>
+      <w:r>
+        <w:t xml:space="preserve">By querying LECIF-scores, we sought to identify </w:t>
+      </w:r>
+      <w:r>
+        <w:t>regions with similar phenotypic properties</w:t>
+      </w:r>
+      <w:r>
+        <w:t xml:space="preserve"> </w:t>
+      </w:r>
+      <w:r>
+        <w:t>(</w:t>
+      </w:r>
+      <w:r>
+        <w:rPr>
+          <w:b/>
+        </w:rPr>
+        <w:t xml:space="preserve">fig. 5, </w:t>
+      </w:r>
+      <w:r>
+        <w:rPr>
+          <w:b/>
+        </w:rPr>
+        <w:t>top</w:t>
+      </w:r>
+      <w:r>
+        <w:rPr>
+          <w:b/>
+        </w:rPr>
+        <w:t>left panel</w:t>
+      </w:r>
+      <w:r>
+        <w:t>)</w:t>
+      </w:r>
+      <w:r>
+        <w:t>.</w:t>
+      </w:r>
+    </w:p>
+    <w:p>
+      <w:r>
+        <w:t xml:space="preserve">To research elements highlighted by LECIF, we characterized </w:t>
+      </w:r>
+      <w:r>
+        <w:t xml:space="preserve">genome </w:t>
+      </w:r>
+      <w:r>
+        <w:t xml:space="preserve">distribution of the scores over </w:t>
+      </w:r>
+      <w:r>
+        <w:t xml:space="preserve">genetic variability, </w:t>
+      </w:r>
+      <w:r>
+        <w:t xml:space="preserve">chromatin states and conservation modules. </w:t>
+      </w:r>
+      <w:r>
+        <w:t>In all the comparisons</w:t>
+      </w:r>
+      <w:r>
+        <w:t>,</w:t>
+      </w:r>
+      <w:r>
+        <w:t xml:space="preserve"> </w:t>
+      </w:r>
+      <w:r>
+        <w:t>LECIF-</w:t>
+      </w:r>
+      <w:r>
+        <w:t xml:space="preserve">scores </w:t>
+      </w:r>
+      <w:r>
+        <w:t xml:space="preserve">density </w:t>
+      </w:r>
+      <w:r>
+        <w:t xml:space="preserve">decreased </w:t>
+      </w:r>
+      <w:r>
+        <w:t xml:space="preserve">in </w:t>
+      </w:r>
+      <w:r>
+        <w:t>centromeres</w:t>
+      </w:r>
+      <w:r>
+        <w:t xml:space="preserve"> due to </w:t>
+      </w:r>
+      <w:r>
+        <w:t>the lower number of alignments in these regions</w:t>
+      </w:r>
+      <w:r>
+        <w:t xml:space="preserve"> </w:t>
+      </w:r>
+      <w:r>
+        <w:t>(</w:t>
+      </w:r>
+      <w:r>
+        <w:rPr>
+          <w:b/>
+        </w:rPr>
+        <w:t xml:space="preserve">fig. 5, middle </w:t>
+      </w:r>
+      <w:r>
+        <w:rPr>
+          <w:b/>
+        </w:rPr>
+        <w:t>panel</w:t>
+      </w:r>
+      <w:r>
+        <w:t>)</w:t>
+      </w:r>
+      <w:r>
+        <w:t>.</w:t>
+      </w:r>
+      <w:r>
+        <w:t xml:space="preserve"> </w:t>
+      </w:r>
+      <w:r>
+        <w:t>As mentioned before, we did not find</w:t>
+      </w:r>
+      <w:r>
+        <w:t xml:space="preserve"> a c</w:t>
+      </w:r>
+      <w:r>
+        <w:t>onstrained</w:t>
+      </w:r>
+      <w:r>
+        <w:t xml:space="preserve"> pattern</w:t>
+      </w:r>
+      <w:r>
+        <w:t xml:space="preserve"> in </w:t>
+      </w:r>
+      <w:r>
+        <w:t xml:space="preserve">the genetic variability module. </w:t>
+      </w:r>
+      <w:r>
+        <w:t xml:space="preserve">Whilst both </w:t>
+      </w:r>
+      <w:r>
+        <w:rPr>
+          <w:i/>
+        </w:rPr>
+        <w:t xml:space="preserve">Z. mays </w:t>
+      </w:r>
+      <w:r>
+        <w:t xml:space="preserve">contrasts </w:t>
+      </w:r>
+      <w:r>
+        <w:t>(</w:t>
+      </w:r>
+      <w:r>
+        <w:rPr>
+          <w:b/>
+        </w:rPr>
+        <w:t>fig. 5, topright panel</w:t>
+      </w:r>
+      <w:r>
+        <w:t xml:space="preserve"> </w:t>
+      </w:r>
+      <w:r>
+        <w:t xml:space="preserve">and </w:t>
+      </w:r>
+      <w:r>
+        <w:rPr>
+          <w:i/>
+        </w:rPr>
+        <w:t xml:space="preserve">O. sativa </w:t>
+      </w:r>
+      <w:r>
+        <w:t xml:space="preserve">vs </w:t>
+      </w:r>
+      <w:r>
+        <w:rPr>
+          <w:i/>
+        </w:rPr>
+        <w:t xml:space="preserve">Z. mays </w:t>
+      </w:r>
+      <w:r>
+        <w:t>(</w:t>
+      </w:r>
+      <w:r>
+        <w:rPr>
+          <w:b/>
+        </w:rPr>
+        <w:t xml:space="preserve">fig. 5 bottomleft </w:t>
+      </w:r>
+      <w:r>
+        <w:rPr>
+          <w:b/>
+        </w:rPr>
+        <w:t>panel</w:t>
+      </w:r>
+      <w:r>
+        <w:t xml:space="preserve">) </w:t>
+      </w:r>
+      <w:r>
+        <w:t>GWAS</w:t>
+      </w:r>
+      <w:r>
+        <w:t xml:space="preserve"> significant SNPs are </w:t>
+      </w:r>
+      <w:r>
+        <w:t>enriched in regions with high</w:t>
+      </w:r>
+      <w:r>
+        <w:t xml:space="preserve"> functional conservation, </w:t>
+      </w:r>
+      <w:r>
+        <w:t xml:space="preserve">both </w:t>
+      </w:r>
+      <w:r>
+        <w:rPr>
+          <w:i/>
+        </w:rPr>
+        <w:t xml:space="preserve">A. thaliana </w:t>
+      </w:r>
+      <w:r>
+        <w:t>contra</w:t>
+      </w:r>
+      <w:r>
+        <w:t>sts</w:t>
+      </w:r>
+      <w:r>
+        <w:t xml:space="preserve"> (</w:t>
+      </w:r>
+      <w:r>
+        <w:rPr>
+          <w:b/>
+        </w:rPr>
+        <w:t>fig. 5, bottomright panel</w:t>
+      </w:r>
+      <w:r>
+        <w:t>)</w:t>
+      </w:r>
+      <w:r>
+        <w:t xml:space="preserve"> </w:t>
+      </w:r>
+      <w:r>
+        <w:t xml:space="preserve">did not reflec any enrichment and </w:t>
+      </w:r>
+      <w:r>
+        <w:rPr>
+          <w:i/>
+        </w:rPr>
+        <w:t xml:space="preserve">O. sativa </w:t>
+      </w:r>
+      <w:r>
+        <w:t xml:space="preserve">vs </w:t>
+      </w:r>
+      <w:r>
+        <w:rPr>
+          <w:i/>
+        </w:rPr>
+        <w:t xml:space="preserve">A. thaliana </w:t>
+      </w:r>
+      <w:r>
+        <w:t>was even enriched in regions with lower LECIF</w:t>
+      </w:r>
+      <w:r>
+        <w:t xml:space="preserve">-scores. </w:t>
+      </w:r>
+      <w:r>
+        <w:t>This could be explained</w:t>
+      </w:r>
+      <w:r>
+        <w:t xml:space="preserve"> </w:t>
+      </w:r>
+      <w:r>
+        <w:t>by</w:t>
+      </w:r>
+      <w:r>
+        <w:t xml:space="preserve"> </w:t>
+      </w:r>
+      <w:r>
+        <w:t xml:space="preserve">balanced </w:t>
+      </w:r>
+      <w:r>
+        <w:t>s</w:t>
+      </w:r>
+      <w:r>
+        <w:t>ignificant-</w:t>
+      </w:r>
+      <w:r>
+        <w:t xml:space="preserve">SNPs distribution through </w:t>
+      </w:r>
+      <w:r>
+        <w:rPr>
+          <w:i/>
+        </w:rPr>
+        <w:t>A. thaliana</w:t>
+      </w:r>
+      <w:r>
+        <w:t xml:space="preserve"> genome due to </w:t>
+      </w:r>
+      <w:r>
+        <w:t>its</w:t>
+      </w:r>
+      <w:r>
+        <w:t xml:space="preserve"> </w:t>
+      </w:r>
+      <w:r>
+        <w:t xml:space="preserve">architecture and </w:t>
+      </w:r>
+      <w:r>
+        <w:t xml:space="preserve">higher number of </w:t>
+      </w:r>
+      <w:r>
+        <w:t>GWA</w:t>
+      </w:r>
+      <w:r>
+        <w:t xml:space="preserve"> studies, </w:t>
+      </w:r>
+      <w:r>
+        <w:t>more simmilarity in the trait</w:t>
+      </w:r>
+      <w:r>
+        <w:t xml:space="preserve">s </w:t>
+      </w:r>
+      <w:r>
+        <w:t>between the monocots</w:t>
+      </w:r>
+      <w:r>
+        <w:t xml:space="preserve"> </w:t>
+      </w:r>
+      <w:r>
+        <w:t xml:space="preserve">and/or </w:t>
+      </w:r>
+      <w:r>
+        <w:rPr>
+          <w:i/>
+        </w:rPr>
+        <w:t xml:space="preserve">O. sativa </w:t>
+      </w:r>
+      <w:r>
+        <w:t xml:space="preserve">only </w:t>
+      </w:r>
+      <w:r>
+        <w:t xml:space="preserve">being able to </w:t>
+      </w:r>
+      <w:r>
+        <w:t>r</w:t>
+      </w:r>
+      <w:r>
+        <w:t>etain</w:t>
+      </w:r>
+      <w:r>
+        <w:t xml:space="preserve"> functional </w:t>
+      </w:r>
+      <w:r>
+        <w:t>con</w:t>
+      </w:r>
+      <w:r>
+        <w:t xml:space="preserve">servation </w:t>
+      </w:r>
+      <w:r>
+        <w:t xml:space="preserve">information </w:t>
+      </w:r>
+      <w:r>
+        <w:t>related to the closest</w:t>
+      </w:r>
+      <w:r>
+        <w:t xml:space="preserve"> species. </w:t>
+      </w:r>
+      <w:r>
+        <w:t>In the CS module g</w:t>
+      </w:r>
+      <w:r>
+        <w:t>enome-wide d</w:t>
+      </w:r>
+      <w:r>
+        <w:t>istribution</w:t>
+      </w:r>
+      <w:r>
+        <w:t>s</w:t>
+      </w:r>
+      <w:r>
+        <w:t xml:space="preserve"> were shifted to the left </w:t>
+      </w:r>
+      <w:r>
+        <w:t xml:space="preserve">because of </w:t>
+      </w:r>
+      <w:r>
+        <w:t xml:space="preserve">the </w:t>
+      </w:r>
+      <w:r>
+        <w:t>higher weights of negative (only aligned)</w:t>
+      </w:r>
+      <w:r>
+        <w:t xml:space="preserve"> vs</w:t>
+      </w:r>
+      <w:r>
+        <w:t xml:space="preserve"> positive </w:t>
+      </w:r>
+      <w:r>
+        <w:t xml:space="preserve">(aligned and conserved) </w:t>
+      </w:r>
+      <w:r>
+        <w:t xml:space="preserve">samples </w:t>
+      </w:r>
+      <w:r>
+        <w:t xml:space="preserve">to ensure </w:t>
+      </w:r>
+      <w:r>
+        <w:t xml:space="preserve">that only regions with strong </w:t>
+      </w:r>
+      <w:r>
+        <w:t xml:space="preserve">functional evidence </w:t>
+      </w:r>
+      <w:r>
+        <w:t>were</w:t>
+      </w:r>
+      <w:r>
+        <w:t xml:space="preserve"> </w:t>
+      </w:r>
+      <w:r>
+        <w:t>underlined</w:t>
+      </w:r>
+      <w:r>
+        <w:t xml:space="preserve"> </w:t>
+      </w:r>
+      <w:r>
+        <w:t>(</w:t>
+      </w:r>
+      <w:r>
+        <w:rPr>
+          <w:b/>
+        </w:rPr>
+        <w:t xml:space="preserve">fig. 5, </w:t>
+      </w:r>
+      <w:r>
+        <w:rPr>
+          <w:b/>
+        </w:rPr>
+        <w:t xml:space="preserve">bottomright-bottomleft-topright </w:t>
+      </w:r>
+      <w:r>
+        <w:rPr>
+          <w:b/>
+        </w:rPr>
+        <w:t>panel</w:t>
+      </w:r>
+      <w:r>
+        <w:t>)</w:t>
+      </w:r>
+      <w:r>
+        <w:t xml:space="preserve">. </w:t>
+      </w:r>
+    </w:p>
+    <w:p>
+      <w:r>
+        <w:t>Decipher, inisghts</w:t>
+      </w:r>
+      <w:r>
+        <w:t xml:space="preserve">, it should </w:t>
+      </w:r>
+      <w:r>
+        <w:t xml:space="preserve">be </w:t>
+      </w:r>
+      <w:r>
+        <w:t>note</w:t>
+      </w:r>
+      <w:r>
+        <w:t>d</w:t>
+      </w:r>
+      <w:r>
+        <w:t xml:space="preserve"> thing: elements with high coverage are very influenced by the negative</w:t>
+      </w:r>
+      <w:proofErr w:type="gramStart"/>
+      <w:r>
+        <w:t>:positive</w:t>
+      </w:r>
+      <w:proofErr w:type="gramEnd"/>
+      <w:r>
+        <w:t xml:space="preserve"> ratio so it scores could be dimished </w:t>
+      </w:r>
+      <w:r>
+        <w:t xml:space="preserve">as we are working with distant species … </w:t>
+      </w:r>
+    </w:p>
+    <w:p/>
+    <w:p>
+      <w:r>
+        <w:t>Análisis</w:t>
+      </w:r>
+    </w:p>
+    <w:p>
+      <w:r>
+        <w:lastRenderedPageBreak/>
+        <w:t>We thus expect the human–mouse LECIF score will be an important resource for studies using mouse as a model organism.</w:t>
+      </w:r>
+      <w:r>
+        <w:t xml:space="preserve"> In line with the previous</w:t>
+      </w:r>
+    </w:p>
+    <w:p>
+      <w:r>
+        <w:t>Db</w:t>
+      </w:r>
+      <w:r>
+        <w:t>-</w:t>
+      </w:r>
+      <w:r>
+        <w:t xml:space="preserve">Mini </w:t>
+      </w:r>
+      <w:r>
+        <w:t>conclusión.</w:t>
+      </w:r>
     </w:p>
     <w:p>
       <w:pPr>
@@ -2752,6 +3415,21 @@
       </w:r>
     </w:p>
     <w:p>
+      <w:r>
+        <w:t>Intro y referencias</w:t>
+      </w:r>
+    </w:p>
+    <w:p>
+      <w:r>
+        <w:t>Resultados</w:t>
+      </w:r>
+    </w:p>
+    <w:p>
+      <w:r>
+        <w:t>Mini conclusion</w:t>
+      </w:r>
+    </w:p>
+    <w:p>
       <w:pPr>
         <w:pStyle w:val="Ttulo2"/>
       </w:pPr>
@@ -2939,12 +3617,25 @@
         <w:rPr>
           <w:lang w:val="en-US"/>
         </w:rPr>
+        <w:t>DB hypothesis, LECIF comparison with mammals and distant species with more aligning in active states.</w:t>
+      </w:r>
+    </w:p>
+    <w:p>
+      <w:pPr>
+        <w:rPr>
+          <w:lang w:val="en-US"/>
+        </w:rPr>
+      </w:pPr>
+      <w:r>
+        <w:rPr>
+          <w:lang w:val="en-US"/>
+        </w:rPr>
         <w:t>Functional translatation of the predictions and resource to explain complex biological mechanisms</w:t>
       </w:r>
     </w:p>
     <w:p/>
     <w:sectPr>
-      <w:footerReference w:type="default" r:id="rId8"/>
+      <w:footerReference w:type="default" r:id="rId10"/>
       <w:pgSz w:w="11906" w:h="16838"/>
       <w:pgMar w:top="1417" w:right="1701" w:bottom="1417" w:left="1701" w:header="708" w:footer="708" w:gutter="0"/>
       <w:lnNumType w:countBy="1" w:restart="continuous"/>
@@ -2953,6 +3644,33 @@
     </w:sectPr>
   </w:body>
 </w:document>
+</file>
+
+<file path=word/comments.xml><?xml version="1.0" encoding="utf-8"?>
+<w:comments xmlns:wpc="http://schemas.microsoft.com/office/word/2010/wordprocessingCanvas" xmlns:mc="http://schemas.openxmlformats.org/markup-compatibility/2006" xmlns:o="urn:schemas-microsoft-com:office:office" xmlns:r="http://schemas.openxmlformats.org/officeDocument/2006/relationships" xmlns:m="http://schemas.openxmlformats.org/officeDocument/2006/math" xmlns:v="urn:schemas-microsoft-com:vml" xmlns:wp14="http://schemas.microsoft.com/office/word/2010/wordprocessingDrawing" xmlns:wp="http://schemas.openxmlformats.org/drawingml/2006/wordprocessingDrawing" xmlns:w10="urn:schemas-microsoft-com:office:word" xmlns:w="http://schemas.openxmlformats.org/wordprocessingml/2006/main" xmlns:w14="http://schemas.microsoft.com/office/word/2010/wordml" xmlns:w15="http://schemas.microsoft.com/office/word/2012/wordml" xmlns:wpg="http://schemas.microsoft.com/office/word/2010/wordprocessingGroup" xmlns:wpi="http://schemas.microsoft.com/office/word/2010/wordprocessingInk" xmlns:wne="http://schemas.microsoft.com/office/word/2006/wordml" xmlns:wps="http://schemas.microsoft.com/office/word/2010/wordprocessingShape" mc:Ignorable="w14 w15 wp14">
+  <w:comment w:id="1" w:author="Victor Fernandez" w:date="2023-08-05T03:08:00Z" w:initials="VF">
+    <w:p>
+      <w:pPr>
+        <w:pStyle w:val="Textocomentario"/>
+      </w:pPr>
+      <w:r>
+        <w:rPr>
+          <w:rStyle w:val="Refdecomentario"/>
+        </w:rPr>
+        <w:annotationRef/>
+      </w:r>
+      <w:r>
+        <w:t>Encaja más en discusión, lo dejo aquí escrito.</w:t>
+      </w:r>
+    </w:p>
+  </w:comment>
+</w:comments>
+</file>
+
+<file path=word/commentsExtended.xml><?xml version="1.0" encoding="utf-8"?>
+<w15:commentsEx xmlns:wpc="http://schemas.microsoft.com/office/word/2010/wordprocessingCanvas" xmlns:mc="http://schemas.openxmlformats.org/markup-compatibility/2006" xmlns:o="urn:schemas-microsoft-com:office:office" xmlns:r="http://schemas.openxmlformats.org/officeDocument/2006/relationships" xmlns:m="http://schemas.openxmlformats.org/officeDocument/2006/math" xmlns:v="urn:schemas-microsoft-com:vml" xmlns:wp14="http://schemas.microsoft.com/office/word/2010/wordprocessingDrawing" xmlns:wp="http://schemas.openxmlformats.org/drawingml/2006/wordprocessingDrawing" xmlns:w10="urn:schemas-microsoft-com:office:word" xmlns:w="http://schemas.openxmlformats.org/wordprocessingml/2006/main" xmlns:w14="http://schemas.microsoft.com/office/word/2010/wordml" xmlns:w15="http://schemas.microsoft.com/office/word/2012/wordml" xmlns:wpg="http://schemas.microsoft.com/office/word/2010/wordprocessingGroup" xmlns:wpi="http://schemas.microsoft.com/office/word/2010/wordprocessingInk" xmlns:wne="http://schemas.microsoft.com/office/word/2006/wordml" xmlns:wps="http://schemas.microsoft.com/office/word/2010/wordprocessingShape" mc:Ignorable="w14 w15 wp14">
+  <w15:commentEx w15:paraId="23FAE2CA" w15:done="0"/>
+</w15:commentsEx>
 </file>
 
 <file path=word/commentsExtensible.xml><?xml version="1.0" encoding="utf-8"?>
@@ -3038,7 +3756,7 @@
           <w:rPr>
             <w:noProof/>
           </w:rPr>
-          <w:t>5</w:t>
+          <w:t>6</w:t>
         </w:r>
         <w:r>
           <w:fldChar w:fldCharType="end"/>
@@ -3352,6 +4070,14 @@
     <w:abstractNumId w:val="0"/>
   </w:num>
 </w:numbering>
+</file>
+
+<file path=word/people.xml><?xml version="1.0" encoding="utf-8"?>
+<w15:people xmlns:wpc="http://schemas.microsoft.com/office/word/2010/wordprocessingCanvas" xmlns:mc="http://schemas.openxmlformats.org/markup-compatibility/2006" xmlns:o="urn:schemas-microsoft-com:office:office" xmlns:r="http://schemas.openxmlformats.org/officeDocument/2006/relationships" xmlns:m="http://schemas.openxmlformats.org/officeDocument/2006/math" xmlns:v="urn:schemas-microsoft-com:vml" xmlns:wp14="http://schemas.microsoft.com/office/word/2010/wordprocessingDrawing" xmlns:wp="http://schemas.openxmlformats.org/drawingml/2006/wordprocessingDrawing" xmlns:w10="urn:schemas-microsoft-com:office:word" xmlns:w="http://schemas.openxmlformats.org/wordprocessingml/2006/main" xmlns:w14="http://schemas.microsoft.com/office/word/2010/wordml" xmlns:w15="http://schemas.microsoft.com/office/word/2012/wordml" xmlns:wpg="http://schemas.microsoft.com/office/word/2010/wordprocessingGroup" xmlns:wpi="http://schemas.microsoft.com/office/word/2010/wordprocessingInk" xmlns:wne="http://schemas.microsoft.com/office/word/2006/wordml" xmlns:wps="http://schemas.microsoft.com/office/word/2010/wordprocessingShape" mc:Ignorable="w14 w15 wp14">
+  <w15:person w15:author="Victor Fernandez">
+    <w15:presenceInfo w15:providerId="Windows Live" w15:userId="73784d3d914e7c46"/>
+  </w15:person>
+</w15:people>
 </file>
 
 <file path=word/styles.xml><?xml version="1.0" encoding="utf-8"?>
@@ -4412,7 +5138,7 @@
 </file>
 
 <file path=customXml/itemProps1.xml><?xml version="1.0" encoding="utf-8"?>
-<ds:datastoreItem xmlns:ds="http://schemas.openxmlformats.org/officeDocument/2006/customXml" ds:itemID="{B8BEF87D-EC15-4398-906C-59279C9372EE}">
+<ds:datastoreItem xmlns:ds="http://schemas.openxmlformats.org/officeDocument/2006/customXml" ds:itemID="{A5FD8451-DA74-425E-AE51-CBA41197079A}">
   <ds:schemaRefs>
     <ds:schemaRef ds:uri="http://schemas.openxmlformats.org/officeDocument/2006/bibliography"/>
   </ds:schemaRefs>

</xml_diff>

<commit_message>
Legends minor and Results 4/5
</commit_message>
<xml_diff>
--- a/Manuscript/3.Results/Results.docx
+++ b/Manuscript/3.Results/Results.docx
@@ -128,7 +128,10 @@
         <w:t>The states were divided into 5 functional groups (bivalent, active, divergent, repressive and quiescent</w:t>
       </w:r>
       <w:r>
-        <w:t>/no signal</w:t>
+        <w:t>/no-</w:t>
+      </w:r>
+      <w:r>
+        <w:t>signal</w:t>
       </w:r>
       <w:r>
         <w:t>)</w:t>
@@ -1156,7 +1159,10 @@
         <w:t>missed</w:t>
       </w:r>
       <w:r>
-        <w:t xml:space="preserve"> in our collection, and cell-</w:t>
+        <w:t xml:space="preserve"> in our </w:t>
+      </w:r>
+      <w:r>
+        <w:t>collection, and cell-</w:t>
       </w:r>
       <w:r>
         <w:t>cycle</w:t>
@@ -1578,7 +1584,7 @@
         <w:t xml:space="preserve"> </w:t>
       </w:r>
       <w:r>
-        <w:t>studies</w:t>
+        <w:t>research</w:t>
       </w:r>
       <w:r>
         <w:t>.</w:t>
@@ -1636,28 +1642,7 @@
         <w:t xml:space="preserve"> </w:t>
       </w:r>
       <w:r>
-        <w:t xml:space="preserve">generated </w:t>
-      </w:r>
-      <w:r>
-        <w:t xml:space="preserve">and </w:t>
-      </w:r>
-      <w:r>
-        <w:t xml:space="preserve">exploiting that our </w:t>
-      </w:r>
-      <w:r>
-        <w:t>approach</w:t>
-      </w:r>
-      <w:r>
-        <w:t xml:space="preserve"> could differ </w:t>
-      </w:r>
-      <w:r>
-        <w:t xml:space="preserve">between </w:t>
-      </w:r>
-      <w:r>
-        <w:t>constituvely active and</w:t>
-      </w:r>
-      <w:r>
-        <w:t xml:space="preserve"> repressive states</w:t>
+        <w:t>generated</w:t>
       </w:r>
       <w:r>
         <w:t xml:space="preserve">, we </w:t>
@@ -1768,7 +1753,19 @@
         <w:t xml:space="preserve">two paralogs </w:t>
       </w:r>
       <w:r>
-        <w:t xml:space="preserve">covered by divergent state profiles are more likely to have different functions, </w:t>
+        <w:t xml:space="preserve">covered by </w:t>
+      </w:r>
+      <w:r>
+        <w:t>different</w:t>
+      </w:r>
+      <w:r>
+        <w:t xml:space="preserve"> state profiles are more likely to have </w:t>
+      </w:r>
+      <w:r>
+        <w:t>divergent</w:t>
+      </w:r>
+      <w:r>
+        <w:t xml:space="preserve"> functions, </w:t>
       </w:r>
       <w:r>
         <w:t xml:space="preserve">we computed </w:t>
@@ -2202,16 +2199,13 @@
         <w:t xml:space="preserve">ing studies </w:t>
       </w:r>
       <w:r>
-        <w:t xml:space="preserve">and to </w:t>
+        <w:t xml:space="preserve">and to minimize the erronous assignment of high and low diversified duplicates, we </w:t>
+      </w:r>
+      <w:r>
+        <w:t xml:space="preserve">calculated </w:t>
       </w:r>
       <w:r>
         <w:lastRenderedPageBreak/>
-        <w:t xml:space="preserve">minimize the erronous assignment of high and low diversified duplicates, we </w:t>
-      </w:r>
-      <w:r>
-        <w:t xml:space="preserve">calculated </w:t>
-      </w:r>
-      <w:r>
         <w:t xml:space="preserve">5% FDR as a threshold. DFD thresholds were 0.93 and 0.46 for high and low diversified pairs, respectively </w:t>
       </w:r>
       <w:r>
@@ -2612,8 +2606,6 @@
       <w:r>
         <w:t>with</w:t>
       </w:r>
-      <w:bookmarkStart w:id="0" w:name="_GoBack"/>
-      <w:bookmarkEnd w:id="0"/>
       <w:r>
         <w:t xml:space="preserve"> different sets were compared </w:t>
       </w:r>
@@ -2739,7 +2731,6 @@
         <w:pStyle w:val="Ttulo2"/>
       </w:pPr>
       <w:r>
-        <w:lastRenderedPageBreak/>
         <w:t>Defining functional genomics conservation score</w:t>
       </w:r>
       <w:r>
@@ -2772,12 +2763,19 @@
         <w:t xml:space="preserve">massive generation of functional </w:t>
       </w:r>
       <w:r>
-        <w:t xml:space="preserve">genomics tracks, </w:t>
+        <w:t xml:space="preserve">genomics </w:t>
+      </w:r>
+      <w:r>
+        <w:t>data</w:t>
+      </w:r>
+      <w:r>
+        <w:t xml:space="preserve">, </w:t>
       </w:r>
       <w:r>
         <w:t xml:space="preserve">yet </w:t>
       </w:r>
       <w:r>
+        <w:lastRenderedPageBreak/>
         <w:t xml:space="preserve">the </w:t>
       </w:r>
       <w:r>
@@ -2793,45 +2791,10 @@
         <w:t>es</w:t>
       </w:r>
       <w:r>
-        <w:t xml:space="preserve"> are still not well understood for a lack of a holistic point of view. </w:t>
-      </w:r>
-      <w:commentRangeStart w:id="1"/>
-      <w:r>
-        <w:t xml:space="preserve">Previous works </w:t>
-      </w:r>
-      <w:r>
-        <w:t xml:space="preserve">analyzing </w:t>
-      </w:r>
-      <w:r>
-        <w:t xml:space="preserve">inter-species </w:t>
-      </w:r>
-      <w:r>
-        <w:t xml:space="preserve">functional genomics </w:t>
-      </w:r>
-      <w:r>
-        <w:t>were</w:t>
-      </w:r>
-      <w:r>
-        <w:t xml:space="preserve"> focu</w:t>
-      </w:r>
-      <w:r>
-        <w:t>s</w:t>
-      </w:r>
-      <w:r>
-        <w:t xml:space="preserve">ed on comparing same assay matched experiments </w:t>
-      </w:r>
-      <w:r>
-        <w:t xml:space="preserve">missing the power of diverse datasets </w:t>
-      </w:r>
-      <w:r>
-        <w:t>for conservation inference</w:t>
-      </w:r>
-      <w:commentRangeEnd w:id="1"/>
-      <w:r>
-        <w:rPr>
-          <w:rStyle w:val="Refdecomentario"/>
-        </w:rPr>
-        <w:commentReference w:id="1"/>
+        <w:t xml:space="preserve"> are still not well understood for a l</w:t>
+      </w:r>
+      <w:r>
+        <w:t>ack of a holistic point of view</w:t>
       </w:r>
       <w:r>
         <w:t xml:space="preserve">. </w:t>
@@ -2858,7 +2821,7 @@
         <w:fldChar w:fldCharType="begin" w:fldLock="1"/>
       </w:r>
       <w:r>
-        <w:instrText>ADDIN CSL_CITATION {"citationItems":[{"id":"ITEM-1","itemData":{"DOI":"10.1038/s41467-021-22653-8","ISSN":"2041-1723","author":[{"dropping-particle":"Bin","family":"Kwon","given":"Soo","non-dropping-particle":"","parse-names":false,"suffix":""},{"dropping-particle":"","family":"Ernst","given":"Jason","non-dropping-particle":"","parse-names":false,"suffix":""}],"container-title":"Nature Communications","id":"ITEM-1","issued":{"date-parts":[["2021"]]},"page":"2495","publisher":"Springer US","title":"Learning a genome-wide score of human–mouse conservation at the functional genomics level","type":"article-journal","volume":"12"},"uris":["http://www.mendeley.com/documents/?uuid=fa26fc2d-7dc8-49d4-8993-5946d90ce2df"]}],"mendeley":{"formattedCitation":"(Kwon &amp; Ernst, 2021)","plainTextFormattedCitation":"(Kwon &amp; Ernst, 2021)"},"properties":{"noteIndex":0},"schema":"https://github.com/citation-style-language/schema/raw/master/csl-citation.json"}</w:instrText>
+        <w:instrText>ADDIN CSL_CITATION {"citationItems":[{"id":"ITEM-1","itemData":{"DOI":"10.1038/s41467-021-22653-8","ISSN":"2041-1723","author":[{"dropping-particle":"Bin","family":"Kwon","given":"Soo","non-dropping-particle":"","parse-names":false,"suffix":""},{"dropping-particle":"","family":"Ernst","given":"Jason","non-dropping-particle":"","parse-names":false,"suffix":""}],"container-title":"Nature Communications","id":"ITEM-1","issued":{"date-parts":[["2021"]]},"page":"2495","publisher":"Springer US","title":"Learning a genome-wide score of human–mouse conservation at the functional genomics level","type":"article-journal","volume":"12"},"uris":["http://www.mendeley.com/documents/?uuid=fa26fc2d-7dc8-49d4-8993-5946d90ce2df"]}],"mendeley":{"formattedCitation":"(Kwon &amp; Ernst, 2021)","plainTextFormattedCitation":"(Kwon &amp; Ernst, 2021)","previouslyFormattedCitation":"(Kwon &amp; Ernst, 2021)"},"properties":{"noteIndex":0},"schema":"https://github.com/citation-style-language/schema/raw/master/csl-citation.json"}</w:instrText>
       </w:r>
       <w:r>
         <w:fldChar w:fldCharType="separate"/>
@@ -2885,16 +2848,7 @@
         <w:t xml:space="preserve">ing </w:t>
       </w:r>
       <w:r>
-        <w:t>epigenomic, chromatin states, whole genome alignments and transcriptomic information</w:t>
-      </w:r>
-      <w:r>
-        <w:t xml:space="preserve"> </w:t>
-      </w:r>
-      <w:r>
-        <w:t>for all pairwise comparisons</w:t>
-      </w:r>
-      <w:r>
-        <w:t xml:space="preserve">. </w:t>
+        <w:t xml:space="preserve">epigenomic, chromatin states, whole genome alignments and transcriptomic information for all pairwise comparisons. </w:t>
       </w:r>
       <w:r>
         <w:t xml:space="preserve">By querying LECIF-scores, we sought to identify </w:t>
@@ -2903,10 +2857,7 @@
         <w:t>regions with similar phenotypic properties</w:t>
       </w:r>
       <w:r>
-        <w:t xml:space="preserve"> </w:t>
-      </w:r>
-      <w:r>
-        <w:t>(</w:t>
+        <w:t xml:space="preserve"> (</w:t>
       </w:r>
       <w:r>
         <w:rPr>
@@ -2983,7 +2934,58 @@
         <w:t>the lower number of alignments in these regions</w:t>
       </w:r>
       <w:r>
-        <w:t xml:space="preserve"> </w:t>
+        <w:t xml:space="preserve"> (</w:t>
+      </w:r>
+      <w:r>
+        <w:rPr>
+          <w:b/>
+        </w:rPr>
+        <w:t xml:space="preserve">fig. 5, middle </w:t>
+      </w:r>
+      <w:r>
+        <w:rPr>
+          <w:b/>
+        </w:rPr>
+        <w:t>panel</w:t>
+      </w:r>
+      <w:r>
+        <w:t>)</w:t>
+      </w:r>
+      <w:r>
+        <w:t>.</w:t>
+      </w:r>
+      <w:r>
+        <w:t xml:space="preserve"> </w:t>
+      </w:r>
+      <w:r>
+        <w:t>As mentioned before, we did not find</w:t>
+      </w:r>
+      <w:r>
+        <w:t xml:space="preserve"> a c</w:t>
+      </w:r>
+      <w:r>
+        <w:t>onstrained</w:t>
+      </w:r>
+      <w:r>
+        <w:t xml:space="preserve"> pattern</w:t>
+      </w:r>
+      <w:r>
+        <w:t xml:space="preserve"> in </w:t>
+      </w:r>
+      <w:r>
+        <w:t xml:space="preserve">the genetic variability module. </w:t>
+      </w:r>
+      <w:r>
+        <w:t xml:space="preserve">Whilst both </w:t>
+      </w:r>
+      <w:r>
+        <w:rPr>
+          <w:i/>
+        </w:rPr>
+        <w:t xml:space="preserve">Z. mays </w:t>
+      </w:r>
+      <w:r>
+        <w:t xml:space="preserve">contrasts </w:t>
       </w:r>
       <w:r>
         <w:t>(</w:t>
@@ -2992,7 +2994,40 @@
         <w:rPr>
           <w:b/>
         </w:rPr>
-        <w:t xml:space="preserve">fig. 5, middle </w:t>
+        <w:t>fig. 5, topright panel</w:t>
+      </w:r>
+      <w:r>
+        <w:t>)</w:t>
+      </w:r>
+      <w:r>
+        <w:t xml:space="preserve"> </w:t>
+      </w:r>
+      <w:r>
+        <w:t xml:space="preserve">and </w:t>
+      </w:r>
+      <w:r>
+        <w:rPr>
+          <w:i/>
+        </w:rPr>
+        <w:t xml:space="preserve">O. sativa </w:t>
+      </w:r>
+      <w:r>
+        <w:t xml:space="preserve">vs </w:t>
+      </w:r>
+      <w:r>
+        <w:rPr>
+          <w:i/>
+        </w:rPr>
+        <w:t xml:space="preserve">Z. mays </w:t>
+      </w:r>
+      <w:r>
+        <w:t>(</w:t>
+      </w:r>
+      <w:r>
+        <w:rPr>
+          <w:b/>
+        </w:rPr>
+        <w:t xml:space="preserve">fig. 5 bottomleft </w:t>
       </w:r>
       <w:r>
         <w:rPr>
@@ -3001,231 +3036,162 @@
         <w:t>panel</w:t>
       </w:r>
       <w:r>
+        <w:t xml:space="preserve">) </w:t>
+      </w:r>
+      <w:r>
+        <w:t>GWAS</w:t>
+      </w:r>
+      <w:r>
+        <w:t xml:space="preserve"> significant SNPs are </w:t>
+      </w:r>
+      <w:r>
+        <w:t>enriched in regions with high</w:t>
+      </w:r>
+      <w:r>
+        <w:t xml:space="preserve"> functional conservation, </w:t>
+      </w:r>
+      <w:r>
+        <w:t xml:space="preserve">both </w:t>
+      </w:r>
+      <w:r>
+        <w:rPr>
+          <w:i/>
+        </w:rPr>
+        <w:t xml:space="preserve">A. thaliana </w:t>
+      </w:r>
+      <w:r>
+        <w:t>contra</w:t>
+      </w:r>
+      <w:r>
+        <w:t>sts</w:t>
+      </w:r>
+      <w:r>
+        <w:t xml:space="preserve"> (</w:t>
+      </w:r>
+      <w:r>
+        <w:rPr>
+          <w:b/>
+        </w:rPr>
+        <w:t>fig. 5, bottomright panel</w:t>
+      </w:r>
+      <w:r>
         <w:t>)</w:t>
       </w:r>
       <w:r>
-        <w:t>.</w:t>
-      </w:r>
-      <w:r>
-        <w:t xml:space="preserve"> </w:t>
-      </w:r>
-      <w:r>
-        <w:t>As mentioned before, we did not find</w:t>
-      </w:r>
-      <w:r>
-        <w:t xml:space="preserve"> a c</w:t>
-      </w:r>
-      <w:r>
-        <w:t>onstrained</w:t>
-      </w:r>
-      <w:r>
-        <w:t xml:space="preserve"> pattern</w:t>
-      </w:r>
-      <w:r>
-        <w:t xml:space="preserve"> in </w:t>
-      </w:r>
-      <w:r>
-        <w:t xml:space="preserve">the genetic variability module. </w:t>
-      </w:r>
-      <w:r>
-        <w:t xml:space="preserve">Whilst both </w:t>
+        <w:t xml:space="preserve"> </w:t>
+      </w:r>
+      <w:r>
+        <w:t>did not reflec</w:t>
+      </w:r>
+      <w:r>
+        <w:t>t</w:t>
+      </w:r>
+      <w:r>
+        <w:t xml:space="preserve"> any enrichment and </w:t>
       </w:r>
       <w:r>
         <w:rPr>
           <w:i/>
         </w:rPr>
-        <w:t xml:space="preserve">Z. mays </w:t>
-      </w:r>
-      <w:r>
-        <w:t xml:space="preserve">contrasts </w:t>
-      </w:r>
-      <w:r>
-        <w:t>(</w:t>
-      </w:r>
-      <w:r>
-        <w:rPr>
-          <w:b/>
-        </w:rPr>
-        <w:t>fig. 5, topright panel</w:t>
-      </w:r>
-      <w:r>
-        <w:t xml:space="preserve"> </w:t>
-      </w:r>
-      <w:r>
-        <w:t xml:space="preserve">and </w:t>
+        <w:t xml:space="preserve">O. sativa </w:t>
+      </w:r>
+      <w:r>
+        <w:t xml:space="preserve">vs </w:t>
       </w:r>
       <w:r>
         <w:rPr>
           <w:i/>
         </w:rPr>
+        <w:t xml:space="preserve">A. thaliana </w:t>
+      </w:r>
+      <w:r>
+        <w:t>was eve</w:t>
+      </w:r>
+      <w:r>
+        <w:t>n enriched in regions with low</w:t>
+      </w:r>
+      <w:r>
+        <w:t xml:space="preserve"> LECIF</w:t>
+      </w:r>
+      <w:r>
+        <w:t xml:space="preserve">-scores. </w:t>
+      </w:r>
+      <w:r>
+        <w:t>This could be explained</w:t>
+      </w:r>
+      <w:r>
+        <w:t xml:space="preserve"> </w:t>
+      </w:r>
+      <w:r>
+        <w:t>by</w:t>
+      </w:r>
+      <w:r>
+        <w:t xml:space="preserve"> </w:t>
+      </w:r>
+      <w:r>
+        <w:t xml:space="preserve">balanced </w:t>
+      </w:r>
+      <w:r>
+        <w:t>s</w:t>
+      </w:r>
+      <w:r>
+        <w:t>ignificant-</w:t>
+      </w:r>
+      <w:r>
+        <w:t xml:space="preserve">SNPs distribution through </w:t>
+      </w:r>
+      <w:r>
+        <w:rPr>
+          <w:i/>
+        </w:rPr>
+        <w:t>A. thaliana</w:t>
+      </w:r>
+      <w:r>
+        <w:t xml:space="preserve"> genome due to </w:t>
+      </w:r>
+      <w:r>
+        <w:t>its</w:t>
+      </w:r>
+      <w:r>
+        <w:t xml:space="preserve"> </w:t>
+      </w:r>
+      <w:r>
+        <w:t xml:space="preserve">architecture and </w:t>
+      </w:r>
+      <w:r>
+        <w:t xml:space="preserve">higher number of </w:t>
+      </w:r>
+      <w:r>
+        <w:t>GWA</w:t>
+      </w:r>
+      <w:r>
+        <w:t xml:space="preserve"> studies, </w:t>
+      </w:r>
+      <w:r>
+        <w:t>more simmilarity in the trait</w:t>
+      </w:r>
+      <w:r>
+        <w:t xml:space="preserve">s </w:t>
+      </w:r>
+      <w:r>
+        <w:t xml:space="preserve">studied </w:t>
+      </w:r>
+      <w:r>
+        <w:t>between the monocots</w:t>
+      </w:r>
+      <w:r>
+        <w:t xml:space="preserve"> </w:t>
+      </w:r>
+      <w:r>
+        <w:t xml:space="preserve">and/or </w:t>
+      </w:r>
+      <w:r>
+        <w:rPr>
+          <w:i/>
+        </w:rPr>
         <w:t xml:space="preserve">O. sativa </w:t>
       </w:r>
       <w:r>
-        <w:t xml:space="preserve">vs </w:t>
-      </w:r>
-      <w:r>
-        <w:rPr>
-          <w:i/>
-        </w:rPr>
-        <w:t xml:space="preserve">Z. mays </w:t>
-      </w:r>
-      <w:r>
-        <w:t>(</w:t>
-      </w:r>
-      <w:r>
-        <w:rPr>
-          <w:b/>
-        </w:rPr>
-        <w:t xml:space="preserve">fig. 5 bottomleft </w:t>
-      </w:r>
-      <w:r>
-        <w:rPr>
-          <w:b/>
-        </w:rPr>
-        <w:t>panel</w:t>
-      </w:r>
-      <w:r>
-        <w:t xml:space="preserve">) </w:t>
-      </w:r>
-      <w:r>
-        <w:t>GWAS</w:t>
-      </w:r>
-      <w:r>
-        <w:t xml:space="preserve"> significant SNPs are </w:t>
-      </w:r>
-      <w:r>
-        <w:t>enriched in regions with high</w:t>
-      </w:r>
-      <w:r>
-        <w:t xml:space="preserve"> functional conservation, </w:t>
-      </w:r>
-      <w:r>
-        <w:t xml:space="preserve">both </w:t>
-      </w:r>
-      <w:r>
-        <w:rPr>
-          <w:i/>
-        </w:rPr>
-        <w:t xml:space="preserve">A. thaliana </w:t>
-      </w:r>
-      <w:r>
-        <w:t>contra</w:t>
-      </w:r>
-      <w:r>
-        <w:t>sts</w:t>
-      </w:r>
-      <w:r>
-        <w:t xml:space="preserve"> (</w:t>
-      </w:r>
-      <w:r>
-        <w:rPr>
-          <w:b/>
-        </w:rPr>
-        <w:t>fig. 5, bottomright panel</w:t>
-      </w:r>
-      <w:r>
-        <w:t>)</w:t>
-      </w:r>
-      <w:r>
-        <w:t xml:space="preserve"> </w:t>
-      </w:r>
-      <w:r>
-        <w:t xml:space="preserve">did not reflec any enrichment and </w:t>
-      </w:r>
-      <w:r>
-        <w:rPr>
-          <w:i/>
-        </w:rPr>
-        <w:t xml:space="preserve">O. sativa </w:t>
-      </w:r>
-      <w:r>
-        <w:t xml:space="preserve">vs </w:t>
-      </w:r>
-      <w:r>
-        <w:rPr>
-          <w:i/>
-        </w:rPr>
-        <w:t xml:space="preserve">A. thaliana </w:t>
-      </w:r>
-      <w:r>
-        <w:t>was even enriched in regions with lower LECIF</w:t>
-      </w:r>
-      <w:r>
-        <w:t xml:space="preserve">-scores. </w:t>
-      </w:r>
-      <w:r>
-        <w:t>This could be explained</w:t>
-      </w:r>
-      <w:r>
-        <w:t xml:space="preserve"> </w:t>
-      </w:r>
-      <w:r>
-        <w:t>by</w:t>
-      </w:r>
-      <w:r>
-        <w:t xml:space="preserve"> </w:t>
-      </w:r>
-      <w:r>
-        <w:t xml:space="preserve">balanced </w:t>
-      </w:r>
-      <w:r>
-        <w:t>s</w:t>
-      </w:r>
-      <w:r>
-        <w:t>ignificant-</w:t>
-      </w:r>
-      <w:r>
-        <w:t xml:space="preserve">SNPs distribution through </w:t>
-      </w:r>
-      <w:r>
-        <w:rPr>
-          <w:i/>
-        </w:rPr>
-        <w:t>A. thaliana</w:t>
-      </w:r>
-      <w:r>
-        <w:t xml:space="preserve"> genome due to </w:t>
-      </w:r>
-      <w:r>
-        <w:t>its</w:t>
-      </w:r>
-      <w:r>
-        <w:t xml:space="preserve"> </w:t>
-      </w:r>
-      <w:r>
-        <w:t xml:space="preserve">architecture and </w:t>
-      </w:r>
-      <w:r>
-        <w:t xml:space="preserve">higher number of </w:t>
-      </w:r>
-      <w:r>
-        <w:t>GWA</w:t>
-      </w:r>
-      <w:r>
-        <w:t xml:space="preserve"> studies, </w:t>
-      </w:r>
-      <w:r>
-        <w:t>more simmilarity in the trait</w:t>
-      </w:r>
-      <w:r>
-        <w:t xml:space="preserve">s </w:t>
-      </w:r>
-      <w:r>
-        <w:t>between the monocots</w:t>
-      </w:r>
-      <w:r>
-        <w:t xml:space="preserve"> </w:t>
-      </w:r>
-      <w:r>
-        <w:t xml:space="preserve">and/or </w:t>
-      </w:r>
-      <w:r>
-        <w:rPr>
-          <w:i/>
-        </w:rPr>
-        <w:t xml:space="preserve">O. sativa </w:t>
-      </w:r>
-      <w:r>
         <w:t xml:space="preserve">only </w:t>
       </w:r>
       <w:r>
@@ -3253,151 +3219,724 @@
         <w:t>related to the closest</w:t>
       </w:r>
       <w:r>
-        <w:t xml:space="preserve"> species. </w:t>
-      </w:r>
-      <w:r>
-        <w:t>In the CS module g</w:t>
-      </w:r>
-      <w:r>
-        <w:t>enome-wide d</w:t>
-      </w:r>
-      <w:r>
-        <w:t>istribution</w:t>
-      </w:r>
-      <w:r>
-        <w:t>s</w:t>
-      </w:r>
-      <w:r>
-        <w:t xml:space="preserve"> were shifted to the left </w:t>
-      </w:r>
-      <w:r>
-        <w:t xml:space="preserve">because of </w:t>
-      </w:r>
-      <w:r>
-        <w:t xml:space="preserve">the </w:t>
-      </w:r>
-      <w:r>
-        <w:t>higher weights of negative (only aligned)</w:t>
-      </w:r>
-      <w:r>
-        <w:t xml:space="preserve"> vs</w:t>
-      </w:r>
-      <w:r>
-        <w:t xml:space="preserve"> positive </w:t>
-      </w:r>
-      <w:r>
-        <w:t xml:space="preserve">(aligned and conserved) </w:t>
-      </w:r>
-      <w:r>
-        <w:t xml:space="preserve">samples </w:t>
-      </w:r>
-      <w:r>
-        <w:t xml:space="preserve">to ensure </w:t>
-      </w:r>
-      <w:r>
-        <w:t xml:space="preserve">that only regions with strong </w:t>
-      </w:r>
-      <w:r>
-        <w:t xml:space="preserve">functional evidence </w:t>
-      </w:r>
-      <w:r>
-        <w:t>were</w:t>
-      </w:r>
-      <w:r>
-        <w:t xml:space="preserve"> </w:t>
-      </w:r>
-      <w:r>
-        <w:t>underlined</w:t>
-      </w:r>
-      <w:r>
-        <w:t xml:space="preserve"> </w:t>
-      </w:r>
-      <w:r>
-        <w:t>(</w:t>
-      </w:r>
-      <w:r>
-        <w:rPr>
-          <w:b/>
-        </w:rPr>
-        <w:t xml:space="preserve">fig. 5, </w:t>
-      </w:r>
-      <w:r>
-        <w:rPr>
-          <w:b/>
-        </w:rPr>
-        <w:t xml:space="preserve">bottomright-bottomleft-topright </w:t>
-      </w:r>
-      <w:r>
-        <w:rPr>
-          <w:b/>
-        </w:rPr>
-        <w:t>panel</w:t>
-      </w:r>
-      <w:r>
-        <w:t>)</w:t>
-      </w:r>
-      <w:r>
-        <w:t xml:space="preserve">. </w:t>
+        <w:t xml:space="preserve"> species.</w:t>
+      </w:r>
+      <w:r>
+        <w:t xml:space="preserve"> </w:t>
       </w:r>
     </w:p>
     <w:p>
       <w:r>
-        <w:t>Decipher, inisghts</w:t>
-      </w:r>
-      <w:r>
-        <w:t xml:space="preserve">, it should </w:t>
-      </w:r>
-      <w:r>
-        <w:t xml:space="preserve">be </w:t>
-      </w:r>
-      <w:r>
-        <w:t>note</w:t>
+        <w:t>In the CS module</w:t>
+      </w:r>
+      <w:r>
+        <w:t>,</w:t>
+      </w:r>
+      <w:r>
+        <w:t xml:space="preserve"> g</w:t>
+      </w:r>
+      <w:r>
+        <w:t>enome-wide d</w:t>
+      </w:r>
+      <w:r>
+        <w:t>istribution</w:t>
+      </w:r>
+      <w:r>
+        <w:t>s</w:t>
+      </w:r>
+      <w:r>
+        <w:t xml:space="preserve"> were shifted to the left </w:t>
+      </w:r>
+      <w:r>
+        <w:t xml:space="preserve">because of </w:t>
+      </w:r>
+      <w:r>
+        <w:t xml:space="preserve">the </w:t>
+      </w:r>
+      <w:r>
+        <w:t>higher weights of negative (only aligned)</w:t>
+      </w:r>
+      <w:r>
+        <w:t xml:space="preserve"> vs</w:t>
+      </w:r>
+      <w:r>
+        <w:t xml:space="preserve"> positive </w:t>
+      </w:r>
+      <w:r>
+        <w:t xml:space="preserve">(aligned and </w:t>
+      </w:r>
+      <w:r>
+        <w:t xml:space="preserve">functionally </w:t>
+      </w:r>
+      <w:r>
+        <w:t xml:space="preserve">conserved) </w:t>
+      </w:r>
+      <w:r>
+        <w:t xml:space="preserve">samples </w:t>
+      </w:r>
+      <w:r>
+        <w:t xml:space="preserve">to ensure </w:t>
+      </w:r>
+      <w:r>
+        <w:t xml:space="preserve">that only regions with strong </w:t>
+      </w:r>
+      <w:r>
+        <w:t xml:space="preserve">functional evidence </w:t>
+      </w:r>
+      <w:r>
+        <w:t>were</w:t>
+      </w:r>
+      <w:r>
+        <w:t xml:space="preserve"> </w:t>
+      </w:r>
+      <w:r>
+        <w:t>underlined</w:t>
+      </w:r>
+      <w:r>
+        <w:t xml:space="preserve"> (</w:t>
+      </w:r>
+      <w:r>
+        <w:rPr>
+          <w:b/>
+        </w:rPr>
+        <w:t xml:space="preserve">fig. 5, bottomright-bottomleft-topright </w:t>
+      </w:r>
+      <w:r>
+        <w:rPr>
+          <w:b/>
+        </w:rPr>
+        <w:t>panel</w:t>
+      </w:r>
+      <w:r>
+        <w:rPr>
+          <w:b/>
+        </w:rPr>
+        <w:t>; histogram</w:t>
+      </w:r>
+      <w:r>
+        <w:t>)</w:t>
+      </w:r>
+      <w:r>
+        <w:t>.</w:t>
+      </w:r>
+      <w:r>
+        <w:t xml:space="preserve"> </w:t>
+      </w:r>
+      <w:r>
+        <w:t xml:space="preserve">To validate </w:t>
+      </w:r>
+      <w:r>
+        <w:t>that LECIF</w:t>
+      </w:r>
+      <w:r>
+        <w:t>-score</w:t>
+      </w:r>
+      <w:r>
+        <w:t xml:space="preserve"> </w:t>
+      </w:r>
+      <w:r>
+        <w:t xml:space="preserve">displays expected cross-species similarity in functional genomics features, we </w:t>
+      </w:r>
+      <w:r>
+        <w:t xml:space="preserve">examined it in relation </w:t>
+      </w:r>
+      <w:r>
+        <w:t>to CS annotation</w:t>
+      </w:r>
+      <w:r>
+        <w:t xml:space="preserve">. </w:t>
+      </w:r>
+      <w:r>
+        <w:t>In each of the six query vs target comparisons between t</w:t>
+      </w:r>
+      <w:r>
+        <w:t xml:space="preserve">hese three model species, </w:t>
+      </w:r>
+      <w:r>
+        <w:t xml:space="preserve">CS </w:t>
+      </w:r>
+      <w:r>
+        <w:t xml:space="preserve">linked to strong regulatory or transcription activity tended to have higher mean LECIF-score </w:t>
+      </w:r>
+      <w:r>
+        <w:t>than the other states</w:t>
+      </w:r>
+      <w:r>
+        <w:t xml:space="preserve"> </w:t>
+      </w:r>
+      <w:r>
+        <w:t>(</w:t>
+      </w:r>
+      <w:r>
+        <w:rPr>
+          <w:b/>
+        </w:rPr>
+        <w:t xml:space="preserve">fig. 5, bottomright-bottomleft-topright </w:t>
+      </w:r>
+      <w:r>
+        <w:rPr>
+          <w:b/>
+        </w:rPr>
+        <w:t>panel</w:t>
+      </w:r>
+      <w:r>
+        <w:rPr>
+          <w:b/>
+        </w:rPr>
+        <w:t xml:space="preserve">; </w:t>
+      </w:r>
+      <w:r>
+        <w:rPr>
+          <w:b/>
+        </w:rPr>
+        <w:t>violinplot</w:t>
+      </w:r>
+      <w:r>
+        <w:rPr>
+          <w:b/>
+        </w:rPr>
+        <w:t>s</w:t>
+      </w:r>
+      <w:r>
+        <w:t>)</w:t>
+      </w:r>
+      <w:r>
+        <w:t xml:space="preserve">. </w:t>
+      </w:r>
+      <w:r>
+        <w:t>W</w:t>
+      </w:r>
+      <w:r>
+        <w:t xml:space="preserve">e </w:t>
+      </w:r>
+      <w:r>
+        <w:t xml:space="preserve">investigated </w:t>
+      </w:r>
+      <w:r>
+        <w:t>cross-species CS simmilarity for different ranges of the LECIF</w:t>
+      </w:r>
+      <w:r>
+        <w:t>-</w:t>
+      </w:r>
+      <w:r>
+        <w:t>score</w:t>
+      </w:r>
+      <w:r>
+        <w:t xml:space="preserve"> </w:t>
+      </w:r>
+      <w:r>
+        <w:t>(</w:t>
+      </w:r>
+      <w:r>
+        <w:rPr>
+          <w:b/>
+        </w:rPr>
+        <w:t xml:space="preserve">fig. 5, bottomright-bottomleft-topright </w:t>
+      </w:r>
+      <w:r>
+        <w:rPr>
+          <w:b/>
+        </w:rPr>
+        <w:t>panel</w:t>
+      </w:r>
+      <w:r>
+        <w:rPr>
+          <w:b/>
+        </w:rPr>
+        <w:t>;</w:t>
+      </w:r>
+      <w:r>
+        <w:rPr>
+          <w:b/>
+        </w:rPr>
+        <w:t xml:space="preserve"> </w:t>
+      </w:r>
+      <w:r>
+        <w:rPr>
+          <w:b/>
+        </w:rPr>
+        <w:t>lineplot</w:t>
+      </w:r>
+      <w:r>
+        <w:rPr>
+          <w:b/>
+        </w:rPr>
+        <w:t>s</w:t>
+      </w:r>
+      <w:r>
+        <w:t>)</w:t>
+      </w:r>
+      <w:r>
+        <w:t xml:space="preserve">. </w:t>
+      </w:r>
+      <w:r>
+        <w:t>As LECIF-score increase</w:t>
       </w:r>
       <w:r>
         <w:t>d</w:t>
       </w:r>
       <w:r>
-        <w:t xml:space="preserve"> thing: elements with high coverage are very influenced by the negative</w:t>
-      </w:r>
-      <w:proofErr w:type="gramStart"/>
-      <w:r>
-        <w:t>:positive</w:t>
-      </w:r>
-      <w:proofErr w:type="gramEnd"/>
-      <w:r>
-        <w:t xml:space="preserve"> ratio so it scores could be dimished </w:t>
-      </w:r>
-      <w:r>
-        <w:t xml:space="preserve">as we are working with distant species … </w:t>
-      </w:r>
-    </w:p>
-    <w:p/>
-    <w:p>
-      <w:r>
-        <w:t>Análisis</w:t>
+        <w:t xml:space="preserve">, cross-species CS agreement was </w:t>
+      </w:r>
+      <w:r>
+        <w:t xml:space="preserve">gradually </w:t>
+      </w:r>
+      <w:r>
+        <w:t xml:space="preserve">higher in active, </w:t>
+      </w:r>
+      <w:r>
+        <w:t xml:space="preserve">bivalent and heterochromatin functional groups (i.e </w:t>
+      </w:r>
+      <w:r>
+        <w:t xml:space="preserve">aligned </w:t>
+      </w:r>
+      <w:r>
+        <w:t xml:space="preserve">regions </w:t>
+      </w:r>
+      <w:r>
+        <w:t xml:space="preserve">marked </w:t>
+      </w:r>
+      <w:r>
+        <w:t xml:space="preserve">with high scores </w:t>
+      </w:r>
+      <w:r>
+        <w:t>are</w:t>
+      </w:r>
+      <w:r>
+        <w:t xml:space="preserve"> </w:t>
+      </w:r>
+      <w:r>
+        <w:t xml:space="preserve">expected to present same </w:t>
+      </w:r>
+      <w:r>
+        <w:t>CS</w:t>
+      </w:r>
+      <w:r>
+        <w:t xml:space="preserve"> for the</w:t>
+      </w:r>
+      <w:r>
+        <w:t>s</w:t>
+      </w:r>
+      <w:r>
+        <w:t>e</w:t>
+      </w:r>
+      <w:r>
+        <w:t xml:space="preserve"> functional groups</w:t>
+      </w:r>
+      <w:r>
+        <w:t>)</w:t>
+      </w:r>
+      <w:r>
+        <w:t xml:space="preserve">. </w:t>
+      </w:r>
+      <w:r>
+        <w:t xml:space="preserve">This pattern was not fulfilled for </w:t>
+      </w:r>
+      <w:r>
+        <w:t xml:space="preserve">divergent and </w:t>
+      </w:r>
+      <w:r>
+        <w:t xml:space="preserve">quies/no-signal </w:t>
+      </w:r>
+      <w:r>
+        <w:t>states</w:t>
+      </w:r>
+      <w:r>
+        <w:t xml:space="preserve"> because </w:t>
+      </w:r>
+      <w:r>
+        <w:t xml:space="preserve">simmilarity was </w:t>
+      </w:r>
+      <w:r>
+        <w:t xml:space="preserve">not </w:t>
+      </w:r>
+      <w:r>
+        <w:t xml:space="preserve">expected by definition and </w:t>
+      </w:r>
+      <w:r>
+        <w:t>the absence of epigenetic regulation</w:t>
+      </w:r>
+      <w:r>
+        <w:t>, respectively</w:t>
+      </w:r>
+      <w:r>
+        <w:t xml:space="preserve">. </w:t>
+      </w:r>
+      <w:r>
+        <w:t>To provide further proof,</w:t>
+      </w:r>
+      <w:r>
+        <w:t xml:space="preserve"> </w:t>
+      </w:r>
+      <w:r>
+        <w:t xml:space="preserve">we analyzed </w:t>
+      </w:r>
+      <w:r>
+        <w:t xml:space="preserve">CS annotations in regions where functiona genomics (LECIF) </w:t>
+      </w:r>
+      <w:r>
+        <w:lastRenderedPageBreak/>
+        <w:t>and comparative genomics (PhyloP)</w:t>
+      </w:r>
+      <w:r>
+        <w:t xml:space="preserve"> </w:t>
+      </w:r>
+      <w:r>
+        <w:t xml:space="preserve">scores </w:t>
+      </w:r>
+      <w:r>
+        <w:t xml:space="preserve">disagreed </w:t>
+      </w:r>
+      <w:r>
+        <w:t>(</w:t>
+      </w:r>
+      <w:r>
+        <w:rPr>
+          <w:b/>
+        </w:rPr>
+        <w:t xml:space="preserve">fig. 5, bottomright-bottomleft-topright </w:t>
+      </w:r>
+      <w:r>
+        <w:rPr>
+          <w:b/>
+        </w:rPr>
+        <w:t>panel</w:t>
+      </w:r>
+      <w:r>
+        <w:rPr>
+          <w:b/>
+        </w:rPr>
+        <w:t>;</w:t>
+      </w:r>
+      <w:r>
+        <w:rPr>
+          <w:b/>
+        </w:rPr>
+        <w:t xml:space="preserve"> </w:t>
+      </w:r>
+      <w:r>
+        <w:rPr>
+          <w:b/>
+        </w:rPr>
+        <w:t xml:space="preserve">grouped </w:t>
+      </w:r>
+      <w:r>
+        <w:rPr>
+          <w:b/>
+        </w:rPr>
+        <w:t>barplots</w:t>
+      </w:r>
+      <w:r>
+        <w:t>)</w:t>
+      </w:r>
+      <w:r>
+        <w:t>.</w:t>
+      </w:r>
+      <w:r>
+        <w:t xml:space="preserve"> Specifically, </w:t>
+      </w:r>
+      <w:r>
+        <w:t xml:space="preserve">for pairs of regions where the LECIF-score was high (percentile rank &gt; 60) and </w:t>
+      </w:r>
+      <w:r>
+        <w:t>PhyloP-score was low (percentile rank &lt; 40), we computed CS simmilarity</w:t>
+      </w:r>
+      <w:r>
+        <w:t xml:space="preserve">. </w:t>
+      </w:r>
+      <w:r>
+        <w:t xml:space="preserve">We appreciated that </w:t>
+      </w:r>
+      <w:r>
+        <w:t xml:space="preserve">such pairs </w:t>
+      </w:r>
+      <w:r>
+        <w:t xml:space="preserve">were more likely to </w:t>
+      </w:r>
+      <w:r>
+        <w:t xml:space="preserve">exhibit </w:t>
+      </w:r>
+      <w:r>
+        <w:t>convergent s</w:t>
+      </w:r>
+      <w:r>
+        <w:t>tates for all the groups and vice</w:t>
+      </w:r>
+      <w:r>
+        <w:t xml:space="preserve"> </w:t>
+      </w:r>
+      <w:r>
+        <w:t>versa.</w:t>
       </w:r>
     </w:p>
     <w:p>
       <w:r>
-        <w:lastRenderedPageBreak/>
-        <w:t>We thus expect the human–mouse LECIF score will be an important resource for studies using mouse as a model organism.</w:t>
-      </w:r>
-      <w:r>
-        <w:t xml:space="preserve"> In line with the previous</w:t>
+        <w:t xml:space="preserve">We next </w:t>
+      </w:r>
+      <w:r>
+        <w:t>evaluated</w:t>
+      </w:r>
+      <w:r>
+        <w:t xml:space="preserve"> more deeply the relationships between functional/comparative-genomics scores and annotations </w:t>
+      </w:r>
+      <w:r>
+        <w:t>(</w:t>
+      </w:r>
+      <w:r>
+        <w:rPr>
+          <w:b/>
+        </w:rPr>
+        <w:t xml:space="preserve">fig. 5, bottomright-bottomleft-topright </w:t>
+      </w:r>
+      <w:r>
+        <w:rPr>
+          <w:b/>
+        </w:rPr>
+        <w:t>panel</w:t>
+      </w:r>
+      <w:r>
+        <w:rPr>
+          <w:b/>
+        </w:rPr>
+        <w:t xml:space="preserve">; </w:t>
+      </w:r>
+      <w:r>
+        <w:rPr>
+          <w:b/>
+        </w:rPr>
+        <w:t>boxplots</w:t>
+      </w:r>
+      <w:r>
+        <w:t>)</w:t>
+      </w:r>
+      <w:r>
+        <w:t xml:space="preserve">. </w:t>
+      </w:r>
+      <w:r>
+        <w:t xml:space="preserve">It should be noted that as we are studying distant-related species, the scores of annotations with high coverage % in the aligning regions, like PhastCons/PhyloP </w:t>
+      </w:r>
+      <w:r>
+        <w:fldChar w:fldCharType="begin" w:fldLock="1"/>
+      </w:r>
+      <w:r>
+        <w:instrText>ADDIN CSL_CITATION {"citationItems":[{"id":"ITEM-1","itemData":{"DOI":"10.1093/nar/gkz1020","author":[{"dropping-particle":"","family":"Tian","given":"Feng","non-dropping-particle":"","parse-names":false,"suffix":""},{"dropping-particle":"","family":"Yang","given":"De-chang","non-dropping-particle":"","parse-names":false,"suffix":""},{"dropping-particle":"","family":"Meng","given":"Yu-qi","non-dropping-particle":"","parse-names":false,"suffix":""},{"dropping-particle":"","family":"Jin","given":"Jinpu","non-dropping-particle":"","parse-names":false,"suffix":""},{"dropping-particle":"","family":"Gao","given":"Ge","non-dropping-particle":"","parse-names":false,"suffix":""}],"container-title":"Nucleic Acids Research","id":"ITEM-1","issue":"November 2019","issued":{"date-parts":[["2020"]]},"page":"1104-1113","publisher":"Oxford University Press","title":"PlantRegMap : charting functional regulatory maps in plants","type":"article-journal","volume":"48"},"uris":["http://www.mendeley.com/documents/?uuid=170fa324-740b-4220-add3-83f320fbcae7"]}],"mendeley":{"formattedCitation":"(Tian, Yang, Meng, Jin, &amp; Gao, 2020)","plainTextFormattedCitation":"(Tian, Yang, Meng, Jin, &amp; Gao, 2020)"},"properties":{"noteIndex":0},"schema":"https://github.com/citation-style-language/schema/raw/master/csl-citation.json"}</w:instrText>
+      </w:r>
+      <w:r>
+        <w:fldChar w:fldCharType="separate"/>
+      </w:r>
+      <w:r>
+        <w:rPr>
+          <w:noProof/>
+        </w:rPr>
+        <w:t>(Tian, Yang, Meng, Jin, &amp; Gao, 2020)</w:t>
+      </w:r>
+      <w:r>
+        <w:fldChar w:fldCharType="end"/>
+      </w:r>
+      <w:r>
+        <w:t xml:space="preserve"> sequence-based conservation, would be influenced by the high negative:positive weights ratio</w:t>
+      </w:r>
+      <w:r>
+        <w:t xml:space="preserve">. </w:t>
+      </w:r>
+      <w:r>
+        <w:t xml:space="preserve">We found </w:t>
+      </w:r>
+      <w:r>
+        <w:t>that regions overlapping PhastCons elements did not have gr</w:t>
+      </w:r>
+      <w:r>
+        <w:t>e</w:t>
+      </w:r>
+      <w:r>
+        <w:t xml:space="preserve">ater average LECIF-score compared to the genome-wide distribution and </w:t>
+      </w:r>
+      <w:r>
+        <w:t>LECIF-score was not correlated with PhyloP-score (</w:t>
+      </w:r>
+      <w:r>
+        <w:t xml:space="preserve">min-max range: 0.04-0.119 and </w:t>
+      </w:r>
+      <w:r>
+        <w:t xml:space="preserve">0.005-0.118 </w:t>
+      </w:r>
+      <w:r>
+        <w:t>for PCC and SCC, respectively</w:t>
+      </w:r>
+      <w:r>
+        <w:t>)</w:t>
+      </w:r>
+      <w:r>
+        <w:t>.</w:t>
+      </w:r>
+      <w:r>
+        <w:t xml:space="preserve"> </w:t>
+      </w:r>
+      <w:r>
+        <w:t xml:space="preserve">Interestingly, </w:t>
+      </w:r>
+      <w:r>
+        <w:t xml:space="preserve">CNEs followed the same trend as PhastCons elements except </w:t>
+      </w:r>
+      <w:r>
+        <w:t xml:space="preserve">for Poaceae-members vs </w:t>
+      </w:r>
+      <w:r>
+        <w:rPr>
+          <w:i/>
+        </w:rPr>
+        <w:t>A. thaliana</w:t>
+      </w:r>
+      <w:r>
+        <w:rPr>
+          <w:i/>
+        </w:rPr>
+        <w:t xml:space="preserve"> </w:t>
+      </w:r>
+      <w:r>
+        <w:t>pairs</w:t>
+      </w:r>
+      <w:r>
+        <w:t xml:space="preserve">. </w:t>
+      </w:r>
+      <w:r>
+        <w:t xml:space="preserve">This </w:t>
+      </w:r>
+      <w:r>
+        <w:t xml:space="preserve">is reasonable since </w:t>
+      </w:r>
+      <w:r>
+        <w:t xml:space="preserve">non-coding elements preserved </w:t>
+      </w:r>
+      <w:r>
+        <w:t xml:space="preserve">during </w:t>
+      </w:r>
+      <w:r>
+        <w:t xml:space="preserve">longer timescales </w:t>
+      </w:r>
+      <w:r>
+        <w:t xml:space="preserve">are more </w:t>
+      </w:r>
+      <w:r>
+        <w:t>probable</w:t>
+      </w:r>
+      <w:r>
+        <w:t xml:space="preserve"> </w:t>
+      </w:r>
+      <w:r>
+        <w:t>to be functionally conserved.</w:t>
       </w:r>
     </w:p>
     <w:p>
       <w:r>
-        <w:t>Db</w:t>
-      </w:r>
-      <w:r>
-        <w:t>-</w:t>
-      </w:r>
-      <w:r>
-        <w:t xml:space="preserve">Mini </w:t>
-      </w:r>
-      <w:r>
-        <w:t>conclusión.</w:t>
+        <w:t xml:space="preserve">In summary, </w:t>
+      </w:r>
+      <w:r>
+        <w:t xml:space="preserve">all these reports suggests that plants LECIF-score can capture functional conservation </w:t>
+      </w:r>
+      <w:r>
+        <w:t xml:space="preserve">without being correlated with </w:t>
+      </w:r>
+      <w:r>
+        <w:t xml:space="preserve">other comparative genomics </w:t>
+      </w:r>
+      <w:r>
+        <w:t>and sequence-constraint scores</w:t>
+      </w:r>
+      <w:r>
+        <w:t xml:space="preserve">. </w:t>
+      </w:r>
+      <w:r>
+        <w:t xml:space="preserve">We expect </w:t>
+      </w:r>
+      <w:r>
+        <w:t xml:space="preserve">the LECIF-score </w:t>
+      </w:r>
+      <w:r>
+        <w:t xml:space="preserve">and inter-species CS </w:t>
+      </w:r>
+      <w:r>
+        <w:t xml:space="preserve">would be </w:t>
+      </w:r>
+      <w:r>
+        <w:t>useful</w:t>
+      </w:r>
+      <w:r>
+        <w:t xml:space="preserve"> tools to unify </w:t>
+      </w:r>
+      <w:r>
+        <w:t xml:space="preserve">and extrapolate </w:t>
+      </w:r>
+      <w:r>
+        <w:t xml:space="preserve">molecular </w:t>
+      </w:r>
+      <w:r>
+        <w:t xml:space="preserve">discoveries </w:t>
+      </w:r>
+      <w:r>
+        <w:t xml:space="preserve">using </w:t>
+      </w:r>
+      <w:r>
+        <w:t xml:space="preserve">different model systems, </w:t>
+      </w:r>
+      <w:r>
+        <w:t xml:space="preserve">so we developed an integrated hub </w:t>
+      </w:r>
+      <w:r>
+        <w:t>called PlantFUN(ctional)CO(</w:t>
+      </w:r>
+      <w:r>
+        <w:t>nservation)</w:t>
+      </w:r>
+      <w:r>
+        <w:t xml:space="preserve"> </w:t>
+      </w:r>
+      <w:r>
+        <w:t xml:space="preserve">to provide </w:t>
+      </w:r>
+      <w:r>
+        <w:t xml:space="preserve">interactive </w:t>
+      </w:r>
+      <w:r>
+        <w:t xml:space="preserve">user-friendly functionalities for further </w:t>
+      </w:r>
+      <w:r>
+        <w:t>requests (</w:t>
+      </w:r>
+      <w:r>
+        <w:rPr>
+          <w:b/>
+        </w:rPr>
+        <w:t>fig. 5, topleft panel</w:t>
+      </w:r>
+      <w:r>
+        <w:t>;</w:t>
+      </w:r>
+      <w:r>
+        <w:t xml:space="preserve"> </w:t>
+      </w:r>
+      <w:r>
+        <w:t xml:space="preserve">see </w:t>
+      </w:r>
+      <w:r>
+        <w:rPr>
+          <w:b/>
+        </w:rPr>
+        <w:t>Methods</w:t>
+      </w:r>
+      <w:r>
+        <w:t xml:space="preserve">). PlantFUNCO database is available at </w:t>
+      </w:r>
+      <w:hyperlink r:id="rId8" w:history="1">
+        <w:r>
+          <w:rPr>
+            <w:rStyle w:val="Hipervnculo"/>
+          </w:rPr>
+          <w:t>https://rocesv.github.io/PlantFUNCO/</w:t>
+        </w:r>
+      </w:hyperlink>
+      <w:r>
+        <w:t>.</w:t>
       </w:r>
     </w:p>
     <w:p>
@@ -3415,6 +3954,21 @@
       </w:r>
     </w:p>
     <w:p>
+      <w:bookmarkStart w:id="0" w:name="_GoBack"/>
+      <w:bookmarkEnd w:id="0"/>
+    </w:p>
+    <w:p/>
+    <w:p/>
+    <w:p/>
+    <w:p/>
+    <w:p/>
+    <w:p/>
+    <w:p/>
+    <w:p/>
+    <w:p/>
+    <w:p/>
+    <w:p/>
+    <w:p>
       <w:r>
         <w:t>Intro y referencias</w:t>
       </w:r>
@@ -3426,9 +3980,16 @@
     </w:p>
     <w:p>
       <w:r>
-        <w:t>Mini conclusion</w:t>
+        <w:t xml:space="preserve">Mini </w:t>
+      </w:r>
+      <w:r>
+        <w:t>conclusión</w:t>
       </w:r>
     </w:p>
+    <w:p/>
+    <w:p/>
+    <w:p/>
+    <w:p/>
     <w:p>
       <w:pPr>
         <w:pStyle w:val="Ttulo2"/>
@@ -3498,6 +4059,59 @@
         </w:rPr>
         <w:t>LECIF approach diverse data conservation</w:t>
       </w:r>
+      <w:r>
+        <w:rPr>
+          <w:lang w:val="en-US"/>
+        </w:rPr>
+        <w:t xml:space="preserve">. </w:t>
+      </w:r>
+      <w:r>
+        <w:t>and exploiting that our approach could differ between constituvely active and repressive states</w:t>
+      </w:r>
+      <w:r>
+        <w:t>.</w:t>
+      </w:r>
+    </w:p>
+    <w:p>
+      <w:r>
+        <w:rPr>
+          <w:lang w:val="en-US"/>
+        </w:rPr>
+        <w:t>Not replace and wide range of genomic prediction properties for the community.</w:t>
+      </w:r>
+      <w:r>
+        <w:rPr>
+          <w:lang w:val="en-US"/>
+        </w:rPr>
+        <w:t xml:space="preserve"> Diversity compared to mammals</w:t>
+      </w:r>
+      <w:r>
+        <w:rPr>
+          <w:lang w:val="en-US"/>
+        </w:rPr>
+        <w:t>.</w:t>
+      </w:r>
+      <w:r>
+        <w:rPr>
+          <w:lang w:val="en-US"/>
+        </w:rPr>
+        <w:t xml:space="preserve"> </w:t>
+      </w:r>
+      <w:r>
+        <w:t>thus highlighting plant kingdom epigenomic complexity</w:t>
+      </w:r>
+      <w:r>
+        <w:t>. Dee</w:t>
+      </w:r>
+      <w:r>
+        <w:t>p and narrow vs shallow and broad</w:t>
+      </w:r>
+      <w:r>
+        <w:t xml:space="preserve"> - community</w:t>
+      </w:r>
+      <w:r>
+        <w:t>.</w:t>
+      </w:r>
     </w:p>
     <w:p>
       <w:pPr>
@@ -3506,48 +4120,7 @@
         </w:rPr>
       </w:pPr>
       <w:r>
-        <w:rPr>
-          <w:lang w:val="en-US"/>
-        </w:rPr>
-        <w:t>Not replace and wide range of genomic prediction properties for the community.</w:t>
-      </w:r>
-      <w:r>
-        <w:rPr>
-          <w:lang w:val="en-US"/>
-        </w:rPr>
-        <w:t xml:space="preserve"> Diversity compared to mammals</w:t>
-      </w:r>
-      <w:r>
-        <w:rPr>
-          <w:lang w:val="en-US"/>
-        </w:rPr>
-        <w:t>.</w:t>
-      </w:r>
-      <w:r>
-        <w:rPr>
-          <w:lang w:val="en-US"/>
-        </w:rPr>
-        <w:t xml:space="preserve"> </w:t>
-      </w:r>
-      <w:proofErr w:type="gramStart"/>
-      <w:r>
-        <w:t>thus</w:t>
-      </w:r>
-      <w:proofErr w:type="gramEnd"/>
-      <w:r>
-        <w:t xml:space="preserve"> highlighting plant kingdom epigenomic complexity</w:t>
-      </w:r>
-      <w:r>
-        <w:t>. Dee</w:t>
-      </w:r>
-      <w:r>
-        <w:t>p and narrow vs shallow and broad</w:t>
-      </w:r>
-      <w:r>
-        <w:t xml:space="preserve"> - community</w:t>
-      </w:r>
-      <w:r>
-        <w:t>.</w:t>
+        <w:t>Previous works analyzing inter-species functional genomics were focused on comparing same assay matched experiments missing the power of diverse datasets for conservation inference</w:t>
       </w:r>
     </w:p>
     <w:p>
@@ -3573,6 +4146,7 @@
         <w:rPr>
           <w:lang w:val="en-US"/>
         </w:rPr>
+        <w:lastRenderedPageBreak/>
         <w:t>Despite these pairs do not pass the stringent threshold, they presented high enough DFD values to be considered high divergent paralogs. We decided to assess AOX redundancy by monitoring root phenotypes under two different stresses, considering previously described roles of these genes in response and retrograde-signalling (cita);</w:t>
       </w:r>
       <w:r>
@@ -3635,7 +4209,7 @@
     </w:p>
     <w:p/>
     <w:sectPr>
-      <w:footerReference w:type="default" r:id="rId10"/>
+      <w:footerReference w:type="default" r:id="rId9"/>
       <w:pgSz w:w="11906" w:h="16838"/>
       <w:pgMar w:top="1417" w:right="1701" w:bottom="1417" w:left="1701" w:header="708" w:footer="708" w:gutter="0"/>
       <w:lnNumType w:countBy="1" w:restart="continuous"/>
@@ -3644,33 +4218,6 @@
     </w:sectPr>
   </w:body>
 </w:document>
-</file>
-
-<file path=word/comments.xml><?xml version="1.0" encoding="utf-8"?>
-<w:comments xmlns:wpc="http://schemas.microsoft.com/office/word/2010/wordprocessingCanvas" xmlns:mc="http://schemas.openxmlformats.org/markup-compatibility/2006" xmlns:o="urn:schemas-microsoft-com:office:office" xmlns:r="http://schemas.openxmlformats.org/officeDocument/2006/relationships" xmlns:m="http://schemas.openxmlformats.org/officeDocument/2006/math" xmlns:v="urn:schemas-microsoft-com:vml" xmlns:wp14="http://schemas.microsoft.com/office/word/2010/wordprocessingDrawing" xmlns:wp="http://schemas.openxmlformats.org/drawingml/2006/wordprocessingDrawing" xmlns:w10="urn:schemas-microsoft-com:office:word" xmlns:w="http://schemas.openxmlformats.org/wordprocessingml/2006/main" xmlns:w14="http://schemas.microsoft.com/office/word/2010/wordml" xmlns:w15="http://schemas.microsoft.com/office/word/2012/wordml" xmlns:wpg="http://schemas.microsoft.com/office/word/2010/wordprocessingGroup" xmlns:wpi="http://schemas.microsoft.com/office/word/2010/wordprocessingInk" xmlns:wne="http://schemas.microsoft.com/office/word/2006/wordml" xmlns:wps="http://schemas.microsoft.com/office/word/2010/wordprocessingShape" mc:Ignorable="w14 w15 wp14">
-  <w:comment w:id="1" w:author="Victor Fernandez" w:date="2023-08-05T03:08:00Z" w:initials="VF">
-    <w:p>
-      <w:pPr>
-        <w:pStyle w:val="Textocomentario"/>
-      </w:pPr>
-      <w:r>
-        <w:rPr>
-          <w:rStyle w:val="Refdecomentario"/>
-        </w:rPr>
-        <w:annotationRef/>
-      </w:r>
-      <w:r>
-        <w:t>Encaja más en discusión, lo dejo aquí escrito.</w:t>
-      </w:r>
-    </w:p>
-  </w:comment>
-</w:comments>
-</file>
-
-<file path=word/commentsExtended.xml><?xml version="1.0" encoding="utf-8"?>
-<w15:commentsEx xmlns:wpc="http://schemas.microsoft.com/office/word/2010/wordprocessingCanvas" xmlns:mc="http://schemas.openxmlformats.org/markup-compatibility/2006" xmlns:o="urn:schemas-microsoft-com:office:office" xmlns:r="http://schemas.openxmlformats.org/officeDocument/2006/relationships" xmlns:m="http://schemas.openxmlformats.org/officeDocument/2006/math" xmlns:v="urn:schemas-microsoft-com:vml" xmlns:wp14="http://schemas.microsoft.com/office/word/2010/wordprocessingDrawing" xmlns:wp="http://schemas.openxmlformats.org/drawingml/2006/wordprocessingDrawing" xmlns:w10="urn:schemas-microsoft-com:office:word" xmlns:w="http://schemas.openxmlformats.org/wordprocessingml/2006/main" xmlns:w14="http://schemas.microsoft.com/office/word/2010/wordml" xmlns:w15="http://schemas.microsoft.com/office/word/2012/wordml" xmlns:wpg="http://schemas.microsoft.com/office/word/2010/wordprocessingGroup" xmlns:wpi="http://schemas.microsoft.com/office/word/2010/wordprocessingInk" xmlns:wne="http://schemas.microsoft.com/office/word/2006/wordml" xmlns:wps="http://schemas.microsoft.com/office/word/2010/wordprocessingShape" mc:Ignorable="w14 w15 wp14">
-  <w15:commentEx w15:paraId="23FAE2CA" w15:done="0"/>
-</w15:commentsEx>
 </file>
 
 <file path=word/commentsExtensible.xml><?xml version="1.0" encoding="utf-8"?>
@@ -3756,7 +4303,7 @@
           <w:rPr>
             <w:noProof/>
           </w:rPr>
-          <w:t>6</w:t>
+          <w:t>8</w:t>
         </w:r>
         <w:r>
           <w:fldChar w:fldCharType="end"/>
@@ -4070,14 +4617,6 @@
     <w:abstractNumId w:val="0"/>
   </w:num>
 </w:numbering>
-</file>
-
-<file path=word/people.xml><?xml version="1.0" encoding="utf-8"?>
-<w15:people xmlns:wpc="http://schemas.microsoft.com/office/word/2010/wordprocessingCanvas" xmlns:mc="http://schemas.openxmlformats.org/markup-compatibility/2006" xmlns:o="urn:schemas-microsoft-com:office:office" xmlns:r="http://schemas.openxmlformats.org/officeDocument/2006/relationships" xmlns:m="http://schemas.openxmlformats.org/officeDocument/2006/math" xmlns:v="urn:schemas-microsoft-com:vml" xmlns:wp14="http://schemas.microsoft.com/office/word/2010/wordprocessingDrawing" xmlns:wp="http://schemas.openxmlformats.org/drawingml/2006/wordprocessingDrawing" xmlns:w10="urn:schemas-microsoft-com:office:word" xmlns:w="http://schemas.openxmlformats.org/wordprocessingml/2006/main" xmlns:w14="http://schemas.microsoft.com/office/word/2010/wordml" xmlns:w15="http://schemas.microsoft.com/office/word/2012/wordml" xmlns:wpg="http://schemas.microsoft.com/office/word/2010/wordprocessingGroup" xmlns:wpi="http://schemas.microsoft.com/office/word/2010/wordprocessingInk" xmlns:wne="http://schemas.microsoft.com/office/word/2006/wordml" xmlns:wps="http://schemas.microsoft.com/office/word/2010/wordprocessingShape" mc:Ignorable="w14 w15 wp14">
-  <w15:person w15:author="Victor Fernandez">
-    <w15:presenceInfo w15:providerId="Windows Live" w15:userId="73784d3d914e7c46"/>
-  </w15:person>
-</w15:people>
 </file>
 
 <file path=word/styles.xml><?xml version="1.0" encoding="utf-8"?>
@@ -5138,7 +5677,7 @@
 </file>
 
 <file path=customXml/itemProps1.xml><?xml version="1.0" encoding="utf-8"?>
-<ds:datastoreItem xmlns:ds="http://schemas.openxmlformats.org/officeDocument/2006/customXml" ds:itemID="{A5FD8451-DA74-425E-AE51-CBA41197079A}">
+<ds:datastoreItem xmlns:ds="http://schemas.openxmlformats.org/officeDocument/2006/customXml" ds:itemID="{8F2CCF01-EB2D-4764-BD87-1FACF11DA256}">
   <ds:schemaRefs>
     <ds:schemaRef ds:uri="http://schemas.openxmlformats.org/officeDocument/2006/bibliography"/>
   </ds:schemaRefs>

</xml_diff>

<commit_message>
MM modification, Results finished and Discussion draft
</commit_message>
<xml_diff>
--- a/Manuscript/3.Results/Results.docx
+++ b/Manuscript/3.Results/Results.docx
@@ -3362,10 +3362,7 @@
         <w:t>than the other states</w:t>
       </w:r>
       <w:r>
-        <w:t xml:space="preserve"> </w:t>
-      </w:r>
-      <w:r>
-        <w:t>(</w:t>
+        <w:t xml:space="preserve"> (</w:t>
       </w:r>
       <w:r>
         <w:rPr>
@@ -3383,13 +3380,7 @@
         <w:rPr>
           <w:b/>
         </w:rPr>
-        <w:t xml:space="preserve">; </w:t>
-      </w:r>
-      <w:r>
-        <w:rPr>
-          <w:b/>
-        </w:rPr>
-        <w:t>violinplot</w:t>
+        <w:t>; violinplot</w:t>
       </w:r>
       <w:r>
         <w:rPr>
@@ -3585,10 +3576,7 @@
         <w:t xml:space="preserve">scores </w:t>
       </w:r>
       <w:r>
-        <w:t xml:space="preserve">disagreed </w:t>
-      </w:r>
-      <w:r>
-        <w:t>(</w:t>
+        <w:t>disagreed (</w:t>
       </w:r>
       <w:r>
         <w:rPr>
@@ -3606,13 +3594,7 @@
         <w:rPr>
           <w:b/>
         </w:rPr>
-        <w:t>;</w:t>
-      </w:r>
-      <w:r>
-        <w:rPr>
-          <w:b/>
-        </w:rPr>
-        <w:t xml:space="preserve"> </w:t>
+        <w:t xml:space="preserve">; </w:t>
       </w:r>
       <w:r>
         <w:rPr>
@@ -3627,10 +3609,7 @@
         <w:t>barplots</w:t>
       </w:r>
       <w:r>
-        <w:t>)</w:t>
-      </w:r>
-      <w:r>
-        <w:t>.</w:t>
+        <w:t>).</w:t>
       </w:r>
       <w:r>
         <w:t xml:space="preserve"> Specifically, </w:t>
@@ -3677,10 +3656,7 @@
         <w:t>evaluated</w:t>
       </w:r>
       <w:r>
-        <w:t xml:space="preserve"> more deeply the relationships between functional/comparative-genomics scores and annotations </w:t>
-      </w:r>
-      <w:r>
-        <w:t>(</w:t>
+        <w:t xml:space="preserve"> more deeply the relationships between functional/comparative-genomics scores and annotations (</w:t>
       </w:r>
       <w:r>
         <w:rPr>
@@ -3698,75 +3674,66 @@
         <w:rPr>
           <w:b/>
         </w:rPr>
-        <w:t xml:space="preserve">; </w:t>
-      </w:r>
-      <w:r>
-        <w:rPr>
-          <w:b/>
-        </w:rPr>
-        <w:t>boxplots</w:t>
+        <w:t>; boxplots</w:t>
+      </w:r>
+      <w:r>
+        <w:t xml:space="preserve">). </w:t>
+      </w:r>
+      <w:r>
+        <w:t xml:space="preserve">It should be noted that as we are studying distant-related species, the scores of annotations with high coverage % in the aligning regions, like PhastCons/PhyloP </w:t>
+      </w:r>
+      <w:r>
+        <w:fldChar w:fldCharType="begin" w:fldLock="1"/>
+      </w:r>
+      <w:r>
+        <w:instrText>ADDIN CSL_CITATION {"citationItems":[{"id":"ITEM-1","itemData":{"DOI":"10.1093/nar/gkz1020","author":[{"dropping-particle":"","family":"Tian","given":"Feng","non-dropping-particle":"","parse-names":false,"suffix":""},{"dropping-particle":"","family":"Yang","given":"De-chang","non-dropping-particle":"","parse-names":false,"suffix":""},{"dropping-particle":"","family":"Meng","given":"Yu-qi","non-dropping-particle":"","parse-names":false,"suffix":""},{"dropping-particle":"","family":"Jin","given":"Jinpu","non-dropping-particle":"","parse-names":false,"suffix":""},{"dropping-particle":"","family":"Gao","given":"Ge","non-dropping-particle":"","parse-names":false,"suffix":""}],"container-title":"Nucleic Acids Research","id":"ITEM-1","issue":"November 2019","issued":{"date-parts":[["2020"]]},"page":"1104-1113","publisher":"Oxford University Press","title":"PlantRegMap : charting functional regulatory maps in plants","type":"article-journal","volume":"48"},"uris":["http://www.mendeley.com/documents/?uuid=170fa324-740b-4220-add3-83f320fbcae7"]}],"mendeley":{"formattedCitation":"(Tian, Yang, Meng, Jin, &amp; Gao, 2020)","plainTextFormattedCitation":"(Tian, Yang, Meng, Jin, &amp; Gao, 2020)","previouslyFormattedCitation":"(Tian, Yang, Meng, Jin, &amp; Gao, 2020)"},"properties":{"noteIndex":0},"schema":"https://github.com/citation-style-language/schema/raw/master/csl-citation.json"}</w:instrText>
+      </w:r>
+      <w:r>
+        <w:fldChar w:fldCharType="separate"/>
+      </w:r>
+      <w:r>
+        <w:rPr>
+          <w:noProof/>
+        </w:rPr>
+        <w:t>(Tian, Yang, Meng, Jin, &amp; Gao, 2020)</w:t>
+      </w:r>
+      <w:r>
+        <w:fldChar w:fldCharType="end"/>
+      </w:r>
+      <w:r>
+        <w:t xml:space="preserve"> sequence-based conservation, would be influenced by the high negative:positive weights ratio</w:t>
+      </w:r>
+      <w:r>
+        <w:t xml:space="preserve">. </w:t>
+      </w:r>
+      <w:r>
+        <w:t xml:space="preserve">We found </w:t>
+      </w:r>
+      <w:r>
+        <w:t>that regions overlapping PhastCons elements did not have gr</w:t>
+      </w:r>
+      <w:r>
+        <w:t>e</w:t>
+      </w:r>
+      <w:r>
+        <w:t xml:space="preserve">ater average LECIF-score compared to the genome-wide distribution and </w:t>
+      </w:r>
+      <w:r>
+        <w:t>LECIF-score was not correlated with PhyloP-score (</w:t>
+      </w:r>
+      <w:r>
+        <w:t xml:space="preserve">min-max range: 0.04-0.119 and </w:t>
+      </w:r>
+      <w:r>
+        <w:t xml:space="preserve">0.005-0.118 </w:t>
+      </w:r>
+      <w:r>
+        <w:t>for PCC and SCC, respectively</w:t>
       </w:r>
       <w:r>
         <w:t>)</w:t>
       </w:r>
       <w:r>
-        <w:t xml:space="preserve">. </w:t>
-      </w:r>
-      <w:r>
-        <w:t xml:space="preserve">It should be noted that as we are studying distant-related species, the scores of annotations with high coverage % in the aligning regions, like PhastCons/PhyloP </w:t>
-      </w:r>
-      <w:r>
-        <w:fldChar w:fldCharType="begin" w:fldLock="1"/>
-      </w:r>
-      <w:r>
-        <w:instrText>ADDIN CSL_CITATION {"citationItems":[{"id":"ITEM-1","itemData":{"DOI":"10.1093/nar/gkz1020","author":[{"dropping-particle":"","family":"Tian","given":"Feng","non-dropping-particle":"","parse-names":false,"suffix":""},{"dropping-particle":"","family":"Yang","given":"De-chang","non-dropping-particle":"","parse-names":false,"suffix":""},{"dropping-particle":"","family":"Meng","given":"Yu-qi","non-dropping-particle":"","parse-names":false,"suffix":""},{"dropping-particle":"","family":"Jin","given":"Jinpu","non-dropping-particle":"","parse-names":false,"suffix":""},{"dropping-particle":"","family":"Gao","given":"Ge","non-dropping-particle":"","parse-names":false,"suffix":""}],"container-title":"Nucleic Acids Research","id":"ITEM-1","issue":"November 2019","issued":{"date-parts":[["2020"]]},"page":"1104-1113","publisher":"Oxford University Press","title":"PlantRegMap : charting functional regulatory maps in plants","type":"article-journal","volume":"48"},"uris":["http://www.mendeley.com/documents/?uuid=170fa324-740b-4220-add3-83f320fbcae7"]}],"mendeley":{"formattedCitation":"(Tian, Yang, Meng, Jin, &amp; Gao, 2020)","plainTextFormattedCitation":"(Tian, Yang, Meng, Jin, &amp; Gao, 2020)"},"properties":{"noteIndex":0},"schema":"https://github.com/citation-style-language/schema/raw/master/csl-citation.json"}</w:instrText>
-      </w:r>
-      <w:r>
-        <w:fldChar w:fldCharType="separate"/>
-      </w:r>
-      <w:r>
-        <w:rPr>
-          <w:noProof/>
-        </w:rPr>
-        <w:t>(Tian, Yang, Meng, Jin, &amp; Gao, 2020)</w:t>
-      </w:r>
-      <w:r>
-        <w:fldChar w:fldCharType="end"/>
-      </w:r>
-      <w:r>
-        <w:t xml:space="preserve"> sequence-based conservation, would be influenced by the high negative:positive weights ratio</w:t>
-      </w:r>
-      <w:r>
-        <w:t xml:space="preserve">. </w:t>
-      </w:r>
-      <w:r>
-        <w:t xml:space="preserve">We found </w:t>
-      </w:r>
-      <w:r>
-        <w:t>that regions overlapping PhastCons elements did not have gr</w:t>
-      </w:r>
-      <w:r>
-        <w:t>e</w:t>
-      </w:r>
-      <w:r>
-        <w:t xml:space="preserve">ater average LECIF-score compared to the genome-wide distribution and </w:t>
-      </w:r>
-      <w:r>
-        <w:t>LECIF-score was not correlated with PhyloP-score (</w:t>
-      </w:r>
-      <w:r>
-        <w:t xml:space="preserve">min-max range: 0.04-0.119 and </w:t>
-      </w:r>
-      <w:r>
-        <w:t xml:space="preserve">0.005-0.118 </w:t>
-      </w:r>
-      <w:r>
-        <w:t>for PCC and SCC, respectively</w:t>
-      </w:r>
-      <w:r>
-        <w:t>)</w:t>
-      </w:r>
-      <w:r>
         <w:t>.</w:t>
       </w:r>
       <w:r>
@@ -3795,6 +3762,9 @@
       </w:r>
       <w:r>
         <w:t>pairs</w:t>
+      </w:r>
+      <w:r>
+        <w:t>, which had higher LECIF-scores</w:t>
       </w:r>
       <w:r>
         <w:t xml:space="preserve">. </w:t>
@@ -3871,6 +3841,9 @@
         <w:t xml:space="preserve">molecular </w:t>
       </w:r>
       <w:r>
+        <w:t xml:space="preserve">mechanisms </w:t>
+      </w:r>
+      <w:r>
         <w:t xml:space="preserve">discoveries </w:t>
       </w:r>
       <w:r>
@@ -3883,7 +3856,15 @@
         <w:t xml:space="preserve">so we developed an integrated hub </w:t>
       </w:r>
       <w:r>
-        <w:t>called PlantFUN(ctional)CO(</w:t>
+        <w:t xml:space="preserve">called </w:t>
+      </w:r>
+      <w:proofErr w:type="gramStart"/>
+      <w:r>
+        <w:t>PlantFUN(</w:t>
+      </w:r>
+      <w:proofErr w:type="gramEnd"/>
+      <w:r>
+        <w:t>ctional)CO(</w:t>
       </w:r>
       <w:r>
         <w:t>nservation)</w:t>
@@ -3954,260 +3935,1115 @@
       </w:r>
     </w:p>
     <w:p>
+      <w:pPr>
+        <w:rPr>
+          <w:lang w:val="en-US"/>
+        </w:rPr>
+      </w:pPr>
+      <w:r>
+        <w:rPr>
+          <w:lang w:val="en-US"/>
+        </w:rPr>
+        <w:t xml:space="preserve">To illustrate that functional </w:t>
+      </w:r>
+      <w:r>
+        <w:rPr>
+          <w:lang w:val="en-US"/>
+        </w:rPr>
+        <w:t>use</w:t>
+      </w:r>
+      <w:r>
+        <w:rPr>
+          <w:lang w:val="en-US"/>
+        </w:rPr>
+        <w:t>s</w:t>
+      </w:r>
+      <w:r>
+        <w:rPr>
+          <w:lang w:val="en-US"/>
+        </w:rPr>
+        <w:t xml:space="preserve"> of the </w:t>
+      </w:r>
+      <w:r>
+        <w:rPr>
+          <w:lang w:val="en-US"/>
+        </w:rPr>
+        <w:t>database</w:t>
+      </w:r>
+      <w:r>
+        <w:rPr>
+          <w:lang w:val="en-US"/>
+        </w:rPr>
+        <w:t xml:space="preserve"> could </w:t>
+      </w:r>
+      <w:r>
+        <w:rPr>
+          <w:lang w:val="en-US"/>
+        </w:rPr>
+        <w:t>be translated</w:t>
+      </w:r>
+      <w:r>
+        <w:rPr>
+          <w:lang w:val="en-US"/>
+        </w:rPr>
+        <w:t xml:space="preserve"> into </w:t>
+      </w:r>
+      <w:r>
+        <w:rPr>
+          <w:lang w:val="en-US"/>
+        </w:rPr>
+        <w:t xml:space="preserve">solutions for </w:t>
+      </w:r>
+      <w:r>
+        <w:rPr>
+          <w:lang w:val="en-US"/>
+        </w:rPr>
+        <w:t>complex biological problems, we focused in the experimental validation of mitochondrial alternative oxidases (AOX)</w:t>
+      </w:r>
+      <w:r>
+        <w:rPr>
+          <w:lang w:val="en-US"/>
+        </w:rPr>
+        <w:t xml:space="preserve"> redundancy</w:t>
+      </w:r>
+      <w:r>
+        <w:rPr>
+          <w:lang w:val="en-US"/>
+        </w:rPr>
+        <w:t xml:space="preserve"> in </w:t>
+      </w:r>
+      <w:r>
+        <w:rPr>
+          <w:i/>
+          <w:lang w:val="en-US"/>
+        </w:rPr>
+        <w:t xml:space="preserve">A. </w:t>
+      </w:r>
+      <w:r>
+        <w:rPr>
+          <w:i/>
+          <w:lang w:val="en-US"/>
+        </w:rPr>
+        <w:t>thaliana</w:t>
+      </w:r>
+      <w:r>
+        <w:rPr>
+          <w:lang w:val="en-US"/>
+        </w:rPr>
+        <w:t>.</w:t>
+      </w:r>
+      <w:r>
+        <w:rPr>
+          <w:lang w:val="en-US"/>
+        </w:rPr>
+        <w:t xml:space="preserve"> </w:t>
+      </w:r>
+      <w:r>
+        <w:rPr>
+          <w:lang w:val="en-US"/>
+        </w:rPr>
+        <w:t>Despite these pairs do not pass the stringent threshold</w:t>
+      </w:r>
+      <w:r>
+        <w:rPr>
+          <w:lang w:val="en-US"/>
+        </w:rPr>
+        <w:t xml:space="preserve"> (</w:t>
+      </w:r>
+      <w:r>
+        <w:rPr>
+          <w:b/>
+          <w:lang w:val="en-US"/>
+        </w:rPr>
+        <w:t>fig. 4d</w:t>
+      </w:r>
+      <w:r>
+        <w:rPr>
+          <w:lang w:val="en-US"/>
+        </w:rPr>
+        <w:t>)</w:t>
+      </w:r>
+      <w:r>
+        <w:rPr>
+          <w:lang w:val="en-US"/>
+        </w:rPr>
+        <w:t>, they presented high enough DFD values to be considered high divergent paralogs</w:t>
+      </w:r>
+      <w:r>
+        <w:rPr>
+          <w:lang w:val="en-US"/>
+        </w:rPr>
+        <w:t xml:space="preserve"> (</w:t>
+      </w:r>
+      <w:r>
+        <w:rPr>
+          <w:b/>
+          <w:lang w:val="en-US"/>
+        </w:rPr>
+        <w:t>fig. 6</w:t>
+      </w:r>
+      <w:r>
+        <w:rPr>
+          <w:lang w:val="en-US"/>
+        </w:rPr>
+        <w:t>)</w:t>
+      </w:r>
+      <w:r>
+        <w:rPr>
+          <w:lang w:val="en-US"/>
+        </w:rPr>
+        <w:t>. We decided to assess AOX redundancy by monitoring root phenotypes under two different stresses, considering previously described roles of these genes in resp</w:t>
+      </w:r>
+      <w:r>
+        <w:rPr>
+          <w:lang w:val="en-US"/>
+        </w:rPr>
+        <w:t xml:space="preserve">onse and retrograde-signalling </w:t>
+      </w:r>
+      <w:r>
+        <w:rPr>
+          <w:lang w:val="en-US"/>
+        </w:rPr>
+        <w:fldChar w:fldCharType="begin" w:fldLock="1"/>
+      </w:r>
+      <w:r>
+        <w:rPr>
+          <w:lang w:val="en-US"/>
+        </w:rPr>
+        <w:instrText>ADDIN CSL_CITATION {"citationItems":[{"id":"ITEM-1","itemData":{"author":[{"dropping-particle":"","family":"Fuchs","given":"Philippe","non-dropping-particle":"","parse-names":false,"suffix":""},{"dropping-particle":"","family":"Bohle","given":"Finja","non-dropping-particle":"","parse-names":false,"suffix":""},{"dropping-particle":"","family":"Lichtenauer","given":"Sophie","non-dropping-particle":"","parse-names":false,"suffix":""},{"dropping-particle":"","family":"Ugalde","given":"Manuel","non-dropping-particle":"","parse-names":false,"suffix":""},{"dropping-particle":"","family":"Araujo","given":"Elias Feitosa","non-dropping-particle":"","parse-names":false,"suffix":""},{"dropping-particle":"","family":"Mansuroglu","given":"Berivan","non-dropping-particle":"","parse-names":false,"suffix":""},{"dropping-particle":"","family":"Ruberti","given":"Cristina","non-dropping-particle":"","parse-names":false,"suffix":""},{"dropping-particle":"","family":"Wagner","given":"Stephan","non-dropping-particle":"","parse-names":false,"suffix":""},{"dropping-particle":"","family":"Mu","given":"Stefanie J","non-dropping-particle":"","parse-names":false,"suffix":""},{"dropping-particle":"","family":"Meyer","given":"Andreas J","non-dropping-particle":"","parse-names":false,"suffix":""},{"dropping-particle":"","family":"Schwarzla","given":"Markus","non-dropping-particle":"","parse-names":false,"suffix":""}],"container-title":"The Plant Cell","id":"ITEM-1","issued":{"date-parts":[["2022"]]},"page":"1375-1395","title":"Reductive stress triggers ANAC017-mediated retrograde signaling to safeguard the endoplasmic reticulum by boosting mitochondrial respiratory capacity","type":"article-journal","volume":"34"},"uris":["http://www.mendeley.com/documents/?uuid=f6c1f232-0770-497b-9264-2fe1ff664791"]}],"mendeley":{"formattedCitation":"(Fuchs et al., 2022)","plainTextFormattedCitation":"(Fuchs et al., 2022)","previouslyFormattedCitation":"(Fuchs et al., 2022)"},"properties":{"noteIndex":0},"schema":"https://github.com/citation-style-language/schema/raw/master/csl-citation.json"}</w:instrText>
+      </w:r>
+      <w:r>
+        <w:rPr>
+          <w:lang w:val="en-US"/>
+        </w:rPr>
+        <w:fldChar w:fldCharType="separate"/>
+      </w:r>
+      <w:r>
+        <w:rPr>
+          <w:noProof/>
+          <w:lang w:val="en-US"/>
+        </w:rPr>
+        <w:t>(Fuchs et al., 2022)</w:t>
+      </w:r>
+      <w:r>
+        <w:rPr>
+          <w:lang w:val="en-US"/>
+        </w:rPr>
+        <w:fldChar w:fldCharType="end"/>
+      </w:r>
+      <w:r>
+        <w:rPr>
+          <w:lang w:val="en-US"/>
+        </w:rPr>
+        <w:t xml:space="preserve">; </w:t>
+      </w:r>
+      <w:r>
+        <w:rPr>
+          <w:lang w:val="en-US"/>
+        </w:rPr>
+        <w:t>2/5 paralogs are not root expressed</w:t>
+      </w:r>
+      <w:r>
+        <w:rPr>
+          <w:lang w:val="en-US"/>
+        </w:rPr>
+        <w:t xml:space="preserve"> </w:t>
+      </w:r>
+      <w:r>
+        <w:rPr>
+          <w:lang w:val="en-US"/>
+        </w:rPr>
+        <w:fldChar w:fldCharType="begin" w:fldLock="1"/>
+      </w:r>
+      <w:r>
+        <w:rPr>
+          <w:lang w:val="en-US"/>
+        </w:rPr>
+        <w:instrText>ADDIN CSL_CITATION {"citationItems":[{"id":"ITEM-1","itemData":{"DOI":"10.1093/nar/gkz947","author":[{"dropping-particle":"","family":"Papatheodorou","given":"Irene","non-dropping-particle":"","parse-names":false,"suffix":""},{"dropping-particle":"","family":"Moreno","given":"Pablo","non-dropping-particle":"","parse-names":false,"suffix":""},{"dropping-particle":"","family":"Manning","given":"Jonathan","non-dropping-particle":"","parse-names":false,"suffix":""},{"dropping-particle":"","family":"George","given":"Nancy","non-dropping-particle":"","parse-names":false,"suffix":""},{"dropping-particle":"","family":"Fexova","given":"Silvie","non-dropping-particle":"","parse-names":false,"suffix":""},{"dropping-particle":"","family":"Fonseca","given":"Nuno A","non-dropping-particle":"","parse-names":false,"suffix":""},{"dropping-particle":"","family":"Green","given":"Matthew","non-dropping-particle":"","parse-names":false,"suffix":""},{"dropping-particle":"","family":"Huang","given":"Ni","non-dropping-particle":"","parse-names":false,"suffix":""},{"dropping-particle":"","family":"Huerta","given":"Laura","non-dropping-particle":"","parse-names":false,"suffix":""},{"dropping-particle":"","family":"Iqbal","given":"Haider","non-dropping-particle":"","parse-names":false,"suffix":""},{"dropping-particle":"","family":"Jianu","given":"Monica","non-dropping-particle":"","parse-names":false,"suffix":""},{"dropping-particle":"","family":"Mohammed","given":"Suhaib","non-dropping-particle":"","parse-names":false,"suffix":""},{"dropping-particle":"","family":"Zhao","given":"Lingyun","non-dropping-particle":"","parse-names":false,"suffix":""},{"dropping-particle":"","family":"Jarnuczak","given":"Andrew F","non-dropping-particle":"","parse-names":false,"suffix":""},{"dropping-particle":"","family":"Jupp","given":"Simon","non-dropping-particle":"","parse-names":false,"suffix":""},{"dropping-particle":"","family":"Marioni","given":"John","non-dropping-particle":"","parse-names":false,"suffix":""},{"dropping-particle":"","family":"Meyer","given":"Kerstin","non-dropping-particle":"","parse-names":false,"suffix":""},{"dropping-particle":"","family":"Petryszak","given":"Robert","non-dropping-particle":"","parse-names":false,"suffix":""},{"dropping-particle":"","family":"Augusto","given":"Cesar","non-dropping-particle":"","parse-names":false,"suffix":""},{"dropping-particle":"","family":"Medina","given":"Prada","non-dropping-particle":"","parse-names":false,"suffix":""},{"dropping-particle":"","family":"Talavera-l","given":"Carlos","non-dropping-particle":"","parse-names":false,"suffix":""},{"dropping-particle":"","family":"Teichmann","given":"Sarah","non-dropping-particle":"","parse-names":false,"suffix":""},{"dropping-particle":"","family":"Vizcaino","given":"Juan Antonio","non-dropping-particle":"","parse-names":false,"suffix":""},{"dropping-particle":"","family":"Brazma","given":"Alvis","non-dropping-particle":"","parse-names":false,"suffix":""}],"container-title":"Nucleic Acids Research","id":"ITEM-1","issue":"October 2019","issued":{"date-parts":[["2020"]]},"page":"77-83","title":"Expression Atlas update : from tissues to single cells Anja F ullgrabe","type":"article-journal","volume":"48"},"uris":["http://www.mendeley.com/documents/?uuid=c2a57760-9a5b-44b0-b25c-1c4b7f609308"]}],"mendeley":{"formattedCitation":"(Papatheodorou et al., 2020)","plainTextFormattedCitation":"(Papatheodorou et al., 2020)","previouslyFormattedCitation":"(Papatheodorou et al., 2020)"},"properties":{"noteIndex":0},"schema":"https://github.com/citation-style-language/schema/raw/master/csl-citation.json"}</w:instrText>
+      </w:r>
+      <w:r>
+        <w:rPr>
+          <w:lang w:val="en-US"/>
+        </w:rPr>
+        <w:fldChar w:fldCharType="separate"/>
+      </w:r>
+      <w:r>
+        <w:rPr>
+          <w:noProof/>
+          <w:lang w:val="en-US"/>
+        </w:rPr>
+        <w:t>(Papatheodorou et al., 2020)</w:t>
+      </w:r>
+      <w:r>
+        <w:rPr>
+          <w:lang w:val="en-US"/>
+        </w:rPr>
+        <w:fldChar w:fldCharType="end"/>
+      </w:r>
+      <w:r>
+        <w:rPr>
+          <w:lang w:val="en-US"/>
+        </w:rPr>
+        <w:t xml:space="preserve">, </w:t>
+      </w:r>
+      <w:r>
+        <w:rPr>
+          <w:lang w:val="en-US"/>
+        </w:rPr>
+        <w:t xml:space="preserve">simplifying </w:t>
+      </w:r>
+      <w:r>
+        <w:rPr>
+          <w:lang w:val="en-US"/>
+        </w:rPr>
+        <w:t xml:space="preserve">the </w:t>
+      </w:r>
+      <w:r>
+        <w:rPr>
+          <w:lang w:val="en-US"/>
+        </w:rPr>
+        <w:lastRenderedPageBreak/>
+        <w:t>system and evaluation in seedling stages.</w:t>
+      </w:r>
+      <w:r>
+        <w:rPr>
+          <w:lang w:val="en-US"/>
+        </w:rPr>
+        <w:t xml:space="preserve"> </w:t>
+      </w:r>
+      <w:r>
+        <w:rPr>
+          <w:lang w:val="en-US"/>
+        </w:rPr>
+        <w:t xml:space="preserve">The DFD of duplicates can be inferred based on the phenotypes of knockout plants. </w:t>
+      </w:r>
+      <w:r>
+        <w:rPr>
+          <w:lang w:val="en-US"/>
+        </w:rPr>
+        <w:t xml:space="preserve">When single knockout exhibit abnormal phenotypes </w:t>
+      </w:r>
+      <w:r>
+        <w:rPr>
+          <w:lang w:val="en-US"/>
+        </w:rPr>
+        <w:t>related to the wild-type</w:t>
+      </w:r>
+      <w:r>
+        <w:rPr>
+          <w:lang w:val="en-US"/>
+        </w:rPr>
+        <w:t xml:space="preserve"> (WT, Col-0)</w:t>
+      </w:r>
+      <w:r>
+        <w:rPr>
+          <w:lang w:val="en-US"/>
+        </w:rPr>
+        <w:t xml:space="preserve"> </w:t>
+      </w:r>
+      <w:r>
+        <w:rPr>
+          <w:lang w:val="en-US"/>
+        </w:rPr>
+        <w:t xml:space="preserve">under a specific condition, the duplicates are not compensated by the other gene copies </w:t>
+      </w:r>
+      <w:r>
+        <w:rPr>
+          <w:lang w:val="en-US"/>
+        </w:rPr>
+        <w:t xml:space="preserve">so are assumed to be functional divergent and </w:t>
+      </w:r>
+      <w:r>
+        <w:rPr>
+          <w:lang w:val="en-US"/>
+        </w:rPr>
+        <w:t>conversely</w:t>
+      </w:r>
+      <w:r>
+        <w:rPr>
+          <w:lang w:val="en-US"/>
+        </w:rPr>
+        <w:t xml:space="preserve"> </w:t>
+      </w:r>
+      <w:r>
+        <w:rPr>
+          <w:lang w:val="en-US"/>
+        </w:rPr>
+        <w:fldChar w:fldCharType="begin" w:fldLock="1"/>
+      </w:r>
+      <w:r>
+        <w:rPr>
+          <w:lang w:val="en-US"/>
+        </w:rPr>
+        <w:instrText>ADDIN CSL_CITATION {"citationItems":[{"id":"ITEM-1","itemData":{"DOI":"10.1093/molbev/msaa302","ISSN":"15371719","PMID":"33290522","abstract":"Gene duplication is a major mechanism to create new genes. After gene duplication, some duplicated genes undergo functionalization, whereas others largely maintain redundant functions. Duplicated genes comprise various degrees of functional diversification in plants. However, the evolutionary fate of high and low diversified duplicates is unclear at genomic scale. To infer high and low diversified duplicates in Arabidopsis thaliana genome, we generated a prediction method for predicting whether a pair of duplicate genes was subjected to high or low diversification based on the phenotypes of knock-out mutants. Among 4,017 pairs of recently duplicated A. thaliana genes, 1,052 and 600 are high and low diversified duplicate pairs, respectively. The predictions were validated based on the phenotypes of generated knock-down transgenic plants. We determined that the high diversified duplicates resulting from tandem duplications tend to have lineage-specific functions, whereas the low diversified duplicates produced by whole-genome duplications are related to essential signaling pathways. To assess the evolutionary impact of high and low diversified duplicates in closely related species, we compared the retention rates and selection pressures on the orthologs of A. thaliana duplicates in two closely related species. Interestingly, high diversified duplicates resulting from tandem duplications tend to be retained in multiple lineages under positive selection. Low diversified duplicates by whole-genome duplications tend to be retained in multiple lineages under purifying selection. Taken together, the functional diversities determined by different duplication mechanisms had distinct effects on plant evolution.","author":[{"dropping-particle":"","family":"Ezoe","given":"Akihiro","non-dropping-particle":"","parse-names":false,"suffix":""},{"dropping-particle":"","family":"Shirai","given":"Kazumasa","non-dropping-particle":"","parse-names":false,"suffix":""},{"dropping-particle":"","family":"Hanada","given":"Kousuke","non-dropping-particle":"","parse-names":false,"suffix":""}],"container-title":"Molecular biology and evolution","id":"ITEM-1","issue":"4","issued":{"date-parts":[["2021"]]},"page":"1447-1459","title":"Degree of Functional Divergence in Duplicates Is Associated with Distinct Roles in Plant Evolution","type":"article-journal","volume":"38"},"uris":["http://www.mendeley.com/documents/?uuid=8b7af9ca-d863-46a8-b1cc-f5bf2353ac0b"]}],"mendeley":{"formattedCitation":"(Ezoe et al., 2021)","plainTextFormattedCitation":"(Ezoe et al., 2021)","previouslyFormattedCitation":"(Ezoe et al., 2021)"},"properties":{"noteIndex":0},"schema":"https://github.com/citation-style-language/schema/raw/master/csl-citation.json"}</w:instrText>
+      </w:r>
+      <w:r>
+        <w:rPr>
+          <w:lang w:val="en-US"/>
+        </w:rPr>
+        <w:fldChar w:fldCharType="separate"/>
+      </w:r>
+      <w:r>
+        <w:rPr>
+          <w:noProof/>
+          <w:lang w:val="en-US"/>
+        </w:rPr>
+        <w:t>(Ezoe et al., 2021)</w:t>
+      </w:r>
+      <w:r>
+        <w:rPr>
+          <w:lang w:val="en-US"/>
+        </w:rPr>
+        <w:fldChar w:fldCharType="end"/>
+      </w:r>
+      <w:r>
+        <w:rPr>
+          <w:lang w:val="en-US"/>
+        </w:rPr>
+        <w:t>.</w:t>
+      </w:r>
+    </w:p>
+    <w:p>
+      <w:r>
+        <w:t>Root phenotyp</w:t>
+      </w:r>
+      <w:r>
+        <w:t>es followed the same pattern for</w:t>
+      </w:r>
+      <w:r>
+        <w:t xml:space="preserve"> control and mock conditio</w:t>
+      </w:r>
+      <w:r>
+        <w:t>n</w:t>
+      </w:r>
+      <w:r>
+        <w:t xml:space="preserve">s, </w:t>
+      </w:r>
+      <w:r>
+        <w:t xml:space="preserve">there were significant differences </w:t>
+      </w:r>
+      <w:r>
+        <w:t>for</w:t>
+      </w:r>
+      <w:r>
+        <w:t xml:space="preserve"> all </w:t>
+      </w:r>
+      <w:r>
+        <w:t xml:space="preserve">AOX </w:t>
+      </w:r>
+      <w:r>
+        <w:t xml:space="preserve">genotypes </w:t>
+      </w:r>
+      <w:r>
+        <w:t>in root length (</w:t>
+      </w:r>
+      <w:r>
+        <w:t>WT</w:t>
+      </w:r>
+      <w:r>
+        <w:t xml:space="preserve"> &gt; </w:t>
+      </w:r>
+      <w:r>
+        <w:rPr>
+          <w:i/>
+        </w:rPr>
+        <w:t xml:space="preserve">aox1c </w:t>
+      </w:r>
+      <w:r>
+        <w:t xml:space="preserve">&gt; </w:t>
+      </w:r>
+      <w:r>
+        <w:rPr>
+          <w:i/>
+        </w:rPr>
+        <w:t xml:space="preserve">aox1a </w:t>
+      </w:r>
+      <w:r>
+        <w:t xml:space="preserve">&gt; </w:t>
+      </w:r>
+      <w:r>
+        <w:rPr>
+          <w:i/>
+        </w:rPr>
+        <w:t>aox1d</w:t>
+      </w:r>
+      <w:r>
+        <w:t>), hypocotyl length (</w:t>
+      </w:r>
+      <w:r>
+        <w:rPr>
+          <w:i/>
+        </w:rPr>
+        <w:t xml:space="preserve">aox1c </w:t>
+      </w:r>
+      <w:r>
+        <w:t xml:space="preserve">&gt; </w:t>
+      </w:r>
+      <w:r>
+        <w:rPr>
+          <w:i/>
+        </w:rPr>
+        <w:t xml:space="preserve">aox1d </w:t>
+      </w:r>
+      <w:r>
+        <w:t xml:space="preserve">&gt; </w:t>
+      </w:r>
+      <w:r>
+        <w:rPr>
+          <w:i/>
+        </w:rPr>
+        <w:t xml:space="preserve">aox1a </w:t>
+      </w:r>
+      <w:r>
+        <w:t xml:space="preserve">&gt; </w:t>
+      </w:r>
+      <w:r>
+        <w:t>WT) and root</w:t>
+      </w:r>
+      <w:proofErr w:type="gramStart"/>
+      <w:r>
+        <w:t>:hypocotyl</w:t>
+      </w:r>
+      <w:proofErr w:type="gramEnd"/>
+      <w:r>
+        <w:t xml:space="preserve"> </w:t>
+      </w:r>
+      <w:r>
+        <w:t>ratio</w:t>
+      </w:r>
+      <w:r>
+        <w:t xml:space="preserve"> </w:t>
+      </w:r>
+      <w:r>
+        <w:t xml:space="preserve">(WT &gt; </w:t>
+      </w:r>
+      <w:r>
+        <w:rPr>
+          <w:i/>
+        </w:rPr>
+        <w:t xml:space="preserve">aox1a/aox1c </w:t>
+      </w:r>
+      <w:r>
+        <w:t xml:space="preserve">&gt; </w:t>
+      </w:r>
+      <w:r>
+        <w:rPr>
+          <w:i/>
+        </w:rPr>
+        <w:t>aox1d</w:t>
+      </w:r>
+      <w:r>
+        <w:t>)</w:t>
+      </w:r>
+      <w:r>
+        <w:t xml:space="preserve"> (</w:t>
+      </w:r>
+      <w:r>
+        <w:rPr>
+          <w:b/>
+        </w:rPr>
+        <w:t>fig. 6</w:t>
+      </w:r>
+      <w:r>
+        <w:t>)</w:t>
+      </w:r>
+      <w:r>
+        <w:t xml:space="preserve">. </w:t>
+      </w:r>
+      <w:r>
+        <w:t xml:space="preserve">In PEG x </w:t>
+      </w:r>
+      <w:r>
+        <w:t>h</w:t>
+      </w:r>
+      <w:r>
+        <w:t>eat</w:t>
+      </w:r>
+      <w:r>
+        <w:t xml:space="preserve"> stress</w:t>
+      </w:r>
+      <w:r>
+        <w:t xml:space="preserve">, </w:t>
+      </w:r>
+      <w:r>
+        <w:t xml:space="preserve">significant differences were </w:t>
+      </w:r>
+      <w:r>
+        <w:t xml:space="preserve">appreciated too but </w:t>
+      </w:r>
+      <w:r>
+        <w:t>with</w:t>
+      </w:r>
+      <w:r>
+        <w:t xml:space="preserve"> two </w:t>
+      </w:r>
+      <w:r>
+        <w:t xml:space="preserve">exceptions: </w:t>
+      </w:r>
+      <w:r>
+        <w:rPr>
+          <w:i/>
+        </w:rPr>
+        <w:t xml:space="preserve">aox1c </w:t>
+      </w:r>
+      <w:r>
+        <w:t xml:space="preserve">root length and </w:t>
+      </w:r>
+      <w:r>
+        <w:rPr>
+          <w:i/>
+        </w:rPr>
+        <w:t xml:space="preserve">aox1a </w:t>
+      </w:r>
+      <w:r>
+        <w:t xml:space="preserve">hypoctyl length. </w:t>
+      </w:r>
+      <w:r>
+        <w:t>W</w:t>
+      </w:r>
+      <w:r>
+        <w:t xml:space="preserve">e decided to </w:t>
+      </w:r>
+      <w:r>
+        <w:t>e</w:t>
+      </w:r>
+      <w:r>
+        <w:t xml:space="preserve">stablish an additional stress </w:t>
+      </w:r>
+      <w:r>
+        <w:t xml:space="preserve">assay </w:t>
+      </w:r>
+      <w:r>
+        <w:t>using Antimycin A</w:t>
+      </w:r>
+      <w:r>
+        <w:t xml:space="preserve"> (AA)</w:t>
+      </w:r>
+      <w:r>
+        <w:t xml:space="preserve">, a </w:t>
+      </w:r>
+      <w:r>
+        <w:t>c</w:t>
+      </w:r>
+      <w:r>
+        <w:t>omplex III</w:t>
+      </w:r>
+      <w:r>
+        <w:t xml:space="preserve"> inhibitor</w:t>
+      </w:r>
+      <w:r>
+        <w:t xml:space="preserve"> </w:t>
+      </w:r>
+      <w:r>
+        <w:t xml:space="preserve">that </w:t>
+      </w:r>
+      <w:r>
+        <w:t>can be tolerated in plants due to electon bypass via AOX</w:t>
+      </w:r>
+      <w:r>
+        <w:t>, but not when the activity of the</w:t>
+      </w:r>
+      <w:r>
+        <w:t>se</w:t>
+      </w:r>
+      <w:r>
+        <w:t xml:space="preserve"> genes is supressed/dimished</w:t>
+      </w:r>
+      <w:r>
+        <w:t xml:space="preserve"> </w:t>
+      </w:r>
+      <w:r>
+        <w:fldChar w:fldCharType="begin" w:fldLock="1"/>
+      </w:r>
+      <w:r>
+        <w:instrText>ADDIN CSL_CITATION {"citationItems":[{"id":"ITEM-1","itemData":{"DOI":"10.1093/mp/ssn089","author":[{"dropping-particle":"","family":"Strodtkotter","given":"Inga","non-dropping-particle":"","parse-names":false,"suffix":""},{"dropping-particle":"","family":"Padmasreea","given":"Kollipara","non-dropping-particle":"","parse-names":false,"suffix":""},{"dropping-particle":"","family":"Dinakara","given":"Challabathula","non-dropping-particle":"","parse-names":false,"suffix":""},{"dropping-particle":"","family":"Spetha","given":"Birgit","non-dropping-particle":"","parse-names":false,"suffix":""},{"dropping-particle":"","family":"Niazi","given":"Pamela S.","non-dropping-particle":"","parse-names":false,"suffix":""},{"dropping-particle":"","family":"Wojtera","given":"Joanna","non-dropping-particle":"","parse-names":false,"suffix":""},{"dropping-particle":"","family":"Voss","given":"Ingo","non-dropping-particle":"","parse-names":false,"suffix":""},{"dropping-particle":"","family":"Do","given":"Phuc Thi","non-dropping-particle":"","parse-names":false,"suffix":""},{"dropping-particle":"","family":"Nunes-Nesi","given":"Adriano","non-dropping-particle":"","parse-names":false,"suffix":""},{"dropping-particle":"","family":"Fernie","given":"Alisdair R.","non-dropping-particle":"","parse-names":false,"suffix":""},{"dropping-particle":"","family":"Linke","given":"Vera","non-dropping-particle":"","parse-names":false,"suffix":""},{"dropping-particle":"","family":"Raghavendrab","given":"Agepati S.","non-dropping-particle":"","parse-names":false,"suffix":""},{"dropping-particle":"","family":"Scheibe","given":"Renate","non-dropping-particle":"","parse-names":false,"suffix":""}],"container-title":"Molecular Plant","id":"ITEM-1","issue":"2","issued":{"date-parts":[["2009"]]},"title":"Induction of the AOX1D Isoform of Alternative Oxidase in A . thaliana T-DNA Insertion Lines Lacking Isoform AOX1A Is Insufficient to Optimize Photosynthesis when Treated with Antimycin A","type":"article-journal","volume":"2"},"uris":["http://www.mendeley.com/documents/?uuid=60540885-3c18-4ac6-8c74-46bbce9534c3"]}],"mendeley":{"formattedCitation":"(Strodtkotter et al., 2009)","plainTextFormattedCitation":"(Strodtkotter et al., 2009)"},"properties":{"noteIndex":0},"schema":"https://github.com/citation-style-language/schema/raw/master/csl-citation.json"}</w:instrText>
+      </w:r>
+      <w:r>
+        <w:fldChar w:fldCharType="separate"/>
+      </w:r>
+      <w:r>
+        <w:rPr>
+          <w:noProof/>
+        </w:rPr>
+        <w:t>(Strodtkotter et al., 2009)</w:t>
+      </w:r>
+      <w:r>
+        <w:fldChar w:fldCharType="end"/>
+      </w:r>
+      <w:r>
+        <w:t xml:space="preserve">. </w:t>
+      </w:r>
+      <w:r>
+        <w:t>Because of the</w:t>
+      </w:r>
+      <w:r>
+        <w:t xml:space="preserve"> small size of </w:t>
+      </w:r>
+      <w:r>
+        <w:rPr>
+          <w:i/>
+        </w:rPr>
+        <w:t xml:space="preserve">aox1a </w:t>
+      </w:r>
+      <w:r>
+        <w:t xml:space="preserve">seedlings only root length was monitorized. </w:t>
+      </w:r>
+      <w:r>
+        <w:t>A</w:t>
+      </w:r>
+      <w:r>
+        <w:t xml:space="preserve">gain, </w:t>
+      </w:r>
+      <w:r>
+        <w:t xml:space="preserve">significant changes were found </w:t>
+      </w:r>
+      <w:r>
+        <w:t>for all AOX</w:t>
+      </w:r>
+      <w:r>
+        <w:t xml:space="preserve"> genotypes measured in root length and root</w:t>
+      </w:r>
+      <w:proofErr w:type="gramStart"/>
+      <w:r>
+        <w:t>:hypoctyl</w:t>
+      </w:r>
+      <w:proofErr w:type="gramEnd"/>
+      <w:r>
+        <w:t xml:space="preserve"> ratio</w:t>
+      </w:r>
+      <w:r>
+        <w:t xml:space="preserve">. </w:t>
+      </w:r>
+      <w:r>
+        <w:t>H</w:t>
+      </w:r>
+      <w:r>
+        <w:t xml:space="preserve">ypocotyl length </w:t>
+      </w:r>
+      <w:r>
+        <w:t>greater</w:t>
+      </w:r>
+      <w:r>
+        <w:t xml:space="preserve"> </w:t>
+      </w:r>
+      <w:r>
+        <w:t xml:space="preserve">p-values </w:t>
+      </w:r>
+      <w:r>
+        <w:t xml:space="preserve">in </w:t>
+      </w:r>
+      <w:r>
+        <w:t>PEG</w:t>
+      </w:r>
+      <w:r>
+        <w:t xml:space="preserve"> x heat </w:t>
+      </w:r>
+      <w:r>
+        <w:t xml:space="preserve">and </w:t>
+      </w:r>
+      <w:r>
+        <w:t xml:space="preserve">no significance in AA </w:t>
+      </w:r>
+      <w:r>
+        <w:t>suggest</w:t>
+      </w:r>
+      <w:r>
+        <w:t>ed</w:t>
+      </w:r>
+      <w:r>
+        <w:t xml:space="preserve"> </w:t>
+      </w:r>
+      <w:r>
+        <w:t xml:space="preserve">a </w:t>
+      </w:r>
+      <w:r>
+        <w:t>general</w:t>
+      </w:r>
+      <w:r>
+        <w:t>-</w:t>
+      </w:r>
+      <w:r>
+        <w:t xml:space="preserve">stress </w:t>
+      </w:r>
+      <w:r>
+        <w:t>hyopoctyl elogation mechanism in these mutants.</w:t>
+      </w:r>
+      <w:r>
+        <w:t xml:space="preserve"> </w:t>
+      </w:r>
+      <w:r>
+        <w:t xml:space="preserve">In view of AOX genes </w:t>
+      </w:r>
+      <w:r>
+        <w:t>roles</w:t>
+      </w:r>
+      <w:r>
+        <w:t xml:space="preserve"> in redox state, </w:t>
+      </w:r>
+      <w:r>
+        <w:t xml:space="preserve">DAB staining quantification was performed to </w:t>
+      </w:r>
+      <w:r>
+        <w:t xml:space="preserve">have a raw </w:t>
+      </w:r>
+      <w:r>
+        <w:t xml:space="preserve">hydrogen peroxide </w:t>
+      </w:r>
+      <w:r>
+        <w:t>measure</w:t>
+      </w:r>
+      <w:r>
+        <w:t xml:space="preserve">. </w:t>
+      </w:r>
+      <w:r>
+        <w:t xml:space="preserve">Although both stresses agreed in </w:t>
+      </w:r>
+      <w:r>
+        <w:t>WT</w:t>
+      </w:r>
+      <w:r>
+        <w:t xml:space="preserve">, </w:t>
+      </w:r>
+      <w:r>
+        <w:rPr>
+          <w:i/>
+        </w:rPr>
+        <w:t xml:space="preserve">aox1d </w:t>
+      </w:r>
+      <w:r>
+        <w:t>relevant</w:t>
+      </w:r>
+      <w:r>
+        <w:rPr>
+          <w:i/>
+        </w:rPr>
+        <w:t xml:space="preserve"> </w:t>
+      </w:r>
+      <w:r>
+        <w:t xml:space="preserve">increase </w:t>
+      </w:r>
+      <w:r>
+        <w:t xml:space="preserve">and </w:t>
+      </w:r>
+      <w:r>
+        <w:rPr>
+          <w:i/>
+        </w:rPr>
+        <w:t xml:space="preserve">aox1c </w:t>
+      </w:r>
+      <w:r>
+        <w:t xml:space="preserve">no significance, </w:t>
+      </w:r>
+      <w:r>
+        <w:rPr>
+          <w:i/>
+        </w:rPr>
+        <w:t xml:space="preserve">aox1a </w:t>
+      </w:r>
+      <w:r>
+        <w:t xml:space="preserve">trends </w:t>
+      </w:r>
+      <w:r>
+        <w:t>were not congruent</w:t>
+      </w:r>
+      <w:r>
+        <w:t xml:space="preserve">. </w:t>
+      </w:r>
+      <w:r>
+        <w:t xml:space="preserve">Hydrogen peroxide </w:t>
+      </w:r>
+      <w:r>
+        <w:rPr>
+          <w:i/>
+        </w:rPr>
+        <w:t xml:space="preserve">aox1a </w:t>
+      </w:r>
+      <w:r>
+        <w:t xml:space="preserve">change was </w:t>
+      </w:r>
+      <w:r>
+        <w:t>nonmeaningul</w:t>
+      </w:r>
+      <w:r>
+        <w:t xml:space="preserve"> for </w:t>
+      </w:r>
+      <w:r>
+        <w:t xml:space="preserve">PEG x </w:t>
+      </w:r>
+      <w:r>
+        <w:t xml:space="preserve">heat while a significant increase was detected </w:t>
+      </w:r>
+      <w:r>
+        <w:t xml:space="preserve">during AA. </w:t>
+      </w:r>
+      <w:r>
+        <w:t xml:space="preserve">Finally, </w:t>
+      </w:r>
+      <w:r>
+        <w:t>in term</w:t>
+      </w:r>
+      <w:r>
+        <w:t>s</w:t>
+      </w:r>
+      <w:r>
+        <w:t xml:space="preserve"> of functional genomics the dominant isoform </w:t>
+      </w:r>
+      <w:r>
+        <w:rPr>
+          <w:i/>
+        </w:rPr>
+        <w:t xml:space="preserve">AOX1A </w:t>
+      </w:r>
+      <w:r>
+        <w:t xml:space="preserve">seems to be </w:t>
+      </w:r>
+      <w:r>
+        <w:t xml:space="preserve">the most </w:t>
+      </w:r>
+      <w:r>
+        <w:t>crucial because was</w:t>
+      </w:r>
+      <w:r>
+        <w:t xml:space="preserve"> covered by active CS and </w:t>
+      </w:r>
+      <w:r>
+        <w:t xml:space="preserve">was marked with high LECIF-scores when compared to </w:t>
+      </w:r>
+      <w:r>
+        <w:rPr>
+          <w:i/>
+        </w:rPr>
+        <w:t>O. sativa</w:t>
+      </w:r>
+      <w:r>
+        <w:t>.</w:t>
+      </w:r>
+    </w:p>
+    <w:p>
+      <w:r>
+        <w:t xml:space="preserve">In brief, </w:t>
+      </w:r>
+      <w:r>
+        <w:t>these findings validated</w:t>
+      </w:r>
+      <w:r>
+        <w:t xml:space="preserve"> our high divergence predictions</w:t>
+      </w:r>
+      <w:r>
+        <w:t xml:space="preserve"> and setted </w:t>
+      </w:r>
+      <w:r>
+        <w:t xml:space="preserve">a sceneario where </w:t>
+      </w:r>
+      <w:r>
+        <w:rPr>
+          <w:i/>
+        </w:rPr>
+        <w:t xml:space="preserve">AOX1A </w:t>
+      </w:r>
+      <w:r>
+        <w:t>appeared</w:t>
+      </w:r>
+      <w:r>
+        <w:t xml:space="preserve"> to retain ancestral function </w:t>
+      </w:r>
+      <w:r>
+        <w:t xml:space="preserve">allowing the understanding </w:t>
+      </w:r>
+      <w:r>
+        <w:t>of the remaining AOX genes redundancy relations related to this reference.</w:t>
+      </w:r>
+    </w:p>
+    <w:p>
+      <w:pPr>
+        <w:pStyle w:val="Ttulo1"/>
+      </w:pPr>
+      <w:r>
+        <w:t>References</w:t>
+      </w:r>
+    </w:p>
+    <w:p>
+      <w:pPr>
+        <w:rPr>
+          <w:lang w:eastAsia="es-ES"/>
+        </w:rPr>
+      </w:pPr>
+      <w:r>
+        <w:rPr>
+          <w:lang w:eastAsia="es-ES"/>
+        </w:rPr>
+        <w:t>Strodtkotter, I., Padmasreea, K., Dinakara, C., Spetha, B., Niazi, P. S., Wojtera, J.</w:t>
+      </w:r>
+      <w:proofErr w:type="gramStart"/>
+      <w:r>
+        <w:rPr>
+          <w:lang w:eastAsia="es-ES"/>
+        </w:rPr>
+        <w:t>, …</w:t>
+      </w:r>
+      <w:proofErr w:type="gramEnd"/>
+      <w:r>
+        <w:rPr>
+          <w:lang w:eastAsia="es-ES"/>
+        </w:rPr>
+        <w:t xml:space="preserve"> Scheibe, R. (2009). Induction of the AOX1D Isoform of Alternative Oxidase in </w:t>
+      </w:r>
+      <w:proofErr w:type="gramStart"/>
+      <w:r>
+        <w:rPr>
+          <w:lang w:eastAsia="es-ES"/>
+        </w:rPr>
+        <w:t>A .</w:t>
+      </w:r>
+      <w:proofErr w:type="gramEnd"/>
+      <w:r>
+        <w:rPr>
+          <w:lang w:eastAsia="es-ES"/>
+        </w:rPr>
+        <w:t xml:space="preserve"> </w:t>
+      </w:r>
+      <w:proofErr w:type="gramStart"/>
+      <w:r>
+        <w:rPr>
+          <w:lang w:eastAsia="es-ES"/>
+        </w:rPr>
+        <w:t>thaliana</w:t>
+      </w:r>
+      <w:proofErr w:type="gramEnd"/>
+      <w:r>
+        <w:rPr>
+          <w:lang w:eastAsia="es-ES"/>
+        </w:rPr>
+        <w:t xml:space="preserve"> T-DNA Insertion Lines Lacking Isoform AOX1A Is Insufficient to Optimize Photosynthesis when Treated with Antimycin A. </w:t>
+      </w:r>
+      <w:r>
+        <w:rPr>
+          <w:i/>
+          <w:iCs/>
+          <w:lang w:eastAsia="es-ES"/>
+        </w:rPr>
+        <w:t>Molecular Plant</w:t>
+      </w:r>
+      <w:r>
+        <w:rPr>
+          <w:lang w:eastAsia="es-ES"/>
+        </w:rPr>
+        <w:t xml:space="preserve">, </w:t>
+      </w:r>
+      <w:r>
+        <w:rPr>
+          <w:i/>
+          <w:iCs/>
+          <w:lang w:eastAsia="es-ES"/>
+        </w:rPr>
+        <w:t>2</w:t>
+      </w:r>
+      <w:r>
+        <w:rPr>
+          <w:lang w:eastAsia="es-ES"/>
+        </w:rPr>
+        <w:t>(2). https://doi.org/10.1093/mp/ssn089</w:t>
+      </w:r>
+    </w:p>
+    <w:p>
+      <w:pPr>
+        <w:rPr>
+          <w:lang w:eastAsia="es-ES"/>
+        </w:rPr>
+      </w:pPr>
+      <w:r>
+        <w:rPr>
+          <w:lang w:eastAsia="es-ES"/>
+        </w:rPr>
+        <w:lastRenderedPageBreak/>
+        <w:t xml:space="preserve">Feng, W., &amp; Michaels, S. D. (2015). Accessing the Inaccessible : The </w:t>
+      </w:r>
+      <w:proofErr w:type="gramStart"/>
+      <w:r>
+        <w:rPr>
+          <w:lang w:eastAsia="es-ES"/>
+        </w:rPr>
+        <w:t>Organization ,</w:t>
+      </w:r>
+      <w:proofErr w:type="gramEnd"/>
+      <w:r>
+        <w:rPr>
+          <w:lang w:eastAsia="es-ES"/>
+        </w:rPr>
+        <w:t xml:space="preserve"> Transcription , Replication , and Repair of Heterochromatin in Plants. </w:t>
+      </w:r>
+      <w:r>
+        <w:rPr>
+          <w:i/>
+          <w:iCs/>
+          <w:lang w:eastAsia="es-ES"/>
+        </w:rPr>
+        <w:t>Annual Review of Genetics</w:t>
+      </w:r>
+      <w:r>
+        <w:rPr>
+          <w:lang w:eastAsia="es-ES"/>
+        </w:rPr>
+        <w:t xml:space="preserve">, </w:t>
+      </w:r>
+      <w:r>
+        <w:rPr>
+          <w:i/>
+          <w:iCs/>
+          <w:lang w:eastAsia="es-ES"/>
+        </w:rPr>
+        <w:t>49</w:t>
+      </w:r>
+      <w:r>
+        <w:rPr>
+          <w:lang w:eastAsia="es-ES"/>
+        </w:rPr>
+        <w:t>, 439–459. https://doi.org/10.1146/annurev-genet-112414-055048</w:t>
+      </w:r>
+    </w:p>
+    <w:p>
+      <w:pPr>
+        <w:rPr>
+          <w:lang w:eastAsia="es-ES"/>
+        </w:rPr>
+      </w:pPr>
+      <w:r>
+        <w:rPr>
+          <w:lang w:eastAsia="es-ES"/>
+        </w:rPr>
+        <w:t xml:space="preserve">Velay, F., Méteignier, L.-V., &amp; Laloi, C. (2022). You shall not pass ! A Chromatin barrier story in plants. </w:t>
+      </w:r>
+      <w:r>
+        <w:rPr>
+          <w:i/>
+          <w:iCs/>
+          <w:lang w:eastAsia="es-ES"/>
+        </w:rPr>
+        <w:t>Frontiers in Plant Science</w:t>
+      </w:r>
+      <w:r>
+        <w:rPr>
+          <w:lang w:eastAsia="es-ES"/>
+        </w:rPr>
+        <w:t xml:space="preserve">, </w:t>
+      </w:r>
+      <w:r>
+        <w:rPr>
+          <w:i/>
+          <w:iCs/>
+          <w:lang w:eastAsia="es-ES"/>
+        </w:rPr>
+        <w:t>13</w:t>
+      </w:r>
+      <w:r>
+        <w:rPr>
+          <w:lang w:eastAsia="es-ES"/>
+        </w:rPr>
+        <w:t>(September), 1–9. https://doi.org/10.3389/fpls.2022.888102</w:t>
+      </w:r>
       <w:bookmarkStart w:id="0" w:name="_GoBack"/>
       <w:bookmarkEnd w:id="0"/>
     </w:p>
-    <w:p/>
-    <w:p/>
-    <w:p/>
-    <w:p/>
-    <w:p/>
-    <w:p/>
-    <w:p/>
-    <w:p/>
-    <w:p/>
-    <w:p/>
-    <w:p/>
-    <w:p>
-      <w:r>
-        <w:t>Intro y referencias</w:t>
-      </w:r>
-    </w:p>
-    <w:p>
-      <w:r>
-        <w:t>Resultados</w:t>
-      </w:r>
-    </w:p>
-    <w:p>
-      <w:r>
-        <w:t xml:space="preserve">Mini </w:t>
-      </w:r>
-      <w:r>
-        <w:t>conclusión</w:t>
-      </w:r>
-    </w:p>
-    <w:p/>
-    <w:p/>
-    <w:p/>
-    <w:p/>
-    <w:p>
-      <w:pPr>
-        <w:pStyle w:val="Ttulo2"/>
-      </w:pPr>
-      <w:r>
-        <w:t>Discussion</w:t>
-      </w:r>
-    </w:p>
-    <w:p>
-      <w:pPr>
-        <w:rPr>
-          <w:lang w:val="en-US"/>
-        </w:rPr>
-      </w:pPr>
-      <w:r>
-        <w:rPr>
-          <w:lang w:val="en-US"/>
-        </w:rPr>
-        <w:t xml:space="preserve">While this flexible framework provides a consistent definition of chromatin states across multiple genomes, thus making easier direct comparison between them, the “full-stack” approach allows the understanding of the potential epigenomic regulation over several tissues/conditions such as differentiating constitutively active regions </w:t>
-      </w:r>
-      <w:r>
-        <w:rPr>
-          <w:lang w:val="en-US"/>
-        </w:rPr>
-        <w:fldChar w:fldCharType="begin" w:fldLock="1"/>
-      </w:r>
-      <w:r>
-        <w:rPr>
-          <w:lang w:val="en-US"/>
-        </w:rPr>
-        <w:instrText>ADDIN CSL_CITATION {"citationItems":[{"id":"ITEM-1","itemData":{"author":[{"dropping-particle":"","family":"Vu","given":"Ha","non-dropping-particle":"","parse-names":false,"suffix":""},{"dropping-particle":"","family":"Ernst","given":"Jason","non-dropping-particle":"","parse-names":false,"suffix":""}],"container-title":"Genome Biology","id":"ITEM-1","issue":"9","issued":{"date-parts":[["2022"]]},"page":"1-37","title":"Universal annotation of the human genome through integration of over a thousand epigenomic datasets","type":"article-journal","volume":"23"},"uris":["http://www.mendeley.com/documents/?uuid=aee2afad-a2a6-4d4e-a2b8-d8862793fb9d"]}],"mendeley":{"formattedCitation":"(Vu &amp; Ernst, 2022)","plainTextFormattedCitation":"(Vu &amp; Ernst, 2022)","previouslyFormattedCitation":"(Vu &amp; Ernst, 2022)"},"properties":{"noteIndex":0},"schema":"https://github.com/citation-style-language/schema/raw/master/csl-citation.json"}</w:instrText>
-      </w:r>
-      <w:r>
-        <w:rPr>
-          <w:lang w:val="en-US"/>
-        </w:rPr>
-        <w:fldChar w:fldCharType="separate"/>
-      </w:r>
-      <w:r>
-        <w:rPr>
-          <w:noProof/>
-          <w:lang w:val="en-US"/>
-        </w:rPr>
-        <w:t>(Vu &amp; Ernst, 2022)</w:t>
-      </w:r>
-      <w:r>
-        <w:rPr>
-          <w:lang w:val="en-US"/>
-        </w:rPr>
-        <w:fldChar w:fldCharType="end"/>
-      </w:r>
-      <w:r>
-        <w:rPr>
-          <w:lang w:val="en-US"/>
-        </w:rPr>
-        <w:t>. Therefore, we adopted this holistic approach simplifying genome annotations across tissues and species through a single segmentation annotation to allow future evolutionary epigenomics applications.</w:t>
-      </w:r>
-      <w:r>
-        <w:rPr>
-          <w:lang w:val="en-US"/>
-        </w:rPr>
-        <w:t xml:space="preserve"> </w:t>
-      </w:r>
-      <w:r>
-        <w:rPr>
-          <w:lang w:val="en-US"/>
-        </w:rPr>
-        <w:t>LECIF approach diverse data conservation</w:t>
-      </w:r>
-      <w:r>
-        <w:rPr>
-          <w:lang w:val="en-US"/>
-        </w:rPr>
-        <w:t xml:space="preserve">. </w:t>
-      </w:r>
-      <w:r>
-        <w:t>and exploiting that our approach could differ between constituvely active and repressive states</w:t>
-      </w:r>
-      <w:r>
-        <w:t>.</w:t>
-      </w:r>
-    </w:p>
-    <w:p>
-      <w:r>
-        <w:rPr>
-          <w:lang w:val="en-US"/>
-        </w:rPr>
-        <w:t>Not replace and wide range of genomic prediction properties for the community.</w:t>
-      </w:r>
-      <w:r>
-        <w:rPr>
-          <w:lang w:val="en-US"/>
-        </w:rPr>
-        <w:t xml:space="preserve"> Diversity compared to mammals</w:t>
-      </w:r>
-      <w:r>
-        <w:rPr>
-          <w:lang w:val="en-US"/>
-        </w:rPr>
-        <w:t>.</w:t>
-      </w:r>
-      <w:r>
-        <w:rPr>
-          <w:lang w:val="en-US"/>
-        </w:rPr>
-        <w:t xml:space="preserve"> </w:t>
-      </w:r>
-      <w:r>
-        <w:t>thus highlighting plant kingdom epigenomic complexity</w:t>
-      </w:r>
-      <w:r>
-        <w:t>. Dee</w:t>
-      </w:r>
-      <w:r>
-        <w:t>p and narrow vs shallow and broad</w:t>
-      </w:r>
-      <w:r>
-        <w:t xml:space="preserve"> - community</w:t>
-      </w:r>
-      <w:r>
-        <w:t>.</w:t>
-      </w:r>
-    </w:p>
-    <w:p>
-      <w:pPr>
-        <w:rPr>
-          <w:lang w:val="en-US"/>
-        </w:rPr>
-      </w:pPr>
-      <w:r>
-        <w:t>Previous works analyzing inter-species functional genomics were focused on comparing same assay matched experiments missing the power of diverse datasets for conservation inference</w:t>
-      </w:r>
-    </w:p>
-    <w:p>
-      <w:pPr>
-        <w:rPr>
-          <w:lang w:val="en-US"/>
-        </w:rPr>
-      </w:pPr>
-      <w:r>
-        <w:rPr>
-          <w:lang w:val="en-US"/>
-        </w:rPr>
-        <w:t>integrative features needed for genomic elements and patterns discovery</w:t>
-      </w:r>
-    </w:p>
-    <w:p>
-      <w:pPr>
-        <w:rPr>
-          <w:lang w:val="en-US"/>
-        </w:rPr>
-      </w:pPr>
-      <w:r>
-        <w:rPr>
-          <w:lang w:val="en-US"/>
-        </w:rPr>
-        <w:lastRenderedPageBreak/>
-        <w:t>Despite these pairs do not pass the stringent threshold, they presented high enough DFD values to be considered high divergent paralogs. We decided to assess AOX redundancy by monitoring root phenotypes under two different stresses, considering previously described roles of these genes in response and retrograde-signalling (cita);</w:t>
-      </w:r>
-      <w:r>
-        <w:rPr>
-          <w:lang w:val="en-US"/>
-        </w:rPr>
-        <w:t xml:space="preserve"> </w:t>
-      </w:r>
-      <w:r>
-        <w:rPr>
-          <w:lang w:val="en-US"/>
-        </w:rPr>
-        <w:t>2/5 paralogs are not root expressed, simplifying the system and evaluation in seedling stages.</w:t>
-      </w:r>
-    </w:p>
-    <w:p>
-      <w:pPr>
-        <w:rPr>
-          <w:lang w:val="en-US"/>
-        </w:rPr>
-      </w:pPr>
-      <w:r>
-        <w:rPr>
-          <w:lang w:val="en-US"/>
-        </w:rPr>
-        <w:t>DB and future of evolutionary epigenomics</w:t>
-      </w:r>
-      <w:r>
-        <w:rPr>
-          <w:lang w:val="en-US"/>
-        </w:rPr>
-        <w:t>.</w:t>
-      </w:r>
-    </w:p>
-    <w:p>
-      <w:pPr>
-        <w:rPr>
-          <w:lang w:val="en-US"/>
-        </w:rPr>
-      </w:pPr>
-      <w:r>
-        <w:rPr>
-          <w:lang w:val="en-US"/>
-        </w:rPr>
-        <w:t>DB hypothesis, LECIF comparison with mammals and distant species with more aligning in active states.</w:t>
-      </w:r>
-    </w:p>
-    <w:p>
-      <w:pPr>
-        <w:rPr>
-          <w:lang w:val="en-US"/>
-        </w:rPr>
-      </w:pPr>
-      <w:r>
-        <w:rPr>
-          <w:lang w:val="en-US"/>
-        </w:rPr>
-        <w:t>Functional translatation of the predictions and resource to explain complex biological mechanisms</w:t>
-      </w:r>
-    </w:p>
-    <w:p/>
     <w:sectPr>
       <w:footerReference w:type="default" r:id="rId9"/>
       <w:pgSz w:w="11906" w:h="16838"/>
@@ -4303,7 +5139,7 @@
           <w:rPr>
             <w:noProof/>
           </w:rPr>
-          <w:t>8</w:t>
+          <w:t>6</w:t>
         </w:r>
         <w:r>
           <w:fldChar w:fldCharType="end"/>
@@ -5677,7 +6513,7 @@
 </file>
 
 <file path=customXml/itemProps1.xml><?xml version="1.0" encoding="utf-8"?>
-<ds:datastoreItem xmlns:ds="http://schemas.openxmlformats.org/officeDocument/2006/customXml" ds:itemID="{8F2CCF01-EB2D-4764-BD87-1FACF11DA256}">
+<ds:datastoreItem xmlns:ds="http://schemas.openxmlformats.org/officeDocument/2006/customXml" ds:itemID="{1E5C6EC2-1183-4D6C-9C00-B41265183357}">
   <ds:schemaRefs>
     <ds:schemaRef ds:uri="http://schemas.openxmlformats.org/officeDocument/2006/bibliography"/>
   </ds:schemaRefs>

</xml_diff>